<commit_message>
version 3- correcion de documento factibilidad
</commit_message>
<xml_diff>
--- a/FD01-EPIS-Informe de Factibilidad.docx
+++ b/FD01-EPIS-Informe de Factibilidad.docx
@@ -222,31 +222,7 @@
           <w:sz w:val="36"/>
           <w:szCs w:val="36"/>
         </w:rPr>
-        <w:t xml:space="preserve">Aplicación de Monitoreo de Repositorios Académicos en </w:t>
-      </w:r>
-      <w:r>
-        <w:rPr>
-          <w:rFonts w:ascii="Arial" w:eastAsia="Arial" w:hAnsi="Arial" w:cs="Arial"/>
-          <w:b/>
-          <w:bCs/>
-          <w:i/>
-          <w:iCs/>
-          <w:sz w:val="36"/>
-          <w:szCs w:val="36"/>
-        </w:rPr>
-        <w:t>GitHub: Tendencias</w:t>
-      </w:r>
-      <w:r>
-        <w:rPr>
-          <w:rFonts w:ascii="Arial" w:eastAsia="Arial" w:hAnsi="Arial" w:cs="Arial"/>
-          <w:b/>
-          <w:bCs/>
-          <w:i/>
-          <w:iCs/>
-          <w:sz w:val="36"/>
-          <w:szCs w:val="36"/>
-        </w:rPr>
-        <w:t xml:space="preserve"> en Desarrollo y Gestión de Proyectos de los estudiantes en la facultad de Ingeniería de Sistemas</w:t>
+        <w:t>Aplicación de Monitoreo de Repositorios Académicos en GitHub: Tendencias en Desarrollo y Gestión de Proyectos de los estudiantes en la facultad de Ingeniería de Sistemas</w:t>
       </w:r>
     </w:p>
     <w:p>
@@ -287,7 +263,7 @@
           <w:sz w:val="32"/>
           <w:szCs w:val="32"/>
         </w:rPr>
-        <w:t>Gestión de Proyectos de TI</w:t>
+        <w:t>Inteligencia de Negocios</w:t>
       </w:r>
     </w:p>
     <w:p>
@@ -342,7 +318,45 @@
           <w:sz w:val="32"/>
           <w:szCs w:val="32"/>
         </w:rPr>
-        <w:t>Martha Paredes Vignola</w:t>
+        <w:t xml:space="preserve">Patrick </w:t>
+      </w:r>
+      <w:proofErr w:type="spellStart"/>
+      <w:r>
+        <w:rPr>
+          <w:rFonts w:ascii="Arial" w:eastAsia="Arial" w:hAnsi="Arial" w:cs="Arial"/>
+          <w:i/>
+          <w:sz w:val="32"/>
+          <w:szCs w:val="32"/>
+        </w:rPr>
+        <w:t>Jose</w:t>
+      </w:r>
+      <w:proofErr w:type="spellEnd"/>
+      <w:r>
+        <w:rPr>
+          <w:rFonts w:ascii="Arial" w:eastAsia="Arial" w:hAnsi="Arial" w:cs="Arial"/>
+          <w:i/>
+          <w:sz w:val="32"/>
+          <w:szCs w:val="32"/>
+        </w:rPr>
+        <w:t xml:space="preserve"> </w:t>
+      </w:r>
+      <w:r>
+        <w:rPr>
+          <w:rFonts w:ascii="Arial" w:eastAsia="Arial" w:hAnsi="Arial" w:cs="Arial"/>
+          <w:i/>
+          <w:sz w:val="32"/>
+          <w:szCs w:val="32"/>
+        </w:rPr>
+        <w:t>Cuadros Quiro</w:t>
+      </w:r>
+      <w:r>
+        <w:rPr>
+          <w:rFonts w:ascii="Arial" w:eastAsia="Arial" w:hAnsi="Arial" w:cs="Arial"/>
+          <w:i/>
+          <w:sz w:val="32"/>
+          <w:szCs w:val="32"/>
+        </w:rPr>
+        <w:t>ga</w:t>
       </w:r>
     </w:p>
     <w:p>
@@ -8480,18 +8494,7 @@
           <w:szCs w:val="24"/>
           <w:lang w:val="es-ES"/>
         </w:rPr>
-        <w:t>Protección</w:t>
-      </w:r>
-      <w:r>
-        <w:rPr>
-          <w:rFonts w:asciiTheme="majorHAnsi" w:eastAsia="Times New Roman" w:hAnsiTheme="majorHAnsi" w:cstheme="majorHAnsi"/>
-          <w:b/>
-          <w:bCs/>
-          <w:sz w:val="24"/>
-          <w:szCs w:val="24"/>
-          <w:lang w:val="es-ES"/>
-        </w:rPr>
-        <w:t xml:space="preserve"> de Datos Personales (Ley </w:t>
+        <w:t xml:space="preserve">Protección de Datos Personales (Ley </w:t>
       </w:r>
       <w:proofErr w:type="spellStart"/>
       <w:r>
@@ -8552,18 +8555,7 @@
           <w:szCs w:val="24"/>
           <w:lang w:val="es-ES"/>
         </w:rPr>
-        <w:t>Licencias</w:t>
-      </w:r>
-      <w:r>
-        <w:rPr>
-          <w:rFonts w:asciiTheme="majorHAnsi" w:eastAsia="Times New Roman" w:hAnsiTheme="majorHAnsi" w:cstheme="majorHAnsi"/>
-          <w:b/>
-          <w:bCs/>
-          <w:sz w:val="24"/>
-          <w:szCs w:val="24"/>
-          <w:lang w:val="es-ES"/>
-        </w:rPr>
-        <w:t xml:space="preserve"> de Software:</w:t>
+        <w:t>Licencias de Software:</w:t>
       </w:r>
       <w:r>
         <w:rPr>
@@ -8600,18 +8592,7 @@
           <w:szCs w:val="24"/>
           <w:lang w:val="es-ES"/>
         </w:rPr>
-        <w:t>Términos</w:t>
-      </w:r>
-      <w:r>
-        <w:rPr>
-          <w:rFonts w:asciiTheme="majorHAnsi" w:eastAsia="Times New Roman" w:hAnsiTheme="majorHAnsi" w:cstheme="majorHAnsi"/>
-          <w:b/>
-          <w:bCs/>
-          <w:sz w:val="24"/>
-          <w:szCs w:val="24"/>
-          <w:lang w:val="es-ES"/>
-        </w:rPr>
-        <w:t xml:space="preserve"> y Condiciones del Sistema:</w:t>
+        <w:t>Términos y Condiciones del Sistema:</w:t>
       </w:r>
       <w:r>
         <w:rPr>
@@ -8648,18 +8629,7 @@
           <w:szCs w:val="24"/>
           <w:lang w:val="es-ES"/>
         </w:rPr>
-        <w:t>Política</w:t>
-      </w:r>
-      <w:r>
-        <w:rPr>
-          <w:rFonts w:asciiTheme="majorHAnsi" w:eastAsia="Times New Roman" w:hAnsiTheme="majorHAnsi" w:cstheme="majorHAnsi"/>
-          <w:b/>
-          <w:bCs/>
-          <w:sz w:val="24"/>
-          <w:szCs w:val="24"/>
-          <w:lang w:val="es-ES"/>
-        </w:rPr>
-        <w:t xml:space="preserve"> de Privacidad:</w:t>
+        <w:t>Política de Privacidad:</w:t>
       </w:r>
       <w:r>
         <w:rPr>
@@ -8703,18 +8673,7 @@
           <w:szCs w:val="24"/>
           <w:lang w:val="es-ES"/>
         </w:rPr>
-        <w:t>Propiedad</w:t>
-      </w:r>
-      <w:r>
-        <w:rPr>
-          <w:rFonts w:asciiTheme="majorHAnsi" w:eastAsia="Times New Roman" w:hAnsiTheme="majorHAnsi" w:cstheme="majorHAnsi"/>
-          <w:b/>
-          <w:bCs/>
-          <w:sz w:val="24"/>
-          <w:szCs w:val="24"/>
-          <w:lang w:val="es-ES"/>
-        </w:rPr>
-        <w:t xml:space="preserve"> Intelectual y Derechos de Autor:</w:t>
+        <w:t>Propiedad Intelectual y Derechos de Autor:</w:t>
       </w:r>
       <w:r>
         <w:rPr>
@@ -13390,54 +13349,6 @@
                   <a:xfrm>
                     <a:off x="0" y="0"/>
                     <a:ext cx="517207" cy="517207"/>
-                  </a:xfrm>
-                  <a:prstGeom prst="rect">
-                    <a:avLst/>
-                  </a:prstGeom>
-                  <a:ln/>
-                </pic:spPr>
-              </pic:pic>
-            </a:graphicData>
-          </a:graphic>
-        </wp:anchor>
-      </w:drawing>
-    </w:r>
-    <w:r>
-      <w:rPr>
-        <w:noProof/>
-      </w:rPr>
-      <w:drawing>
-        <wp:anchor distT="114300" distB="114300" distL="114300" distR="114300" simplePos="0" relativeHeight="251659264" behindDoc="0" locked="0" layoutInCell="1" hidden="0" allowOverlap="1" wp14:anchorId="2F141B74" wp14:editId="316DEEA8">
-          <wp:simplePos x="0" y="0"/>
-          <wp:positionH relativeFrom="column">
-            <wp:posOffset>5000625</wp:posOffset>
-          </wp:positionH>
-          <wp:positionV relativeFrom="paragraph">
-            <wp:posOffset>-171449</wp:posOffset>
-          </wp:positionV>
-          <wp:extent cx="514350" cy="514350"/>
-          <wp:effectExtent l="0" t="0" r="0" b="0"/>
-          <wp:wrapNone/>
-          <wp:docPr id="2" name="image2.png"/>
-          <wp:cNvGraphicFramePr/>
-          <a:graphic xmlns:a="http://schemas.openxmlformats.org/drawingml/2006/main">
-            <a:graphicData uri="http://schemas.openxmlformats.org/drawingml/2006/picture">
-              <pic:pic xmlns:pic="http://schemas.openxmlformats.org/drawingml/2006/picture">
-                <pic:nvPicPr>
-                  <pic:cNvPr id="0" name="image2.png"/>
-                  <pic:cNvPicPr preferRelativeResize="0"/>
-                </pic:nvPicPr>
-                <pic:blipFill>
-                  <a:blip r:embed="rId2"/>
-                  <a:srcRect/>
-                  <a:stretch>
-                    <a:fillRect/>
-                  </a:stretch>
-                </pic:blipFill>
-                <pic:spPr>
-                  <a:xfrm>
-                    <a:off x="0" y="0"/>
-                    <a:ext cx="514350" cy="514350"/>
                   </a:xfrm>
                   <a:prstGeom prst="rect">
                     <a:avLst/>
@@ -16615,6 +16526,7 @@
   <w:style w:type="character" w:default="1" w:styleId="Fuentedeprrafopredeter">
     <w:name w:val="Default Paragraph Font"/>
     <w:uiPriority w:val="1"/>
+    <w:semiHidden/>
     <w:unhideWhenUsed/>
   </w:style>
   <w:style w:type="table" w:default="1" w:styleId="Tablanormal">
@@ -16692,9 +16604,7 @@
       <w:tblStyleRowBandSize w:val="1"/>
       <w:tblStyleColBandSize w:val="1"/>
       <w:tblCellMar>
-        <w:top w:w="0" w:type="dxa"/>
         <w:left w:w="70" w:type="dxa"/>
-        <w:bottom w:w="0" w:type="dxa"/>
         <w:right w:w="70" w:type="dxa"/>
       </w:tblCellMar>
     </w:tblPr>
@@ -16773,9 +16683,7 @@
       <w:tblStyleRowBandSize w:val="1"/>
       <w:tblStyleColBandSize w:val="1"/>
       <w:tblCellMar>
-        <w:top w:w="0" w:type="dxa"/>
         <w:left w:w="108" w:type="dxa"/>
-        <w:bottom w:w="0" w:type="dxa"/>
         <w:right w:w="108" w:type="dxa"/>
       </w:tblCellMar>
     </w:tblPr>
@@ -16789,9 +16697,7 @@
       <w:tblStyleRowBandSize w:val="1"/>
       <w:tblStyleColBandSize w:val="1"/>
       <w:tblCellMar>
-        <w:top w:w="0" w:type="dxa"/>
         <w:left w:w="108" w:type="dxa"/>
-        <w:bottom w:w="0" w:type="dxa"/>
         <w:right w:w="108" w:type="dxa"/>
       </w:tblCellMar>
     </w:tblPr>
@@ -16805,9 +16711,7 @@
       <w:tblStyleRowBandSize w:val="1"/>
       <w:tblStyleColBandSize w:val="1"/>
       <w:tblCellMar>
-        <w:top w:w="0" w:type="dxa"/>
         <w:left w:w="108" w:type="dxa"/>
-        <w:bottom w:w="0" w:type="dxa"/>
         <w:right w:w="108" w:type="dxa"/>
       </w:tblCellMar>
     </w:tblPr>
@@ -16821,9 +16725,7 @@
       <w:tblStyleRowBandSize w:val="1"/>
       <w:tblStyleColBandSize w:val="1"/>
       <w:tblCellMar>
-        <w:top w:w="0" w:type="dxa"/>
         <w:left w:w="108" w:type="dxa"/>
-        <w:bottom w:w="0" w:type="dxa"/>
         <w:right w:w="108" w:type="dxa"/>
       </w:tblCellMar>
     </w:tblPr>
@@ -16837,9 +16739,7 @@
       <w:tblStyleRowBandSize w:val="1"/>
       <w:tblStyleColBandSize w:val="1"/>
       <w:tblCellMar>
-        <w:top w:w="0" w:type="dxa"/>
         <w:left w:w="108" w:type="dxa"/>
-        <w:bottom w:w="0" w:type="dxa"/>
         <w:right w:w="108" w:type="dxa"/>
       </w:tblCellMar>
     </w:tblPr>
@@ -16988,6 +16888,50 @@
         <w:insideV w:val="single" w:sz="4" w:space="0" w:color="auto"/>
       </w:tblBorders>
     </w:tblPr>
+  </w:style>
+  <w:style w:type="paragraph" w:styleId="Encabezado">
+    <w:name w:val="header"/>
+    <w:basedOn w:val="Normal"/>
+    <w:link w:val="EncabezadoCar"/>
+    <w:uiPriority w:val="99"/>
+    <w:unhideWhenUsed/>
+    <w:rsid w:val="007E5373"/>
+    <w:pPr>
+      <w:tabs>
+        <w:tab w:val="center" w:pos="4252"/>
+        <w:tab w:val="right" w:pos="8504"/>
+      </w:tabs>
+      <w:spacing w:after="0" w:line="240" w:lineRule="auto"/>
+    </w:pPr>
+  </w:style>
+  <w:style w:type="character" w:customStyle="1" w:styleId="EncabezadoCar">
+    <w:name w:val="Encabezado Car"/>
+    <w:basedOn w:val="Fuentedeprrafopredeter"/>
+    <w:link w:val="Encabezado"/>
+    <w:uiPriority w:val="99"/>
+    <w:rsid w:val="007E5373"/>
+  </w:style>
+  <w:style w:type="paragraph" w:styleId="Piedepgina">
+    <w:name w:val="footer"/>
+    <w:basedOn w:val="Normal"/>
+    <w:link w:val="PiedepginaCar"/>
+    <w:uiPriority w:val="99"/>
+    <w:unhideWhenUsed/>
+    <w:rsid w:val="007E5373"/>
+    <w:pPr>
+      <w:tabs>
+        <w:tab w:val="center" w:pos="4252"/>
+        <w:tab w:val="right" w:pos="8504"/>
+      </w:tabs>
+      <w:spacing w:after="0" w:line="240" w:lineRule="auto"/>
+    </w:pPr>
+  </w:style>
+  <w:style w:type="character" w:customStyle="1" w:styleId="PiedepginaCar">
+    <w:name w:val="Pie de página Car"/>
+    <w:basedOn w:val="Fuentedeprrafopredeter"/>
+    <w:link w:val="Piedepgina"/>
+    <w:uiPriority w:val="99"/>
+    <w:rsid w:val="007E5373"/>
   </w:style>
 </w:styles>
 </file>

</xml_diff>

<commit_message>
version corregida documento de factibilidad
</commit_message>
<xml_diff>
--- a/FD01-EPIS-Informe de Factibilidad.docx
+++ b/FD01-EPIS-Informe de Factibilidad.docx
@@ -1,6 +1,6 @@
 
 <file path=word/document.xml><?xml version="1.0" encoding="utf-8"?>
-<w:document xmlns:wpc="http://schemas.microsoft.com/office/word/2010/wordprocessingCanvas" xmlns:cx="http://schemas.microsoft.com/office/drawing/2014/chartex" xmlns:cx1="http://schemas.microsoft.com/office/drawing/2015/9/8/chartex" xmlns:cx2="http://schemas.microsoft.com/office/drawing/2015/10/21/chartex" xmlns:cx3="http://schemas.microsoft.com/office/drawing/2016/5/9/chartex" xmlns:cx4="http://schemas.microsoft.com/office/drawing/2016/5/10/chartex" xmlns:cx5="http://schemas.microsoft.com/office/drawing/2016/5/11/chartex" xmlns:cx6="http://schemas.microsoft.com/office/drawing/2016/5/12/chartex" xmlns:cx7="http://schemas.microsoft.com/office/drawing/2016/5/13/chartex" xmlns:cx8="http://schemas.microsoft.com/office/drawing/2016/5/14/chartex" xmlns:mc="http://schemas.openxmlformats.org/markup-compatibility/2006" xmlns:aink="http://schemas.microsoft.com/office/drawing/2016/ink" xmlns:am3d="http://schemas.microsoft.com/office/drawing/2017/model3d" xmlns:o="urn:schemas-microsoft-com:office:office" xmlns:oel="http://schemas.microsoft.com/office/2019/extlst" xmlns:r="http://schemas.openxmlformats.org/officeDocument/2006/relationships" xmlns:m="http://schemas.openxmlformats.org/officeDocument/2006/math" xmlns:v="urn:schemas-microsoft-com:vml" xmlns:wp14="http://schemas.microsoft.com/office/word/2010/wordprocessingDrawing" xmlns:wp="http://schemas.openxmlformats.org/drawingml/2006/wordprocessingDrawing" xmlns:w10="urn:schemas-microsoft-com:office:word" xmlns:w="http://schemas.openxmlformats.org/wordprocessingml/2006/main" xmlns:w14="http://schemas.microsoft.com/office/word/2010/wordml" xmlns:w15="http://schemas.microsoft.com/office/word/2012/wordml" xmlns:w16cex="http://schemas.microsoft.com/office/word/2018/wordml/cex" xmlns:w16cid="http://schemas.microsoft.com/office/word/2016/wordml/cid" xmlns:w16="http://schemas.microsoft.com/office/word/2018/wordml" xmlns:w16du="http://schemas.microsoft.com/office/word/2023/wordml/word16du" xmlns:w16sdtdh="http://schemas.microsoft.com/office/word/2020/wordml/sdtdatahash" xmlns:w16sdtfl="http://schemas.microsoft.com/office/word/2024/wordml/sdtformatlock" xmlns:w16se="http://schemas.microsoft.com/office/word/2015/wordml/symex" xmlns:wpg="http://schemas.microsoft.com/office/word/2010/wordprocessingGroup" xmlns:wpi="http://schemas.microsoft.com/office/word/2010/wordprocessingInk" xmlns:wne="http://schemas.microsoft.com/office/word/2006/wordml" xmlns:wps="http://schemas.microsoft.com/office/word/2010/wordprocessingShape" mc:Ignorable="w14 w15 w16se w16cid w16 w16cex w16sdtdh w16sdtfl w16du wp14">
+<w:document xmlns:wpc="http://schemas.microsoft.com/office/word/2010/wordprocessingCanvas" xmlns:cx="http://schemas.microsoft.com/office/drawing/2014/chartex" xmlns:cx1="http://schemas.microsoft.com/office/drawing/2015/9/8/chartex" xmlns:cx2="http://schemas.microsoft.com/office/drawing/2015/10/21/chartex" xmlns:cx3="http://schemas.microsoft.com/office/drawing/2016/5/9/chartex" xmlns:cx4="http://schemas.microsoft.com/office/drawing/2016/5/10/chartex" xmlns:cx5="http://schemas.microsoft.com/office/drawing/2016/5/11/chartex" xmlns:cx6="http://schemas.microsoft.com/office/drawing/2016/5/12/chartex" xmlns:cx7="http://schemas.microsoft.com/office/drawing/2016/5/13/chartex" xmlns:cx8="http://schemas.microsoft.com/office/drawing/2016/5/14/chartex" xmlns:mc="http://schemas.openxmlformats.org/markup-compatibility/2006" xmlns:aink="http://schemas.microsoft.com/office/drawing/2016/ink" xmlns:am3d="http://schemas.microsoft.com/office/drawing/2017/model3d" xmlns:o="urn:schemas-microsoft-com:office:office" xmlns:r="http://schemas.openxmlformats.org/officeDocument/2006/relationships" xmlns:m="http://schemas.openxmlformats.org/officeDocument/2006/math" xmlns:v="urn:schemas-microsoft-com:vml" xmlns:wp14="http://schemas.microsoft.com/office/word/2010/wordprocessingDrawing" xmlns:wp="http://schemas.openxmlformats.org/drawingml/2006/wordprocessingDrawing" xmlns:w10="urn:schemas-microsoft-com:office:word" xmlns:w="http://schemas.openxmlformats.org/wordprocessingml/2006/main" xmlns:w14="http://schemas.microsoft.com/office/word/2010/wordml" xmlns:w15="http://schemas.microsoft.com/office/word/2012/wordml" xmlns:w16cex="http://schemas.microsoft.com/office/word/2018/wordml/cex" xmlns:w16cid="http://schemas.microsoft.com/office/word/2016/wordml/cid" xmlns:w16="http://schemas.microsoft.com/office/word/2018/wordml" xmlns:w16sdtdh="http://schemas.microsoft.com/office/word/2020/wordml/sdtdatahash" xmlns:w16se="http://schemas.microsoft.com/office/word/2015/wordml/symex" xmlns:wpg="http://schemas.microsoft.com/office/word/2010/wordprocessingGroup" xmlns:wpi="http://schemas.microsoft.com/office/word/2010/wordprocessingInk" xmlns:wne="http://schemas.microsoft.com/office/word/2006/wordml" xmlns:wps="http://schemas.microsoft.com/office/word/2010/wordprocessingShape" mc:Ignorable="w14 w15 w16se w16cid w16 w16cex w16sdtdh wp14">
   <w:body>
     <w:p>
       <w:pPr>
@@ -320,7 +320,6 @@
         </w:rPr>
         <w:t xml:space="preserve">Patrick </w:t>
       </w:r>
-      <w:proofErr w:type="spellStart"/>
       <w:r>
         <w:rPr>
           <w:rFonts w:ascii="Arial" w:eastAsia="Arial" w:hAnsi="Arial" w:cs="Arial"/>
@@ -328,17 +327,7 @@
           <w:sz w:val="32"/>
           <w:szCs w:val="32"/>
         </w:rPr>
-        <w:t>Jose</w:t>
-      </w:r>
-      <w:proofErr w:type="spellEnd"/>
-      <w:r>
-        <w:rPr>
-          <w:rFonts w:ascii="Arial" w:eastAsia="Arial" w:hAnsi="Arial" w:cs="Arial"/>
-          <w:i/>
-          <w:sz w:val="32"/>
-          <w:szCs w:val="32"/>
-        </w:rPr>
-        <w:t xml:space="preserve"> </w:t>
+        <w:t xml:space="preserve">Jose </w:t>
       </w:r>
       <w:r>
         <w:rPr>
@@ -433,9 +422,8 @@
           <w:sz w:val="30"/>
           <w:szCs w:val="30"/>
         </w:rPr>
-        <w:t xml:space="preserve">Chambi Cori Jerson </w:t>
-      </w:r>
-      <w:proofErr w:type="spellStart"/>
+        <w:t xml:space="preserve">Chambi Cori Jerson Roni </w:t>
+      </w:r>
       <w:r>
         <w:rPr>
           <w:rFonts w:ascii="Arial" w:eastAsia="Arial" w:hAnsi="Arial" w:cs="Arial"/>
@@ -444,9 +432,8 @@
           <w:sz w:val="30"/>
           <w:szCs w:val="30"/>
         </w:rPr>
-        <w:t>Roni</w:t>
-      </w:r>
-      <w:proofErr w:type="spellEnd"/>
+        <w:tab/>
+      </w:r>
       <w:r>
         <w:rPr>
           <w:rFonts w:ascii="Arial" w:eastAsia="Arial" w:hAnsi="Arial" w:cs="Arial"/>
@@ -455,7 +442,7 @@
           <w:sz w:val="30"/>
           <w:szCs w:val="30"/>
         </w:rPr>
-        <w:t xml:space="preserve"> </w:t>
+        <w:tab/>
       </w:r>
       <w:r>
         <w:rPr>
@@ -466,8 +453,13 @@
           <w:szCs w:val="30"/>
         </w:rPr>
         <w:tab/>
-      </w:r>
-      <w:r>
+        <w:t>(2021072619)</w:t>
+      </w:r>
+    </w:p>
+    <w:p>
+      <w:pPr>
+        <w:spacing w:after="0"/>
+        <w:jc w:val="center"/>
         <w:rPr>
           <w:rFonts w:ascii="Arial" w:eastAsia="Arial" w:hAnsi="Arial" w:cs="Arial"/>
           <w:b/>
@@ -475,8 +467,7 @@
           <w:sz w:val="30"/>
           <w:szCs w:val="30"/>
         </w:rPr>
-        <w:tab/>
-      </w:r>
+      </w:pPr>
       <w:r>
         <w:rPr>
           <w:rFonts w:ascii="Arial" w:eastAsia="Arial" w:hAnsi="Arial" w:cs="Arial"/>
@@ -485,14 +476,9 @@
           <w:sz w:val="30"/>
           <w:szCs w:val="30"/>
         </w:rPr>
-        <w:tab/>
-        <w:t>(2021072619)</w:t>
-      </w:r>
-    </w:p>
-    <w:p>
-      <w:pPr>
-        <w:spacing w:after="0"/>
-        <w:jc w:val="center"/>
+        <w:t>Flores Quispe Jaime Elias</w:t>
+      </w:r>
+      <w:r>
         <w:rPr>
           <w:rFonts w:ascii="Arial" w:eastAsia="Arial" w:hAnsi="Arial" w:cs="Arial"/>
           <w:b/>
@@ -500,7 +486,8 @@
           <w:sz w:val="30"/>
           <w:szCs w:val="30"/>
         </w:rPr>
-      </w:pPr>
+        <w:tab/>
+      </w:r>
       <w:r>
         <w:rPr>
           <w:rFonts w:ascii="Arial" w:eastAsia="Arial" w:hAnsi="Arial" w:cs="Arial"/>
@@ -509,9 +496,8 @@
           <w:sz w:val="30"/>
           <w:szCs w:val="30"/>
         </w:rPr>
-        <w:t xml:space="preserve">Flores Quispe Jaime </w:t>
-      </w:r>
-      <w:proofErr w:type="spellStart"/>
+        <w:tab/>
+      </w:r>
       <w:r>
         <w:rPr>
           <w:rFonts w:ascii="Arial" w:eastAsia="Arial" w:hAnsi="Arial" w:cs="Arial"/>
@@ -520,10 +506,14 @@
           <w:sz w:val="30"/>
           <w:szCs w:val="30"/>
         </w:rPr>
-        <w:t>Elias</w:t>
-      </w:r>
-      <w:proofErr w:type="spellEnd"/>
-      <w:r>
+        <w:tab/>
+        <w:t>(2021070309)</w:t>
+      </w:r>
+    </w:p>
+    <w:p>
+      <w:pPr>
+        <w:spacing w:after="0"/>
+        <w:jc w:val="center"/>
         <w:rPr>
           <w:rFonts w:ascii="Arial" w:eastAsia="Arial" w:hAnsi="Arial" w:cs="Arial"/>
           <w:b/>
@@ -531,8 +521,7 @@
           <w:sz w:val="30"/>
           <w:szCs w:val="30"/>
         </w:rPr>
-        <w:tab/>
-      </w:r>
+      </w:pPr>
       <w:r>
         <w:rPr>
           <w:rFonts w:ascii="Arial" w:eastAsia="Arial" w:hAnsi="Arial" w:cs="Arial"/>
@@ -541,7 +530,7 @@
           <w:sz w:val="30"/>
           <w:szCs w:val="30"/>
         </w:rPr>
-        <w:tab/>
+        <w:t>Leyva Sardón Elvis Ronald</w:t>
       </w:r>
       <w:r>
         <w:rPr>
@@ -552,13 +541,8 @@
           <w:szCs w:val="30"/>
         </w:rPr>
         <w:tab/>
-        <w:t>(2021070309)</w:t>
-      </w:r>
-    </w:p>
-    <w:p>
-      <w:pPr>
-        <w:spacing w:after="0"/>
-        <w:jc w:val="center"/>
+      </w:r>
+      <w:r>
         <w:rPr>
           <w:rFonts w:ascii="Arial" w:eastAsia="Arial" w:hAnsi="Arial" w:cs="Arial"/>
           <w:b/>
@@ -566,7 +550,8 @@
           <w:sz w:val="30"/>
           <w:szCs w:val="30"/>
         </w:rPr>
-      </w:pPr>
+        <w:tab/>
+      </w:r>
       <w:r>
         <w:rPr>
           <w:rFonts w:ascii="Arial" w:eastAsia="Arial" w:hAnsi="Arial" w:cs="Arial"/>
@@ -575,7 +560,7 @@
           <w:sz w:val="30"/>
           <w:szCs w:val="30"/>
         </w:rPr>
-        <w:t>Leyva Sardón Elvis Ronald</w:t>
+        <w:tab/>
       </w:r>
       <w:r>
         <w:rPr>
@@ -585,27 +570,6 @@
           <w:sz w:val="30"/>
           <w:szCs w:val="30"/>
         </w:rPr>
-        <w:tab/>
-      </w:r>
-      <w:r>
-        <w:rPr>
-          <w:rFonts w:ascii="Arial" w:eastAsia="Arial" w:hAnsi="Arial" w:cs="Arial"/>
-          <w:b/>
-          <w:i/>
-          <w:sz w:val="30"/>
-          <w:szCs w:val="30"/>
-        </w:rPr>
-        <w:tab/>
-      </w:r>
-      <w:r>
-        <w:rPr>
-          <w:rFonts w:ascii="Arial" w:eastAsia="Arial" w:hAnsi="Arial" w:cs="Arial"/>
-          <w:b/>
-          <w:i/>
-          <w:sz w:val="30"/>
-          <w:szCs w:val="30"/>
-        </w:rPr>
-        <w:tab/>
         <w:t>(2021072614)</w:t>
       </w:r>
     </w:p>
@@ -846,35 +810,7 @@
           <w:sz w:val="36"/>
           <w:szCs w:val="36"/>
         </w:rPr>
-        <w:t xml:space="preserve">Aplicación de Monitoreo de Repositorios Académicos en </w:t>
-      </w:r>
-      <w:proofErr w:type="spellStart"/>
-      <w:proofErr w:type="gramStart"/>
-      <w:r>
-        <w:rPr>
-          <w:rFonts w:ascii="Arial" w:eastAsia="Arial" w:hAnsi="Arial" w:cs="Arial"/>
-          <w:b/>
-          <w:bCs/>
-          <w:i/>
-          <w:iCs/>
-          <w:sz w:val="36"/>
-          <w:szCs w:val="36"/>
-        </w:rPr>
-        <w:t>GitHub:Tendencias</w:t>
-      </w:r>
-      <w:proofErr w:type="spellEnd"/>
-      <w:proofErr w:type="gramEnd"/>
-      <w:r>
-        <w:rPr>
-          <w:rFonts w:ascii="Arial" w:eastAsia="Arial" w:hAnsi="Arial" w:cs="Arial"/>
-          <w:b/>
-          <w:bCs/>
-          <w:i/>
-          <w:iCs/>
-          <w:sz w:val="36"/>
-          <w:szCs w:val="36"/>
-        </w:rPr>
-        <w:t xml:space="preserve"> en Desarrollo y Gestión de Proyectos de los estudiantes en la facultad de Ingeniería de Sistemas</w:t>
+        <w:t>Aplicación de Monitoreo de Repositorios Académicos en GitHub:Tendencias en Desarrollo y Gestión de Proyectos de los estudiantes en la facultad de Ingeniería de Sistemas</w:t>
       </w:r>
     </w:p>
     <w:p>
@@ -1521,6 +1457,7 @@
           <w:docPartUnique/>
         </w:docPartObj>
       </w:sdtPr>
+      <w:sdtEndPr/>
       <w:sdtContent>
         <w:p>
           <w:pPr>
@@ -2540,21 +2477,20 @@
     </w:p>
     <w:p>
       <w:pPr>
-        <w:spacing w:before="120" w:after="0" w:line="276" w:lineRule="auto"/>
-        <w:ind w:left="992"/>
-        <w:jc w:val="both"/>
-        <w:rPr>
-          <w:sz w:val="24"/>
-          <w:szCs w:val="24"/>
-        </w:rPr>
-      </w:pPr>
-      <w:r>
-        <w:rPr>
-          <w:sz w:val="24"/>
-          <w:szCs w:val="24"/>
-        </w:rPr>
-        <w:t>Diseñar e implementar una aplicación web que facilite el monitoreo y análisis de la actividad en repositorios académicos de GitHub, permitiendo evaluar la calidad del desarrollo y promoviendo buenas prácticas en la gestión de versiones.</w:t>
-      </w:r>
+        <w:spacing w:before="120" w:after="0" w:line="360" w:lineRule="auto"/>
+        <w:ind w:left="720"/>
+        <w:jc w:val="both"/>
+      </w:pPr>
+      <w:r>
+        <w:t>Diseñar e implementar una aplicación web que facilite el monitoreo y análisis de la actividad en repositorios académicos de GitHub, evaluando la calidad del desarrollo mediante métricas como la complejidad del código, cobertura de pruebas y adherencia a estándares de codificación. Además, promoverá buenas prácticas en la gestión de versiones analizando el uso de ramas, frecuencia de commits, mensajes de confirmación y estrategias de integración.</w:t>
+      </w:r>
+    </w:p>
+    <w:p>
+      <w:pPr>
+        <w:spacing w:before="120" w:after="0" w:line="360" w:lineRule="auto"/>
+        <w:ind w:left="720"/>
+        <w:jc w:val="both"/>
+      </w:pPr>
     </w:p>
     <w:p>
       <w:pPr>
@@ -2571,6 +2507,7 @@
           <w:sz w:val="24"/>
           <w:szCs w:val="24"/>
         </w:rPr>
+        <w:lastRenderedPageBreak/>
         <w:t xml:space="preserve">        1.4.2 Objetivos Específicos</w:t>
       </w:r>
     </w:p>
@@ -2582,101 +2519,20 @@
           <w:numId w:val="11"/>
         </w:numPr>
         <w:spacing w:after="0" w:line="240" w:lineRule="auto"/>
+        <w:jc w:val="both"/>
         <w:rPr>
           <w:rFonts w:asciiTheme="majorHAnsi" w:eastAsia="Times New Roman" w:hAnsiTheme="majorHAnsi" w:cstheme="majorHAnsi"/>
           <w:sz w:val="24"/>
           <w:szCs w:val="24"/>
+          <w:highlight w:val="yellow"/>
           <w:lang w:val="es-ES"/>
         </w:rPr>
       </w:pPr>
       <w:r>
         <w:rPr>
-          <w:rFonts w:asciiTheme="majorHAnsi" w:eastAsia="Times New Roman" w:hAnsiTheme="majorHAnsi" w:cstheme="majorHAnsi"/>
-          <w:sz w:val="24"/>
-          <w:szCs w:val="24"/>
-          <w:lang w:val="es-ES"/>
-        </w:rPr>
-        <w:t xml:space="preserve">Desarrollar un sistema que recopile y analice datos sobre </w:t>
-      </w:r>
-      <w:proofErr w:type="spellStart"/>
-      <w:r>
-        <w:rPr>
-          <w:rFonts w:asciiTheme="majorHAnsi" w:eastAsia="Times New Roman" w:hAnsiTheme="majorHAnsi" w:cstheme="majorHAnsi"/>
-          <w:sz w:val="24"/>
-          <w:szCs w:val="24"/>
-          <w:lang w:val="es-ES"/>
-        </w:rPr>
-        <w:t>commits</w:t>
-      </w:r>
-      <w:proofErr w:type="spellEnd"/>
-      <w:r>
-        <w:rPr>
-          <w:rFonts w:asciiTheme="majorHAnsi" w:eastAsia="Times New Roman" w:hAnsiTheme="majorHAnsi" w:cstheme="majorHAnsi"/>
-          <w:sz w:val="24"/>
-          <w:szCs w:val="24"/>
-          <w:lang w:val="es-ES"/>
-        </w:rPr>
-        <w:t xml:space="preserve">, ramas, </w:t>
-      </w:r>
-      <w:proofErr w:type="spellStart"/>
-      <w:r>
-        <w:rPr>
-          <w:rFonts w:asciiTheme="majorHAnsi" w:eastAsia="Times New Roman" w:hAnsiTheme="majorHAnsi" w:cstheme="majorHAnsi"/>
-          <w:sz w:val="24"/>
-          <w:szCs w:val="24"/>
-          <w:lang w:val="es-ES"/>
-        </w:rPr>
-        <w:t>issues</w:t>
-      </w:r>
-      <w:proofErr w:type="spellEnd"/>
-      <w:r>
-        <w:rPr>
-          <w:rFonts w:asciiTheme="majorHAnsi" w:eastAsia="Times New Roman" w:hAnsiTheme="majorHAnsi" w:cstheme="majorHAnsi"/>
-          <w:sz w:val="24"/>
-          <w:szCs w:val="24"/>
-          <w:lang w:val="es-ES"/>
-        </w:rPr>
-        <w:t xml:space="preserve"> y </w:t>
-      </w:r>
-      <w:proofErr w:type="spellStart"/>
-      <w:r>
-        <w:rPr>
-          <w:rFonts w:asciiTheme="majorHAnsi" w:eastAsia="Times New Roman" w:hAnsiTheme="majorHAnsi" w:cstheme="majorHAnsi"/>
-          <w:sz w:val="24"/>
-          <w:szCs w:val="24"/>
-          <w:lang w:val="es-ES"/>
-        </w:rPr>
-        <w:t>pull</w:t>
-      </w:r>
-      <w:proofErr w:type="spellEnd"/>
-      <w:r>
-        <w:rPr>
-          <w:rFonts w:asciiTheme="majorHAnsi" w:eastAsia="Times New Roman" w:hAnsiTheme="majorHAnsi" w:cstheme="majorHAnsi"/>
-          <w:sz w:val="24"/>
-          <w:szCs w:val="24"/>
-          <w:lang w:val="es-ES"/>
-        </w:rPr>
-        <w:t xml:space="preserve"> </w:t>
-      </w:r>
-      <w:proofErr w:type="spellStart"/>
-      <w:r>
-        <w:rPr>
-          <w:rFonts w:asciiTheme="majorHAnsi" w:eastAsia="Times New Roman" w:hAnsiTheme="majorHAnsi" w:cstheme="majorHAnsi"/>
-          <w:sz w:val="24"/>
-          <w:szCs w:val="24"/>
-          <w:lang w:val="es-ES"/>
-        </w:rPr>
-        <w:t>requests</w:t>
-      </w:r>
-      <w:proofErr w:type="spellEnd"/>
-      <w:r>
-        <w:rPr>
-          <w:rFonts w:asciiTheme="majorHAnsi" w:eastAsia="Times New Roman" w:hAnsiTheme="majorHAnsi" w:cstheme="majorHAnsi"/>
-          <w:sz w:val="24"/>
-          <w:szCs w:val="24"/>
-          <w:lang w:val="es-ES"/>
-        </w:rPr>
-        <w:t xml:space="preserve"> en repositorios académicos. </w:t>
+          <w:highlight w:val="yellow"/>
+        </w:rPr>
+        <w:t>Desarrollar un sistema que recopile y analice datos sobre commits, ramas, issues y pull requests en repositorios académicos, evaluando la actividad y calidad del desarrollo a nivel de repositorio.</w:t>
       </w:r>
     </w:p>
     <w:p>
@@ -2687,22 +2543,62 @@
           <w:numId w:val="11"/>
         </w:numPr>
         <w:spacing w:after="0" w:line="240" w:lineRule="auto"/>
+        <w:jc w:val="both"/>
         <w:rPr>
           <w:rFonts w:asciiTheme="majorHAnsi" w:eastAsia="Times New Roman" w:hAnsiTheme="majorHAnsi" w:cstheme="majorHAnsi"/>
           <w:sz w:val="24"/>
           <w:szCs w:val="24"/>
+          <w:highlight w:val="yellow"/>
           <w:lang w:val="es-ES"/>
         </w:rPr>
       </w:pPr>
       <w:r>
         <w:rPr>
-          <w:rFonts w:asciiTheme="majorHAnsi" w:eastAsia="Times New Roman" w:hAnsiTheme="majorHAnsi" w:cstheme="majorHAnsi"/>
-          <w:sz w:val="24"/>
-          <w:szCs w:val="24"/>
-          <w:lang w:val="es-ES"/>
-        </w:rPr>
-        <w:lastRenderedPageBreak/>
-        <w:t xml:space="preserve">Generar informes y métricas sobre la frecuencia de contribuciones, uso de tecnologías y documentación en los proyectos. </w:t>
+          <w:highlight w:val="yellow"/>
+        </w:rPr>
+        <w:t xml:space="preserve">Generar informes y métricas sobre la frecuencia de contribuciones en repositorios académicos, analizando el número de commits, issues y pull requests en un periodo de tiempo. Evaluar el uso de tecnologías mediante la detección de lenguajes de programación y archivos de configuración. Medir la documentación verificando la presencia de archivos clave como </w:t>
+      </w:r>
+      <w:r>
+        <w:rPr>
+          <w:rStyle w:val="CdigoHTML"/>
+          <w:rFonts w:eastAsia="Calibri"/>
+          <w:highlight w:val="yellow"/>
+        </w:rPr>
+        <w:t>README.md</w:t>
+      </w:r>
+      <w:r>
+        <w:rPr>
+          <w:highlight w:val="yellow"/>
+        </w:rPr>
+        <w:t xml:space="preserve"> e informes técnicos de la Escuela de Ingeniería de Sistemas en formatos </w:t>
+      </w:r>
+      <w:r>
+        <w:rPr>
+          <w:rStyle w:val="CdigoHTML"/>
+          <w:rFonts w:eastAsia="Calibri"/>
+          <w:highlight w:val="yellow"/>
+        </w:rPr>
+        <w:t>.docx</w:t>
+      </w:r>
+      <w:r>
+        <w:rPr>
+          <w:highlight w:val="yellow"/>
+        </w:rPr>
+        <w:t xml:space="preserve"> y </w:t>
+      </w:r>
+      <w:r>
+        <w:rPr>
+          <w:rStyle w:val="CdigoHTML"/>
+          <w:rFonts w:eastAsia="Calibri"/>
+          <w:highlight w:val="yellow"/>
+        </w:rPr>
+        <w:t>.md</w:t>
+      </w:r>
+      <w:r>
+        <w:rPr>
+          <w:highlight w:val="yellow"/>
+        </w:rPr>
+        <w:t xml:space="preserve"> dentro del repositorio</w:t>
       </w:r>
     </w:p>
     <w:p>
@@ -2713,71 +2609,20 @@
           <w:numId w:val="11"/>
         </w:numPr>
         <w:spacing w:after="0" w:line="240" w:lineRule="auto"/>
+        <w:jc w:val="both"/>
         <w:rPr>
           <w:rFonts w:asciiTheme="majorHAnsi" w:eastAsia="Times New Roman" w:hAnsiTheme="majorHAnsi" w:cstheme="majorHAnsi"/>
           <w:sz w:val="24"/>
           <w:szCs w:val="24"/>
+          <w:highlight w:val="yellow"/>
           <w:lang w:val="es-ES"/>
         </w:rPr>
       </w:pPr>
       <w:r>
         <w:rPr>
-          <w:rFonts w:asciiTheme="majorHAnsi" w:eastAsia="Times New Roman" w:hAnsiTheme="majorHAnsi" w:cstheme="majorHAnsi"/>
-          <w:sz w:val="24"/>
-          <w:szCs w:val="24"/>
-          <w:lang w:val="es-ES"/>
-        </w:rPr>
-        <w:t xml:space="preserve">Proporcionar herramientas visuales para la consulta de estadísticas y tendencias de desarrollo. </w:t>
-      </w:r>
-    </w:p>
-    <w:p>
-      <w:pPr>
-        <w:pStyle w:val="Prrafodelista"/>
-        <w:numPr>
-          <w:ilvl w:val="0"/>
-          <w:numId w:val="11"/>
-        </w:numPr>
-        <w:spacing w:after="0" w:line="240" w:lineRule="auto"/>
-        <w:rPr>
-          <w:rFonts w:asciiTheme="majorHAnsi" w:eastAsia="Times New Roman" w:hAnsiTheme="majorHAnsi" w:cstheme="majorHAnsi"/>
-          <w:sz w:val="24"/>
-          <w:szCs w:val="24"/>
-          <w:lang w:val="es-ES"/>
-        </w:rPr>
-      </w:pPr>
-      <w:r>
-        <w:rPr>
-          <w:rFonts w:asciiTheme="majorHAnsi" w:eastAsia="Times New Roman" w:hAnsiTheme="majorHAnsi" w:cstheme="majorHAnsi"/>
-          <w:sz w:val="24"/>
-          <w:szCs w:val="24"/>
-          <w:lang w:val="es-ES"/>
-        </w:rPr>
-        <w:t xml:space="preserve">Implementar funcionalidades que permitan evaluar el cumplimiento de buenas prácticas en la gestión de repositorios. </w:t>
-      </w:r>
-    </w:p>
-    <w:p>
-      <w:pPr>
-        <w:pStyle w:val="Prrafodelista"/>
-        <w:numPr>
-          <w:ilvl w:val="0"/>
-          <w:numId w:val="11"/>
-        </w:numPr>
-        <w:spacing w:before="120" w:after="0" w:line="276" w:lineRule="auto"/>
-        <w:jc w:val="both"/>
-        <w:rPr>
-          <w:rFonts w:asciiTheme="majorHAnsi" w:hAnsiTheme="majorHAnsi" w:cstheme="majorHAnsi"/>
-          <w:sz w:val="24"/>
-          <w:szCs w:val="24"/>
-        </w:rPr>
-      </w:pPr>
-      <w:r>
-        <w:rPr>
-          <w:rFonts w:asciiTheme="majorHAnsi" w:eastAsia="Times New Roman" w:hAnsiTheme="majorHAnsi" w:cstheme="majorHAnsi"/>
-          <w:sz w:val="24"/>
-          <w:szCs w:val="24"/>
-          <w:lang w:val="es-ES"/>
-        </w:rPr>
-        <w:t>Facilitar la supervisión y retroalimentación de docentes mediante reportes detallados sobre la evolución de los proyectos estudiantiles.</w:t>
+          <w:highlight w:val="yellow"/>
+        </w:rPr>
+        <w:t>Desarrollar herramientas visuales interactivas, como gráficos y paneles de control, para la consulta de estadísticas y tendencias de desarrollo en repositorios académicos. Estas herramientas presentarán datos sobre la frecuencia de contribuciones (commits, issues, pull requests), tecnologías utilizadas y documentación disponible, permitiendo un análisis claro y accesible.</w:t>
       </w:r>
     </w:p>
     <w:p>
@@ -3014,23 +2859,8 @@
           <w:sz w:val="24"/>
           <w:szCs w:val="24"/>
         </w:rPr>
-        <w:t xml:space="preserve">Uno de los principales problemas es la falta de un sistema centralizado que permita visualizar de manera clara el desempeño de los estudiantes, incluyendo la frecuencia de </w:t>
-      </w:r>
-      <w:proofErr w:type="spellStart"/>
-      <w:r>
-        <w:rPr>
-          <w:sz w:val="24"/>
-          <w:szCs w:val="24"/>
-        </w:rPr>
-        <w:t>commits</w:t>
-      </w:r>
-      <w:proofErr w:type="spellEnd"/>
-      <w:r>
-        <w:rPr>
-          <w:sz w:val="24"/>
-          <w:szCs w:val="24"/>
-        </w:rPr>
-        <w:t>, la estructura del código y la aplicación de buenas prácticas en el desarrollo de software. Esto genera dificultades en la evaluación objetiva y puede afectar el aprendizaje de los estudiantes.</w:t>
+        <w:lastRenderedPageBreak/>
+        <w:t>Uno de los principales problemas es la falta de un sistema centralizado que permita visualizar de manera clara el desempeño de los estudiantes, incluyendo la frecuencia de commits, la estructura del código y la aplicación de buenas prácticas en el desarrollo de software. Esto genera dificultades en la evaluación objetiva y puede afectar el aprendizaje de los estudiantes.</w:t>
       </w:r>
     </w:p>
     <w:p>
@@ -3148,7 +2978,15 @@
           <w:sz w:val="24"/>
           <w:szCs w:val="24"/>
         </w:rPr>
-        <w:t>Consideraciones de hardware y software</w:t>
+        <w:t xml:space="preserve">Consideraciones de hardware y </w:t>
+      </w:r>
+      <w:r>
+        <w:rPr>
+          <w:color w:val="000000"/>
+          <w:sz w:val="24"/>
+          <w:szCs w:val="24"/>
+        </w:rPr>
+        <w:t>software</w:t>
       </w:r>
     </w:p>
     <w:p>
@@ -3233,7 +3071,13 @@
         <w:rPr>
           <w:rFonts w:ascii="Arial" w:eastAsia="Arial" w:hAnsi="Arial" w:cs="Arial"/>
         </w:rPr>
-        <w:t xml:space="preserve"> Windows 10 o superior, aunque para servidores se recomienda considerar Linux (si es soportado por el hosting) para mayor estabilidad y costos reducidos.</w:t>
+        <w:t xml:space="preserve"> Windows 10 o superior, aunque para servido</w:t>
+      </w:r>
+      <w:r>
+        <w:rPr>
+          <w:rFonts w:ascii="Arial" w:eastAsia="Arial" w:hAnsi="Arial" w:cs="Arial"/>
+        </w:rPr>
+        <w:t>res se recomienda considerar Linux (si es soportado por el hosting) para mayor estabilidad y costos reducidos.</w:t>
       </w:r>
     </w:p>
     <w:p>
@@ -3250,6 +3094,7 @@
           <w:rFonts w:ascii="Arial" w:eastAsia="Arial" w:hAnsi="Arial" w:cs="Arial"/>
           <w:b/>
         </w:rPr>
+        <w:lastRenderedPageBreak/>
         <w:t>Memoria RAM:</w:t>
       </w:r>
       <w:r>
@@ -3332,7 +3177,6 @@
           <w:szCs w:val="24"/>
           <w:lang w:val="es-ES"/>
         </w:rPr>
-        <w:lastRenderedPageBreak/>
         <w:t>Lenguaje de Programación:</w:t>
       </w:r>
       <w:r>
@@ -3341,61 +3185,7 @@
           <w:szCs w:val="24"/>
           <w:lang w:val="es-ES"/>
         </w:rPr>
-        <w:t xml:space="preserve"> Python (</w:t>
-      </w:r>
-      <w:proofErr w:type="spellStart"/>
-      <w:r>
-        <w:rPr>
-          <w:sz w:val="24"/>
-          <w:szCs w:val="24"/>
-          <w:lang w:val="es-ES"/>
-        </w:rPr>
-        <w:t>Flask</w:t>
-      </w:r>
-      <w:proofErr w:type="spellEnd"/>
-      <w:r>
-        <w:rPr>
-          <w:sz w:val="24"/>
-          <w:szCs w:val="24"/>
-          <w:lang w:val="es-ES"/>
-        </w:rPr>
-        <w:t xml:space="preserve">) para el </w:t>
-      </w:r>
-      <w:proofErr w:type="spellStart"/>
-      <w:r>
-        <w:rPr>
-          <w:sz w:val="24"/>
-          <w:szCs w:val="24"/>
-          <w:lang w:val="es-ES"/>
-        </w:rPr>
-        <w:t>backend</w:t>
-      </w:r>
-      <w:proofErr w:type="spellEnd"/>
-      <w:r>
-        <w:rPr>
-          <w:sz w:val="24"/>
-          <w:szCs w:val="24"/>
-          <w:lang w:val="es-ES"/>
-        </w:rPr>
-        <w:t xml:space="preserve">, con integración de </w:t>
-      </w:r>
-      <w:proofErr w:type="spellStart"/>
-      <w:r>
-        <w:rPr>
-          <w:sz w:val="24"/>
-          <w:szCs w:val="24"/>
-          <w:lang w:val="es-ES"/>
-        </w:rPr>
-        <w:t>APIs</w:t>
-      </w:r>
-      <w:proofErr w:type="spellEnd"/>
-      <w:r>
-        <w:rPr>
-          <w:sz w:val="24"/>
-          <w:szCs w:val="24"/>
-          <w:lang w:val="es-ES"/>
-        </w:rPr>
-        <w:t xml:space="preserve"> para extracción de datos de GitHub. HTML, CSS y JavaScript para la interfaz web interactiva.</w:t>
+        <w:t xml:space="preserve"> Python (Flask) para el backend, con integración de APIs para extracción de datos de GitHub. HTML, CSS y JavaScript para la interfaz web interactiva.</w:t>
       </w:r>
     </w:p>
     <w:p>
@@ -3461,25 +3251,7 @@
           <w:szCs w:val="24"/>
           <w:lang w:val="es-ES"/>
         </w:rPr>
-        <w:t xml:space="preserve"> Visual Studio </w:t>
-      </w:r>
-      <w:proofErr w:type="spellStart"/>
-      <w:r>
-        <w:rPr>
-          <w:sz w:val="24"/>
-          <w:szCs w:val="24"/>
-          <w:lang w:val="es-ES"/>
-        </w:rPr>
-        <w:t>Code</w:t>
-      </w:r>
-      <w:proofErr w:type="spellEnd"/>
-      <w:r>
-        <w:rPr>
-          <w:sz w:val="24"/>
-          <w:szCs w:val="24"/>
-          <w:lang w:val="es-ES"/>
-        </w:rPr>
-        <w:t>, por su flexibilidad y amplia gama de extensiones para Python y tecnologías web.</w:t>
+        <w:t xml:space="preserve"> Visual Studio Code, por su flexibilidad y amplia gama de extensiones para Python y tecnologías web.</w:t>
       </w:r>
     </w:p>
     <w:p>
@@ -3578,25 +3350,7 @@
           <w:szCs w:val="24"/>
           <w:lang w:val="es-ES"/>
         </w:rPr>
-        <w:t xml:space="preserve"> Se integrará una herramienta de generación de reportes y </w:t>
-      </w:r>
-      <w:proofErr w:type="spellStart"/>
-      <w:r>
-        <w:rPr>
-          <w:sz w:val="24"/>
-          <w:szCs w:val="24"/>
-          <w:lang w:val="es-ES"/>
-        </w:rPr>
-        <w:t>dashboards</w:t>
-      </w:r>
-      <w:proofErr w:type="spellEnd"/>
-      <w:r>
-        <w:rPr>
-          <w:sz w:val="24"/>
-          <w:szCs w:val="24"/>
-          <w:lang w:val="es-ES"/>
-        </w:rPr>
-        <w:t xml:space="preserve"> para la visualización de métricas clave en la actividad de los repositorios.</w:t>
+        <w:t xml:space="preserve"> Se integrará una herramienta de generación de reportes y dashboards para la visualización de métricas clave en la actividad de los repositorios.</w:t>
       </w:r>
     </w:p>
     <w:p>
@@ -3807,6 +3561,7 @@
           <w:szCs w:val="24"/>
           <w:lang w:val="es-ES"/>
         </w:rPr>
+        <w:lastRenderedPageBreak/>
         <w:t>Planificación de recursos:</w:t>
       </w:r>
       <w:r>
@@ -3944,7 +3699,6 @@
           <w:szCs w:val="24"/>
           <w:lang w:val="es-ES"/>
         </w:rPr>
-        <w:lastRenderedPageBreak/>
         <w:t>Infraestructura en la Nube:</w:t>
       </w:r>
     </w:p>
@@ -4090,25 +3844,7 @@
           <w:szCs w:val="24"/>
           <w:lang w:val="es-ES"/>
         </w:rPr>
-        <w:t xml:space="preserve">Un dispositivo con conexión a Internet (PC, laptop, </w:t>
-      </w:r>
-      <w:proofErr w:type="spellStart"/>
-      <w:r>
-        <w:rPr>
-          <w:sz w:val="24"/>
-          <w:szCs w:val="24"/>
-          <w:lang w:val="es-ES"/>
-        </w:rPr>
-        <w:t>tablet</w:t>
-      </w:r>
-      <w:proofErr w:type="spellEnd"/>
-      <w:r>
-        <w:rPr>
-          <w:sz w:val="24"/>
-          <w:szCs w:val="24"/>
-          <w:lang w:val="es-ES"/>
-        </w:rPr>
-        <w:t xml:space="preserve"> o smartphone).</w:t>
+        <w:t>Un dispositivo con conexión a Internet (PC, laptop, tablet o smartphone).</w:t>
       </w:r>
     </w:p>
     <w:p>
@@ -4296,18 +4032,8 @@
                 <w:szCs w:val="24"/>
                 <w:lang w:val="es-ES"/>
               </w:rPr>
-              <w:t xml:space="preserve">Lenguaje </w:t>
-            </w:r>
-            <w:proofErr w:type="spellStart"/>
-            <w:r>
-              <w:rPr>
-                <w:sz w:val="24"/>
-                <w:szCs w:val="24"/>
-                <w:lang w:val="es-ES"/>
-              </w:rPr>
-              <w:t>Backend</w:t>
-            </w:r>
-            <w:proofErr w:type="spellEnd"/>
+              <w:t>Lenguaje Backend</w:t>
+            </w:r>
           </w:p>
         </w:tc>
         <w:tc>
@@ -4339,25 +4065,7 @@
                 <w:szCs w:val="24"/>
                 <w:lang w:val="es-ES"/>
               </w:rPr>
-              <w:t>Python (</w:t>
-            </w:r>
-            <w:proofErr w:type="spellStart"/>
-            <w:r>
-              <w:rPr>
-                <w:sz w:val="24"/>
-                <w:szCs w:val="24"/>
-                <w:lang w:val="es-ES"/>
-              </w:rPr>
-              <w:t>Flask</w:t>
-            </w:r>
-            <w:proofErr w:type="spellEnd"/>
-            <w:r>
-              <w:rPr>
-                <w:sz w:val="24"/>
-                <w:szCs w:val="24"/>
-                <w:lang w:val="es-ES"/>
-              </w:rPr>
-              <w:t>)</w:t>
+              <w:t>Python (Flask)</w:t>
             </w:r>
           </w:p>
         </w:tc>
@@ -4424,18 +4132,8 @@
                 <w:szCs w:val="24"/>
                 <w:lang w:val="es-ES"/>
               </w:rPr>
-              <w:t xml:space="preserve">Lenguaje </w:t>
-            </w:r>
-            <w:proofErr w:type="spellStart"/>
-            <w:r>
-              <w:rPr>
-                <w:sz w:val="24"/>
-                <w:szCs w:val="24"/>
-                <w:lang w:val="es-ES"/>
-              </w:rPr>
-              <w:t>Frontend</w:t>
-            </w:r>
-            <w:proofErr w:type="spellEnd"/>
+              <w:t>Lenguaje Frontend</w:t>
+            </w:r>
           </w:p>
         </w:tc>
         <w:tc>
@@ -4668,36 +4366,8 @@
                 <w:szCs w:val="24"/>
                 <w:lang w:val="es-ES"/>
               </w:rPr>
-              <w:t xml:space="preserve">AWS, Azure, </w:t>
-            </w:r>
-            <w:proofErr w:type="spellStart"/>
-            <w:r>
-              <w:rPr>
-                <w:sz w:val="24"/>
-                <w:szCs w:val="24"/>
-                <w:lang w:val="es-ES"/>
-              </w:rPr>
-              <w:t>DigitalOcean</w:t>
-            </w:r>
-            <w:proofErr w:type="spellEnd"/>
-            <w:r>
-              <w:rPr>
-                <w:sz w:val="24"/>
-                <w:szCs w:val="24"/>
-                <w:lang w:val="es-ES"/>
-              </w:rPr>
-              <w:t xml:space="preserve"> o </w:t>
-            </w:r>
-            <w:proofErr w:type="spellStart"/>
-            <w:r>
-              <w:rPr>
-                <w:sz w:val="24"/>
-                <w:szCs w:val="24"/>
-                <w:lang w:val="es-ES"/>
-              </w:rPr>
-              <w:t>Netlify</w:t>
-            </w:r>
-            <w:proofErr w:type="spellEnd"/>
+              <w:t>AWS, Azure, DigitalOcean o Netlify</w:t>
+            </w:r>
           </w:p>
         </w:tc>
         <w:tc>
@@ -5266,6 +4936,7 @@
                 <w:szCs w:val="24"/>
                 <w:lang w:val="es-ES"/>
               </w:rPr>
+              <w:lastRenderedPageBreak/>
               <w:t>RECURSO</w:t>
             </w:r>
           </w:p>
@@ -5676,7 +5347,6 @@
                 <w:szCs w:val="24"/>
                 <w:lang w:val="es-ES"/>
               </w:rPr>
-              <w:lastRenderedPageBreak/>
               <w:t>CONCEPTO</w:t>
             </w:r>
           </w:p>
@@ -7003,7 +6673,6 @@
           <w:szCs w:val="24"/>
         </w:rPr>
       </w:pPr>
-      <w:proofErr w:type="spellStart"/>
       <w:r>
         <w:rPr>
           <w:sz w:val="24"/>
@@ -7011,7 +6680,6 @@
         </w:rPr>
         <w:t>Tester</w:t>
       </w:r>
-      <w:proofErr w:type="spellEnd"/>
       <w:r>
         <w:rPr>
           <w:sz w:val="24"/>
@@ -7290,7 +6958,6 @@
                 <w:lang w:val="es-ES"/>
               </w:rPr>
             </w:pPr>
-            <w:proofErr w:type="spellStart"/>
             <w:r>
               <w:rPr>
                 <w:sz w:val="24"/>
@@ -7299,7 +6966,6 @@
               </w:rPr>
               <w:t>Tester</w:t>
             </w:r>
-            <w:proofErr w:type="spellEnd"/>
           </w:p>
         </w:tc>
         <w:tc>
@@ -7670,6 +7336,7 @@
           <w:sz w:val="24"/>
           <w:szCs w:val="24"/>
         </w:rPr>
+        <w:lastRenderedPageBreak/>
         <w:t>Sumando todos los costos involucrados en el desarrollo, el costo total estimado es el siguiente:</w:t>
       </w:r>
     </w:p>
@@ -8021,7 +7688,6 @@
                 <w:rFonts w:ascii="Arial" w:eastAsia="Arial" w:hAnsi="Arial" w:cs="Arial"/>
                 <w:lang w:val="es-ES"/>
               </w:rPr>
-              <w:lastRenderedPageBreak/>
               <w:t>Costos de Personal</w:t>
             </w:r>
           </w:p>
@@ -8298,87 +7964,7 @@
           <w:szCs w:val="24"/>
           <w:lang w:val="es-ES"/>
         </w:rPr>
-        <w:t xml:space="preserve">El sistema web facilitará el análisis de </w:t>
-      </w:r>
-      <w:proofErr w:type="spellStart"/>
-      <w:r>
-        <w:rPr>
-          <w:rFonts w:asciiTheme="majorHAnsi" w:eastAsia="Times New Roman" w:hAnsiTheme="majorHAnsi" w:cstheme="majorHAnsi"/>
-          <w:sz w:val="24"/>
-          <w:szCs w:val="24"/>
-          <w:lang w:val="es-ES"/>
-        </w:rPr>
-        <w:t>commits</w:t>
-      </w:r>
-      <w:proofErr w:type="spellEnd"/>
-      <w:r>
-        <w:rPr>
-          <w:rFonts w:asciiTheme="majorHAnsi" w:eastAsia="Times New Roman" w:hAnsiTheme="majorHAnsi" w:cstheme="majorHAnsi"/>
-          <w:sz w:val="24"/>
-          <w:szCs w:val="24"/>
-          <w:lang w:val="es-ES"/>
-        </w:rPr>
-        <w:t xml:space="preserve">, ramas, </w:t>
-      </w:r>
-      <w:proofErr w:type="spellStart"/>
-      <w:r>
-        <w:rPr>
-          <w:rFonts w:asciiTheme="majorHAnsi" w:eastAsia="Times New Roman" w:hAnsiTheme="majorHAnsi" w:cstheme="majorHAnsi"/>
-          <w:sz w:val="24"/>
-          <w:szCs w:val="24"/>
-          <w:lang w:val="es-ES"/>
-        </w:rPr>
-        <w:t>issues</w:t>
-      </w:r>
-      <w:proofErr w:type="spellEnd"/>
-      <w:r>
-        <w:rPr>
-          <w:rFonts w:asciiTheme="majorHAnsi" w:eastAsia="Times New Roman" w:hAnsiTheme="majorHAnsi" w:cstheme="majorHAnsi"/>
-          <w:sz w:val="24"/>
-          <w:szCs w:val="24"/>
-          <w:lang w:val="es-ES"/>
-        </w:rPr>
-        <w:t xml:space="preserve"> y </w:t>
-      </w:r>
-      <w:proofErr w:type="spellStart"/>
-      <w:r>
-        <w:rPr>
-          <w:rFonts w:asciiTheme="majorHAnsi" w:eastAsia="Times New Roman" w:hAnsiTheme="majorHAnsi" w:cstheme="majorHAnsi"/>
-          <w:sz w:val="24"/>
-          <w:szCs w:val="24"/>
-          <w:lang w:val="es-ES"/>
-        </w:rPr>
-        <w:t>pull</w:t>
-      </w:r>
-      <w:proofErr w:type="spellEnd"/>
-      <w:r>
-        <w:rPr>
-          <w:rFonts w:asciiTheme="majorHAnsi" w:eastAsia="Times New Roman" w:hAnsiTheme="majorHAnsi" w:cstheme="majorHAnsi"/>
-          <w:sz w:val="24"/>
-          <w:szCs w:val="24"/>
-          <w:lang w:val="es-ES"/>
-        </w:rPr>
-        <w:t xml:space="preserve"> </w:t>
-      </w:r>
-      <w:proofErr w:type="spellStart"/>
-      <w:r>
-        <w:rPr>
-          <w:rFonts w:asciiTheme="majorHAnsi" w:eastAsia="Times New Roman" w:hAnsiTheme="majorHAnsi" w:cstheme="majorHAnsi"/>
-          <w:sz w:val="24"/>
-          <w:szCs w:val="24"/>
-          <w:lang w:val="es-ES"/>
-        </w:rPr>
-        <w:t>requests</w:t>
-      </w:r>
-      <w:proofErr w:type="spellEnd"/>
-      <w:r>
-        <w:rPr>
-          <w:rFonts w:asciiTheme="majorHAnsi" w:eastAsia="Times New Roman" w:hAnsiTheme="majorHAnsi" w:cstheme="majorHAnsi"/>
-          <w:sz w:val="24"/>
-          <w:szCs w:val="24"/>
-          <w:lang w:val="es-ES"/>
-        </w:rPr>
-        <w:t>, permitiendo evaluar la calidad de la gestión de versiones y la adopción de buenas prácticas en el desarrollo de software. Su interfaz intuitiva asegurará que docentes y estudiantes puedan consultar reportes y tendencias sin una curva de aprendizaje compleja.</w:t>
+        <w:t>El sistema web facilitará el análisis de commits, ramas, issues y pull requests, permitiendo evaluar la calidad de la gestión de versiones y la adopción de buenas prácticas en el desarrollo de software. Su interfaz intuitiva asegurará que docentes y estudiantes puedan consultar reportes y tendencias sin una curva de aprendizaje compleja.</w:t>
       </w:r>
     </w:p>
     <w:p>
@@ -8494,31 +8080,7 @@
           <w:szCs w:val="24"/>
           <w:lang w:val="es-ES"/>
         </w:rPr>
-        <w:t xml:space="preserve">Protección de Datos Personales (Ley </w:t>
-      </w:r>
-      <w:proofErr w:type="spellStart"/>
-      <w:r>
-        <w:rPr>
-          <w:rFonts w:asciiTheme="majorHAnsi" w:eastAsia="Times New Roman" w:hAnsiTheme="majorHAnsi" w:cstheme="majorHAnsi"/>
-          <w:b/>
-          <w:bCs/>
-          <w:sz w:val="24"/>
-          <w:szCs w:val="24"/>
-          <w:lang w:val="es-ES"/>
-        </w:rPr>
-        <w:t>N°</w:t>
-      </w:r>
-      <w:proofErr w:type="spellEnd"/>
-      <w:r>
-        <w:rPr>
-          <w:rFonts w:asciiTheme="majorHAnsi" w:eastAsia="Times New Roman" w:hAnsiTheme="majorHAnsi" w:cstheme="majorHAnsi"/>
-          <w:b/>
-          <w:bCs/>
-          <w:sz w:val="24"/>
-          <w:szCs w:val="24"/>
-          <w:lang w:val="es-ES"/>
-        </w:rPr>
-        <w:t xml:space="preserve"> 29733 - Perú):</w:t>
+        <w:t>Protección de Datos Personales (Ley N° 29733 - Perú):</w:t>
       </w:r>
       <w:r>
         <w:rPr>
@@ -8673,6 +8235,7 @@
           <w:szCs w:val="24"/>
           <w:lang w:val="es-ES"/>
         </w:rPr>
+        <w:lastRenderedPageBreak/>
         <w:t>Propiedad Intelectual y Derechos de Autor:</w:t>
       </w:r>
       <w:r>
@@ -8731,7 +8294,15 @@
           <w:sz w:val="24"/>
           <w:szCs w:val="24"/>
         </w:rPr>
-        <w:t>Factibilidad Social</w:t>
+        <w:t>Factibilidad S</w:t>
+      </w:r>
+      <w:r>
+        <w:rPr>
+          <w:color w:val="000000"/>
+          <w:sz w:val="24"/>
+          <w:szCs w:val="24"/>
+        </w:rPr>
+        <w:t>ocial</w:t>
       </w:r>
     </w:p>
     <w:p>
@@ -8789,7 +8360,6 @@
           <w:szCs w:val="24"/>
           <w:lang w:val="es-ES"/>
         </w:rPr>
-        <w:lastRenderedPageBreak/>
         <w:t>Mejora en la Evaluación Académica:</w:t>
       </w:r>
       <w:r>
@@ -9182,7 +8752,17 @@
           <w:szCs w:val="24"/>
           <w:lang w:val="es-ES"/>
         </w:rPr>
-        <w:t xml:space="preserve"> Al permitir que docentes y estudiantes accedan al sistema de forma remota, se minimiza la necesidad de desplazamientos físicos, reduciendo las emisiones de gases de efecto invernadero asociadas con el transporte.</w:t>
+        <w:t xml:space="preserve"> Al permitir que docentes y estudiantes accedan al sistema de forma remota, se minimiza la necesidad de desplazamientos físicos, </w:t>
+      </w:r>
+      <w:r>
+        <w:rPr>
+          <w:rFonts w:asciiTheme="majorHAnsi" w:eastAsia="Times New Roman" w:hAnsiTheme="majorHAnsi" w:cstheme="majorHAnsi"/>
+          <w:sz w:val="24"/>
+          <w:szCs w:val="24"/>
+          <w:lang w:val="es-ES"/>
+        </w:rPr>
+        <w:lastRenderedPageBreak/>
+        <w:t>reduciendo las emisiones de gases de efecto invernadero asociadas con el transporte.</w:t>
       </w:r>
     </w:p>
     <w:p>
@@ -9284,7 +8864,6 @@
           <w:szCs w:val="24"/>
           <w:lang w:val="es-ES"/>
         </w:rPr>
-        <w:lastRenderedPageBreak/>
         <w:t>Conciencia y Educación Ambiental:</w:t>
       </w:r>
       <w:r>
@@ -9468,7 +9047,14 @@
           <w:sz w:val="24"/>
           <w:szCs w:val="24"/>
         </w:rPr>
-        <w:t>El proyecto de implementación de un sistema web de gestión de pedidos en la Imprenta América ofrece una serie de beneficios tangibles e intangibles que impactarán directamente en la eficiencia operativa, la reducción de costos y la mejora en la atención al cliente.</w:t>
+        <w:t xml:space="preserve">El proyecto de </w:t>
+      </w:r>
+      <w:r>
+        <w:rPr>
+          <w:sz w:val="24"/>
+          <w:szCs w:val="24"/>
+        </w:rPr>
+        <w:t>implementación de un sistema web de gestión de pedidos en la Imprenta América ofrece una serie de beneficios tangibles e intangibles que impactarán directamente en la eficiencia operativa, la reducción de costos y la mejora en la atención al cliente.</w:t>
       </w:r>
     </w:p>
     <w:p>
@@ -9488,7 +9074,15 @@
           <w:sz w:val="24"/>
           <w:szCs w:val="24"/>
         </w:rPr>
-        <w:t>Beneficios Tangibles:</w:t>
+        <w:t>Benef</w:t>
+      </w:r>
+      <w:r>
+        <w:rPr>
+          <w:b/>
+          <w:sz w:val="24"/>
+          <w:szCs w:val="24"/>
+        </w:rPr>
+        <w:t>icios Tangibles:</w:t>
       </w:r>
     </w:p>
     <w:p>
@@ -9530,7 +9124,14 @@
           <w:sz w:val="24"/>
           <w:szCs w:val="24"/>
         </w:rPr>
-        <w:t>Optimización del trabajo del diseñador: Aumento de productividad del 30% al reducir interrupciones y permitir una mejor concentración en sus tareas principales.</w:t>
+        <w:t xml:space="preserve">Optimización del trabajo del diseñador: Aumento de productividad del 30% al reducir </w:t>
+      </w:r>
+      <w:r>
+        <w:rPr>
+          <w:sz w:val="24"/>
+          <w:szCs w:val="24"/>
+        </w:rPr>
+        <w:t>interrupciones y permitir una mejor concentración en sus tareas principales.</w:t>
       </w:r>
     </w:p>
     <w:p>
@@ -9572,7 +9173,14 @@
           <w:sz w:val="24"/>
           <w:szCs w:val="24"/>
         </w:rPr>
-        <w:t>Mejora en el seguimiento de pedidos: Reducción del 15% en errores relacionados con la gestión de pedidos.</w:t>
+        <w:t>Mejora en el segui</w:t>
+      </w:r>
+      <w:r>
+        <w:rPr>
+          <w:sz w:val="24"/>
+          <w:szCs w:val="24"/>
+        </w:rPr>
+        <w:t>miento de pedidos: Reducción del 15% en errores relacionados con la gestión de pedidos.</w:t>
       </w:r>
     </w:p>
     <w:p>
@@ -9613,7 +9221,14 @@
           <w:sz w:val="24"/>
           <w:szCs w:val="24"/>
         </w:rPr>
-        <w:t>Mejora en la satisfacción del cliente: Los clientes podrán registrar sus pedidos de manera autónoma, lo que aumentará su satisfacción y fidelidad.</w:t>
+        <w:t>Mejora en la satisfacción del cliente: Los clientes podrán registrar sus pedidos de manera autónoma, lo que aumentará su satisfacción y fidelida</w:t>
+      </w:r>
+      <w:r>
+        <w:rPr>
+          <w:sz w:val="24"/>
+          <w:szCs w:val="24"/>
+        </w:rPr>
+        <w:t>d.</w:t>
       </w:r>
     </w:p>
     <w:p>
@@ -9655,7 +9270,15 @@
           <w:sz w:val="24"/>
           <w:szCs w:val="24"/>
         </w:rPr>
-        <w:t>Mayor competitividad: La digitalización del proceso de pedidos mejorará la competitividad de la imprenta, atrayendo a más clientes que buscan soluciones modernas y eficientes.</w:t>
+        <w:lastRenderedPageBreak/>
+        <w:t>Mayor competitividad: La digitalización del proceso de pedidos</w:t>
+      </w:r>
+      <w:r>
+        <w:rPr>
+          <w:sz w:val="24"/>
+          <w:szCs w:val="24"/>
+        </w:rPr>
+        <w:t xml:space="preserve"> mejorará la competitividad de la imprenta, atrayendo a más clientes que buscan soluciones modernas y eficientes.</w:t>
       </w:r>
     </w:p>
     <w:p>
@@ -10117,7 +9740,14 @@
                 <w:sz w:val="24"/>
                 <w:szCs w:val="24"/>
               </w:rPr>
-              <w:t>flujo efectivo</w:t>
+              <w:t xml:space="preserve">flujo </w:t>
+            </w:r>
+            <w:r>
+              <w:rPr>
+                <w:sz w:val="24"/>
+                <w:szCs w:val="24"/>
+              </w:rPr>
+              <w:t>efectivo</w:t>
             </w:r>
           </w:p>
         </w:tc>
@@ -11519,6 +11149,7 @@
                 <w:sz w:val="24"/>
                 <w:szCs w:val="24"/>
               </w:rPr>
+              <w:lastRenderedPageBreak/>
               <w:t>VAN</w:t>
             </w:r>
           </w:p>
@@ -11583,7 +11214,14 @@
           <w:sz w:val="24"/>
           <w:szCs w:val="24"/>
         </w:rPr>
-        <w:t>Esto indica que el valor presente de los flujos de efectivo esperados es S/. 28,072.06. El VAN positivo sugiere que el proyecto genera más valor que el costo de la inversión inicial, lo que lo hace financieramente viable</w:t>
+        <w:t>Esto indica que el valor presente de los flujos de efectivo esperados es S/. 28,072.06. El VAN positivo sugiere que el proyecto genera más valor que el costo de la inversión inicial, lo que lo hace financieramente v</w:t>
+      </w:r>
+      <w:r>
+        <w:rPr>
+          <w:sz w:val="24"/>
+          <w:szCs w:val="24"/>
+        </w:rPr>
+        <w:t>iable</w:t>
       </w:r>
     </w:p>
     <w:p>
@@ -11826,7 +11464,6 @@
                 <w:sz w:val="24"/>
                 <w:szCs w:val="24"/>
               </w:rPr>
-              <w:lastRenderedPageBreak/>
               <w:t>0</w:t>
             </w:r>
           </w:p>
@@ -12368,7 +12005,14 @@
           <w:sz w:val="24"/>
           <w:szCs w:val="24"/>
         </w:rPr>
-        <w:t>La TIR es mucho mayor que la tasa de descuento (9%). Esto significa que el retorno esperado del proyecto es significativamente superior al costo del capital, lo que lo hace muy atractivo.</w:t>
+        <w:t xml:space="preserve">La TIR es mucho mayor que la tasa de </w:t>
+      </w:r>
+      <w:r>
+        <w:rPr>
+          <w:sz w:val="24"/>
+          <w:szCs w:val="24"/>
+        </w:rPr>
+        <w:t>descuento (9%). Esto significa que el retorno esperado del proyecto es significativamente superior al costo del capital, lo que lo hace muy atractivo.</w:t>
       </w:r>
     </w:p>
     <w:p>
@@ -13142,23 +12786,85 @@
           <w:sz w:val="24"/>
           <w:szCs w:val="24"/>
         </w:rPr>
-        <w:t xml:space="preserve">El análisis de factibilidad de </w:t>
-      </w:r>
-      <w:proofErr w:type="gramStart"/>
-      <w:r>
-        <w:rPr>
-          <w:sz w:val="24"/>
-          <w:szCs w:val="24"/>
-        </w:rPr>
-        <w:t>éste</w:t>
-      </w:r>
-      <w:proofErr w:type="gramEnd"/>
-      <w:r>
-        <w:rPr>
-          <w:sz w:val="24"/>
-          <w:szCs w:val="24"/>
-        </w:rPr>
-        <w:t xml:space="preserve"> proyecto para la Imprenta América demuestra que esta iniciativa es tanto viable como estratégica para el futuro de la empresa. A través de una evaluación integral que abarca aspectos financieros, operativos, legales, sociales y ambientales, se ha llegado a la conclusión de que el sistema no solo mejorará la eficiencia operativa, sino que también transformará la experiencia del cliente, permitiendo a la imprenta adaptarse a las exigencias del mercado actual. Los beneficios del proyecto son significativos. Se anticipa una optimización en el uso de recursos, lo que se traduce en una gestión más eficiente del tiempo y en una disminución de los errores en la atención al cliente. Estos aspectos son cruciales para aumentar la satisfacción del cliente, fomentar su fidelidad e impulsar el crecimiento de las ventas. Además, la posibilidad de que los clientes interactúen directamente con el sistema para gestionar sus pedidos no solo mejorará la experiencia del usuario, sino que también liberará al personal para que se enfoque en tareas más estratégicas y creativas. Desde el punto de vista financiero, los indicadores presentados, como el Valor Actual Neto (VAN) y la Tasa Interna de Retorno (TIR), evidencian que la inversión es atractiva y se recuperará en un tiempo razonable, generando un retorno positivo. Este aspecto es fundamental para cualquier decisión empresarial, ya que asegura que los recursos se empleen de manera eficiente y productiva. La conformidad del proyecto con las normativas legales y ambientales es otro aspecto destacable. La implementación de políticas de privacidad y la atención a las regulaciones sobre protección de datos garantizarán un manejo adecuado de la información, lo que es esencial para construir confianza con los clientes. Asimismo, el enfoque en la sostenibilidad, al reducir el uso de papel y optimizar procesos energéticos, posiciona a la imprenta como un actor responsable en su comunidad. En términos sociales, el proyecto promete un impacto positivo no solo en la relación con los clientes, sino también en la satisfacción y desarrollo profesional de los empleados. La capacitación en el uso del nuevo sistema fortalecerá sus habilidades y los preparará para enfrentar un entorno de trabajo más eficiente y moderno. La implementación del sistema web de gestión de pedidos no solo es una respuesta adecuada a las necesidades actuales de la Imprenta América, sino que también representa una inversión en el futuro. Con una base sólida que respalda su viabilidad, este proyecto se presenta como una oportunidad para innovar, mejorar la competitividad y construir una cultura empresarial orientada hacia la sostenibilidad y el crecimiento continuo.</w:t>
+        <w:t>El análisis de factibilidad de éste proyecto para la Imprenta América demuestra que esta iniciativa es tanto viable como estratégica para el futuro de la empresa. A través de una evaluación integral que abarca aspectos financieros, operativos, legales, soc</w:t>
+      </w:r>
+      <w:r>
+        <w:rPr>
+          <w:sz w:val="24"/>
+          <w:szCs w:val="24"/>
+        </w:rPr>
+        <w:t>iales y ambientales, se ha llegado a la conclusión de que el sistema no solo mejorará la eficiencia operativa, sino que también transformará la experiencia del cliente, permitiendo a la imprenta adaptarse a las exigencias del mercado actual. Los beneficios</w:t>
+      </w:r>
+      <w:r>
+        <w:rPr>
+          <w:sz w:val="24"/>
+          <w:szCs w:val="24"/>
+        </w:rPr>
+        <w:t xml:space="preserve"> del proyecto son significativos. Se anticipa una optimización en el uso de recursos, lo que se traduce en una gestión más eficiente del tiempo y en una disminución de los errores en la atención al cliente. Estos aspectos son cruciales para aumentar la sat</w:t>
+      </w:r>
+      <w:r>
+        <w:rPr>
+          <w:sz w:val="24"/>
+          <w:szCs w:val="24"/>
+        </w:rPr>
+        <w:t>isfacción del cliente, fomentar su fidelidad e impulsar el crecimiento de las ventas. Además, la posibilidad de que los clientes interactúen directamente con el sistema para gestionar sus pedidos no solo mejorará la experiencia del usuario, sino que tambié</w:t>
+      </w:r>
+      <w:r>
+        <w:rPr>
+          <w:sz w:val="24"/>
+          <w:szCs w:val="24"/>
+        </w:rPr>
+        <w:t>n liberará al personal para que se enfoque en tareas más estratégicas y creativas. Desde el punto de vista financiero, los indicadores presentados, como el Valor Actual Neto (VAN) y la Tasa Interna de Retorno (TIR), evidencian que la inversión es atractiva</w:t>
+      </w:r>
+      <w:r>
+        <w:rPr>
+          <w:sz w:val="24"/>
+          <w:szCs w:val="24"/>
+        </w:rPr>
+        <w:t xml:space="preserve"> y se recuperará en un tiempo razonable, generando un retorno positivo. Este aspecto es fundamental para cualquier decisión empresarial, ya que asegura que los recursos se empleen de manera eficiente y productiva. La conformidad del proyecto con las normat</w:t>
+      </w:r>
+      <w:r>
+        <w:rPr>
+          <w:sz w:val="24"/>
+          <w:szCs w:val="24"/>
+        </w:rPr>
+        <w:t xml:space="preserve">ivas legales y ambientales es otro aspecto destacable. La implementación de políticas de privacidad y la atención a las regulaciones sobre protección de datos garantizarán un manejo adecuado de la información, lo que es esencial para construir </w:t>
+      </w:r>
+      <w:r>
+        <w:rPr>
+          <w:sz w:val="24"/>
+          <w:szCs w:val="24"/>
+        </w:rPr>
+        <w:lastRenderedPageBreak/>
+        <w:t>confianza co</w:t>
+      </w:r>
+      <w:r>
+        <w:rPr>
+          <w:sz w:val="24"/>
+          <w:szCs w:val="24"/>
+        </w:rPr>
+        <w:t>n los clientes. Asimismo, el enfoque en la sostenibilidad, al reducir el uso de papel y optimizar procesos energéticos, posiciona a la imprenta como un actor responsable en su comunidad. En términos sociales, el proyecto promete un impacto positivo no solo</w:t>
+      </w:r>
+      <w:r>
+        <w:rPr>
+          <w:sz w:val="24"/>
+          <w:szCs w:val="24"/>
+        </w:rPr>
+        <w:t xml:space="preserve"> en la relación con los clientes, sino también en la satisfacción y desarrollo profesional de los empleados. La capacitación en el uso del nuevo sistema fortalecerá sus habilidades y los preparará para enfrentar un entorno de trabajo más eficiente y modern</w:t>
+      </w:r>
+      <w:r>
+        <w:rPr>
+          <w:sz w:val="24"/>
+          <w:szCs w:val="24"/>
+        </w:rPr>
+        <w:t>o. La implementación del sistema web de gestión de pedidos no solo es una respuesta adecuada a las necesidades actuales de la Imprenta América, sino que también representa una inversión en el futuro. Con una base sólida que respalda su viabilidad, este pro</w:t>
+      </w:r>
+      <w:r>
+        <w:rPr>
+          <w:sz w:val="24"/>
+          <w:szCs w:val="24"/>
+        </w:rPr>
+        <w:t>yecto se presenta como una oportunidad para innovar, mejorar la competitividad y construir una cultura empresarial orientada hacia la sostenibilidad y el crecimiento continuo.</w:t>
       </w:r>
     </w:p>
     <w:sectPr>
@@ -13175,7 +12881,7 @@
 </file>
 
 <file path=word/endnotes.xml><?xml version="1.0" encoding="utf-8"?>
-<w:endnotes xmlns:wpc="http://schemas.microsoft.com/office/word/2010/wordprocessingCanvas" xmlns:cx="http://schemas.microsoft.com/office/drawing/2014/chartex" xmlns:cx1="http://schemas.microsoft.com/office/drawing/2015/9/8/chartex" xmlns:cx2="http://schemas.microsoft.com/office/drawing/2015/10/21/chartex" xmlns:cx3="http://schemas.microsoft.com/office/drawing/2016/5/9/chartex" xmlns:cx4="http://schemas.microsoft.com/office/drawing/2016/5/10/chartex" xmlns:cx5="http://schemas.microsoft.com/office/drawing/2016/5/11/chartex" xmlns:cx6="http://schemas.microsoft.com/office/drawing/2016/5/12/chartex" xmlns:cx7="http://schemas.microsoft.com/office/drawing/2016/5/13/chartex" xmlns:cx8="http://schemas.microsoft.com/office/drawing/2016/5/14/chartex" xmlns:mc="http://schemas.openxmlformats.org/markup-compatibility/2006" xmlns:aink="http://schemas.microsoft.com/office/drawing/2016/ink" xmlns:am3d="http://schemas.microsoft.com/office/drawing/2017/model3d" xmlns:o="urn:schemas-microsoft-com:office:office" xmlns:oel="http://schemas.microsoft.com/office/2019/extlst" xmlns:r="http://schemas.openxmlformats.org/officeDocument/2006/relationships" xmlns:m="http://schemas.openxmlformats.org/officeDocument/2006/math" xmlns:v="urn:schemas-microsoft-com:vml" xmlns:wp14="http://schemas.microsoft.com/office/word/2010/wordprocessingDrawing" xmlns:wp="http://schemas.openxmlformats.org/drawingml/2006/wordprocessingDrawing" xmlns:w10="urn:schemas-microsoft-com:office:word" xmlns:w="http://schemas.openxmlformats.org/wordprocessingml/2006/main" xmlns:w14="http://schemas.microsoft.com/office/word/2010/wordml" xmlns:w15="http://schemas.microsoft.com/office/word/2012/wordml" xmlns:w16cex="http://schemas.microsoft.com/office/word/2018/wordml/cex" xmlns:w16cid="http://schemas.microsoft.com/office/word/2016/wordml/cid" xmlns:w16="http://schemas.microsoft.com/office/word/2018/wordml" xmlns:w16du="http://schemas.microsoft.com/office/word/2023/wordml/word16du" xmlns:w16sdtdh="http://schemas.microsoft.com/office/word/2020/wordml/sdtdatahash" xmlns:w16sdtfl="http://schemas.microsoft.com/office/word/2024/wordml/sdtformatlock" xmlns:w16se="http://schemas.microsoft.com/office/word/2015/wordml/symex" xmlns:wpg="http://schemas.microsoft.com/office/word/2010/wordprocessingGroup" xmlns:wpi="http://schemas.microsoft.com/office/word/2010/wordprocessingInk" xmlns:wne="http://schemas.microsoft.com/office/word/2006/wordml" xmlns:wps="http://schemas.microsoft.com/office/word/2010/wordprocessingShape" mc:Ignorable="w14 w15 w16se w16cid w16 w16cex w16sdtdh w16sdtfl w16du wp14">
+<w:endnotes xmlns:wpc="http://schemas.microsoft.com/office/word/2010/wordprocessingCanvas" xmlns:cx="http://schemas.microsoft.com/office/drawing/2014/chartex" xmlns:cx1="http://schemas.microsoft.com/office/drawing/2015/9/8/chartex" xmlns:cx2="http://schemas.microsoft.com/office/drawing/2015/10/21/chartex" xmlns:cx3="http://schemas.microsoft.com/office/drawing/2016/5/9/chartex" xmlns:cx4="http://schemas.microsoft.com/office/drawing/2016/5/10/chartex" xmlns:cx5="http://schemas.microsoft.com/office/drawing/2016/5/11/chartex" xmlns:cx6="http://schemas.microsoft.com/office/drawing/2016/5/12/chartex" xmlns:cx7="http://schemas.microsoft.com/office/drawing/2016/5/13/chartex" xmlns:cx8="http://schemas.microsoft.com/office/drawing/2016/5/14/chartex" xmlns:mc="http://schemas.openxmlformats.org/markup-compatibility/2006" xmlns:aink="http://schemas.microsoft.com/office/drawing/2016/ink" xmlns:am3d="http://schemas.microsoft.com/office/drawing/2017/model3d" xmlns:o="urn:schemas-microsoft-com:office:office" xmlns:r="http://schemas.openxmlformats.org/officeDocument/2006/relationships" xmlns:m="http://schemas.openxmlformats.org/officeDocument/2006/math" xmlns:v="urn:schemas-microsoft-com:vml" xmlns:wp14="http://schemas.microsoft.com/office/word/2010/wordprocessingDrawing" xmlns:wp="http://schemas.openxmlformats.org/drawingml/2006/wordprocessingDrawing" xmlns:w10="urn:schemas-microsoft-com:office:word" xmlns:w="http://schemas.openxmlformats.org/wordprocessingml/2006/main" xmlns:w14="http://schemas.microsoft.com/office/word/2010/wordml" xmlns:w15="http://schemas.microsoft.com/office/word/2012/wordml" xmlns:w16cex="http://schemas.microsoft.com/office/word/2018/wordml/cex" xmlns:w16cid="http://schemas.microsoft.com/office/word/2016/wordml/cid" xmlns:w16="http://schemas.microsoft.com/office/word/2018/wordml" xmlns:w16sdtdh="http://schemas.microsoft.com/office/word/2020/wordml/sdtdatahash" xmlns:w16se="http://schemas.microsoft.com/office/word/2015/wordml/symex" xmlns:wpg="http://schemas.microsoft.com/office/word/2010/wordprocessingGroup" xmlns:wpi="http://schemas.microsoft.com/office/word/2010/wordprocessingInk" xmlns:wne="http://schemas.microsoft.com/office/word/2006/wordml" xmlns:wps="http://schemas.microsoft.com/office/word/2010/wordprocessingShape" mc:Ignorable="w14 w15 w16se w16cid w16 w16cex w16sdtdh wp14">
   <w:endnote w:type="separator" w:id="-1">
     <w:p>
       <w:pPr>
@@ -13200,7 +12906,7 @@
 </file>
 
 <file path=word/footer1.xml><?xml version="1.0" encoding="utf-8"?>
-<w:ftr xmlns:wpc="http://schemas.microsoft.com/office/word/2010/wordprocessingCanvas" xmlns:cx="http://schemas.microsoft.com/office/drawing/2014/chartex" xmlns:cx1="http://schemas.microsoft.com/office/drawing/2015/9/8/chartex" xmlns:cx2="http://schemas.microsoft.com/office/drawing/2015/10/21/chartex" xmlns:cx3="http://schemas.microsoft.com/office/drawing/2016/5/9/chartex" xmlns:cx4="http://schemas.microsoft.com/office/drawing/2016/5/10/chartex" xmlns:cx5="http://schemas.microsoft.com/office/drawing/2016/5/11/chartex" xmlns:cx6="http://schemas.microsoft.com/office/drawing/2016/5/12/chartex" xmlns:cx7="http://schemas.microsoft.com/office/drawing/2016/5/13/chartex" xmlns:cx8="http://schemas.microsoft.com/office/drawing/2016/5/14/chartex" xmlns:mc="http://schemas.openxmlformats.org/markup-compatibility/2006" xmlns:aink="http://schemas.microsoft.com/office/drawing/2016/ink" xmlns:am3d="http://schemas.microsoft.com/office/drawing/2017/model3d" xmlns:o="urn:schemas-microsoft-com:office:office" xmlns:oel="http://schemas.microsoft.com/office/2019/extlst" xmlns:r="http://schemas.openxmlformats.org/officeDocument/2006/relationships" xmlns:m="http://schemas.openxmlformats.org/officeDocument/2006/math" xmlns:v="urn:schemas-microsoft-com:vml" xmlns:wp14="http://schemas.microsoft.com/office/word/2010/wordprocessingDrawing" xmlns:wp="http://schemas.openxmlformats.org/drawingml/2006/wordprocessingDrawing" xmlns:w10="urn:schemas-microsoft-com:office:word" xmlns:w="http://schemas.openxmlformats.org/wordprocessingml/2006/main" xmlns:w14="http://schemas.microsoft.com/office/word/2010/wordml" xmlns:w15="http://schemas.microsoft.com/office/word/2012/wordml" xmlns:w16cex="http://schemas.microsoft.com/office/word/2018/wordml/cex" xmlns:w16cid="http://schemas.microsoft.com/office/word/2016/wordml/cid" xmlns:w16="http://schemas.microsoft.com/office/word/2018/wordml" xmlns:w16du="http://schemas.microsoft.com/office/word/2023/wordml/word16du" xmlns:w16sdtdh="http://schemas.microsoft.com/office/word/2020/wordml/sdtdatahash" xmlns:w16sdtfl="http://schemas.microsoft.com/office/word/2024/wordml/sdtformatlock" xmlns:w16se="http://schemas.microsoft.com/office/word/2015/wordml/symex" xmlns:wpg="http://schemas.microsoft.com/office/word/2010/wordprocessingGroup" xmlns:wpi="http://schemas.microsoft.com/office/word/2010/wordprocessingInk" xmlns:wne="http://schemas.microsoft.com/office/word/2006/wordml" xmlns:wps="http://schemas.microsoft.com/office/word/2010/wordprocessingShape" mc:Ignorable="w14 w15 w16se w16cid w16 w16cex w16sdtdh w16sdtfl w16du wp14">
+<w:ftr xmlns:wpc="http://schemas.microsoft.com/office/word/2010/wordprocessingCanvas" xmlns:cx="http://schemas.microsoft.com/office/drawing/2014/chartex" xmlns:cx1="http://schemas.microsoft.com/office/drawing/2015/9/8/chartex" xmlns:cx2="http://schemas.microsoft.com/office/drawing/2015/10/21/chartex" xmlns:cx3="http://schemas.microsoft.com/office/drawing/2016/5/9/chartex" xmlns:cx4="http://schemas.microsoft.com/office/drawing/2016/5/10/chartex" xmlns:cx5="http://schemas.microsoft.com/office/drawing/2016/5/11/chartex" xmlns:cx6="http://schemas.microsoft.com/office/drawing/2016/5/12/chartex" xmlns:cx7="http://schemas.microsoft.com/office/drawing/2016/5/13/chartex" xmlns:cx8="http://schemas.microsoft.com/office/drawing/2016/5/14/chartex" xmlns:mc="http://schemas.openxmlformats.org/markup-compatibility/2006" xmlns:aink="http://schemas.microsoft.com/office/drawing/2016/ink" xmlns:am3d="http://schemas.microsoft.com/office/drawing/2017/model3d" xmlns:o="urn:schemas-microsoft-com:office:office" xmlns:r="http://schemas.openxmlformats.org/officeDocument/2006/relationships" xmlns:m="http://schemas.openxmlformats.org/officeDocument/2006/math" xmlns:v="urn:schemas-microsoft-com:vml" xmlns:wp14="http://schemas.microsoft.com/office/word/2010/wordprocessingDrawing" xmlns:wp="http://schemas.openxmlformats.org/drawingml/2006/wordprocessingDrawing" xmlns:w10="urn:schemas-microsoft-com:office:word" xmlns:w="http://schemas.openxmlformats.org/wordprocessingml/2006/main" xmlns:w14="http://schemas.microsoft.com/office/word/2010/wordml" xmlns:w15="http://schemas.microsoft.com/office/word/2012/wordml" xmlns:w16cex="http://schemas.microsoft.com/office/word/2018/wordml/cex" xmlns:w16cid="http://schemas.microsoft.com/office/word/2016/wordml/cid" xmlns:w16="http://schemas.microsoft.com/office/word/2018/wordml" xmlns:w16sdtdh="http://schemas.microsoft.com/office/word/2020/wordml/sdtdatahash" xmlns:w16se="http://schemas.microsoft.com/office/word/2015/wordml/symex" xmlns:wpg="http://schemas.microsoft.com/office/word/2010/wordprocessingGroup" xmlns:wpi="http://schemas.microsoft.com/office/word/2010/wordprocessingInk" xmlns:wne="http://schemas.microsoft.com/office/word/2006/wordml" xmlns:wps="http://schemas.microsoft.com/office/word/2010/wordprocessingShape" mc:Ignorable="w14 w15 w16se w16cid w16 w16cex w16sdtdh wp14">
   <w:p>
     <w:pPr>
       <w:pBdr>
@@ -13275,7 +12981,7 @@
 </file>
 
 <file path=word/footnotes.xml><?xml version="1.0" encoding="utf-8"?>
-<w:footnotes xmlns:wpc="http://schemas.microsoft.com/office/word/2010/wordprocessingCanvas" xmlns:cx="http://schemas.microsoft.com/office/drawing/2014/chartex" xmlns:cx1="http://schemas.microsoft.com/office/drawing/2015/9/8/chartex" xmlns:cx2="http://schemas.microsoft.com/office/drawing/2015/10/21/chartex" xmlns:cx3="http://schemas.microsoft.com/office/drawing/2016/5/9/chartex" xmlns:cx4="http://schemas.microsoft.com/office/drawing/2016/5/10/chartex" xmlns:cx5="http://schemas.microsoft.com/office/drawing/2016/5/11/chartex" xmlns:cx6="http://schemas.microsoft.com/office/drawing/2016/5/12/chartex" xmlns:cx7="http://schemas.microsoft.com/office/drawing/2016/5/13/chartex" xmlns:cx8="http://schemas.microsoft.com/office/drawing/2016/5/14/chartex" xmlns:mc="http://schemas.openxmlformats.org/markup-compatibility/2006" xmlns:aink="http://schemas.microsoft.com/office/drawing/2016/ink" xmlns:am3d="http://schemas.microsoft.com/office/drawing/2017/model3d" xmlns:o="urn:schemas-microsoft-com:office:office" xmlns:oel="http://schemas.microsoft.com/office/2019/extlst" xmlns:r="http://schemas.openxmlformats.org/officeDocument/2006/relationships" xmlns:m="http://schemas.openxmlformats.org/officeDocument/2006/math" xmlns:v="urn:schemas-microsoft-com:vml" xmlns:wp14="http://schemas.microsoft.com/office/word/2010/wordprocessingDrawing" xmlns:wp="http://schemas.openxmlformats.org/drawingml/2006/wordprocessingDrawing" xmlns:w10="urn:schemas-microsoft-com:office:word" xmlns:w="http://schemas.openxmlformats.org/wordprocessingml/2006/main" xmlns:w14="http://schemas.microsoft.com/office/word/2010/wordml" xmlns:w15="http://schemas.microsoft.com/office/word/2012/wordml" xmlns:w16cex="http://schemas.microsoft.com/office/word/2018/wordml/cex" xmlns:w16cid="http://schemas.microsoft.com/office/word/2016/wordml/cid" xmlns:w16="http://schemas.microsoft.com/office/word/2018/wordml" xmlns:w16du="http://schemas.microsoft.com/office/word/2023/wordml/word16du" xmlns:w16sdtdh="http://schemas.microsoft.com/office/word/2020/wordml/sdtdatahash" xmlns:w16sdtfl="http://schemas.microsoft.com/office/word/2024/wordml/sdtformatlock" xmlns:w16se="http://schemas.microsoft.com/office/word/2015/wordml/symex" xmlns:wpg="http://schemas.microsoft.com/office/word/2010/wordprocessingGroup" xmlns:wpi="http://schemas.microsoft.com/office/word/2010/wordprocessingInk" xmlns:wne="http://schemas.microsoft.com/office/word/2006/wordml" xmlns:wps="http://schemas.microsoft.com/office/word/2010/wordprocessingShape" mc:Ignorable="w14 w15 w16se w16cid w16 w16cex w16sdtdh w16sdtfl w16du wp14">
+<w:footnotes xmlns:wpc="http://schemas.microsoft.com/office/word/2010/wordprocessingCanvas" xmlns:cx="http://schemas.microsoft.com/office/drawing/2014/chartex" xmlns:cx1="http://schemas.microsoft.com/office/drawing/2015/9/8/chartex" xmlns:cx2="http://schemas.microsoft.com/office/drawing/2015/10/21/chartex" xmlns:cx3="http://schemas.microsoft.com/office/drawing/2016/5/9/chartex" xmlns:cx4="http://schemas.microsoft.com/office/drawing/2016/5/10/chartex" xmlns:cx5="http://schemas.microsoft.com/office/drawing/2016/5/11/chartex" xmlns:cx6="http://schemas.microsoft.com/office/drawing/2016/5/12/chartex" xmlns:cx7="http://schemas.microsoft.com/office/drawing/2016/5/13/chartex" xmlns:cx8="http://schemas.microsoft.com/office/drawing/2016/5/14/chartex" xmlns:mc="http://schemas.openxmlformats.org/markup-compatibility/2006" xmlns:aink="http://schemas.microsoft.com/office/drawing/2016/ink" xmlns:am3d="http://schemas.microsoft.com/office/drawing/2017/model3d" xmlns:o="urn:schemas-microsoft-com:office:office" xmlns:r="http://schemas.openxmlformats.org/officeDocument/2006/relationships" xmlns:m="http://schemas.openxmlformats.org/officeDocument/2006/math" xmlns:v="urn:schemas-microsoft-com:vml" xmlns:wp14="http://schemas.microsoft.com/office/word/2010/wordprocessingDrawing" xmlns:wp="http://schemas.openxmlformats.org/drawingml/2006/wordprocessingDrawing" xmlns:w10="urn:schemas-microsoft-com:office:word" xmlns:w="http://schemas.openxmlformats.org/wordprocessingml/2006/main" xmlns:w14="http://schemas.microsoft.com/office/word/2010/wordml" xmlns:w15="http://schemas.microsoft.com/office/word/2012/wordml" xmlns:w16cex="http://schemas.microsoft.com/office/word/2018/wordml/cex" xmlns:w16cid="http://schemas.microsoft.com/office/word/2016/wordml/cid" xmlns:w16="http://schemas.microsoft.com/office/word/2018/wordml" xmlns:w16sdtdh="http://schemas.microsoft.com/office/word/2020/wordml/sdtdatahash" xmlns:w16se="http://schemas.microsoft.com/office/word/2015/wordml/symex" xmlns:wpg="http://schemas.microsoft.com/office/word/2010/wordprocessingGroup" xmlns:wpi="http://schemas.microsoft.com/office/word/2010/wordprocessingInk" xmlns:wne="http://schemas.microsoft.com/office/word/2006/wordml" xmlns:wps="http://schemas.microsoft.com/office/word/2010/wordprocessingShape" mc:Ignorable="w14 w15 w16se w16cid w16 w16cex w16sdtdh wp14">
   <w:footnote w:type="separator" w:id="-1">
     <w:p>
       <w:pPr>
@@ -13300,7 +13006,7 @@
 </file>
 
 <file path=word/header1.xml><?xml version="1.0" encoding="utf-8"?>
-<w:hdr xmlns:wpc="http://schemas.microsoft.com/office/word/2010/wordprocessingCanvas" xmlns:cx="http://schemas.microsoft.com/office/drawing/2014/chartex" xmlns:cx1="http://schemas.microsoft.com/office/drawing/2015/9/8/chartex" xmlns:cx2="http://schemas.microsoft.com/office/drawing/2015/10/21/chartex" xmlns:cx3="http://schemas.microsoft.com/office/drawing/2016/5/9/chartex" xmlns:cx4="http://schemas.microsoft.com/office/drawing/2016/5/10/chartex" xmlns:cx5="http://schemas.microsoft.com/office/drawing/2016/5/11/chartex" xmlns:cx6="http://schemas.microsoft.com/office/drawing/2016/5/12/chartex" xmlns:cx7="http://schemas.microsoft.com/office/drawing/2016/5/13/chartex" xmlns:cx8="http://schemas.microsoft.com/office/drawing/2016/5/14/chartex" xmlns:mc="http://schemas.openxmlformats.org/markup-compatibility/2006" xmlns:aink="http://schemas.microsoft.com/office/drawing/2016/ink" xmlns:am3d="http://schemas.microsoft.com/office/drawing/2017/model3d" xmlns:o="urn:schemas-microsoft-com:office:office" xmlns:oel="http://schemas.microsoft.com/office/2019/extlst" xmlns:r="http://schemas.openxmlformats.org/officeDocument/2006/relationships" xmlns:m="http://schemas.openxmlformats.org/officeDocument/2006/math" xmlns:v="urn:schemas-microsoft-com:vml" xmlns:wp14="http://schemas.microsoft.com/office/word/2010/wordprocessingDrawing" xmlns:wp="http://schemas.openxmlformats.org/drawingml/2006/wordprocessingDrawing" xmlns:w10="urn:schemas-microsoft-com:office:word" xmlns:w="http://schemas.openxmlformats.org/wordprocessingml/2006/main" xmlns:w14="http://schemas.microsoft.com/office/word/2010/wordml" xmlns:w15="http://schemas.microsoft.com/office/word/2012/wordml" xmlns:w16cex="http://schemas.microsoft.com/office/word/2018/wordml/cex" xmlns:w16cid="http://schemas.microsoft.com/office/word/2016/wordml/cid" xmlns:w16="http://schemas.microsoft.com/office/word/2018/wordml" xmlns:w16du="http://schemas.microsoft.com/office/word/2023/wordml/word16du" xmlns:w16sdtdh="http://schemas.microsoft.com/office/word/2020/wordml/sdtdatahash" xmlns:w16sdtfl="http://schemas.microsoft.com/office/word/2024/wordml/sdtformatlock" xmlns:w16se="http://schemas.microsoft.com/office/word/2015/wordml/symex" xmlns:wpg="http://schemas.microsoft.com/office/word/2010/wordprocessingGroup" xmlns:wpi="http://schemas.microsoft.com/office/word/2010/wordprocessingInk" xmlns:wne="http://schemas.microsoft.com/office/word/2006/wordml" xmlns:wps="http://schemas.microsoft.com/office/word/2010/wordprocessingShape" mc:Ignorable="w14 w15 w16se w16cid w16 w16cex w16sdtdh w16sdtfl w16du wp14">
+<w:hdr xmlns:wpc="http://schemas.microsoft.com/office/word/2010/wordprocessingCanvas" xmlns:cx="http://schemas.microsoft.com/office/drawing/2014/chartex" xmlns:cx1="http://schemas.microsoft.com/office/drawing/2015/9/8/chartex" xmlns:cx2="http://schemas.microsoft.com/office/drawing/2015/10/21/chartex" xmlns:cx3="http://schemas.microsoft.com/office/drawing/2016/5/9/chartex" xmlns:cx4="http://schemas.microsoft.com/office/drawing/2016/5/10/chartex" xmlns:cx5="http://schemas.microsoft.com/office/drawing/2016/5/11/chartex" xmlns:cx6="http://schemas.microsoft.com/office/drawing/2016/5/12/chartex" xmlns:cx7="http://schemas.microsoft.com/office/drawing/2016/5/13/chartex" xmlns:cx8="http://schemas.microsoft.com/office/drawing/2016/5/14/chartex" xmlns:mc="http://schemas.openxmlformats.org/markup-compatibility/2006" xmlns:aink="http://schemas.microsoft.com/office/drawing/2016/ink" xmlns:am3d="http://schemas.microsoft.com/office/drawing/2017/model3d" xmlns:o="urn:schemas-microsoft-com:office:office" xmlns:r="http://schemas.openxmlformats.org/officeDocument/2006/relationships" xmlns:m="http://schemas.openxmlformats.org/officeDocument/2006/math" xmlns:v="urn:schemas-microsoft-com:vml" xmlns:wp14="http://schemas.microsoft.com/office/word/2010/wordprocessingDrawing" xmlns:wp="http://schemas.openxmlformats.org/drawingml/2006/wordprocessingDrawing" xmlns:w10="urn:schemas-microsoft-com:office:word" xmlns:w="http://schemas.openxmlformats.org/wordprocessingml/2006/main" xmlns:w14="http://schemas.microsoft.com/office/word/2010/wordml" xmlns:w15="http://schemas.microsoft.com/office/word/2012/wordml" xmlns:w16cex="http://schemas.microsoft.com/office/word/2018/wordml/cex" xmlns:w16cid="http://schemas.microsoft.com/office/word/2016/wordml/cid" xmlns:w16="http://schemas.microsoft.com/office/word/2018/wordml" xmlns:w16sdtdh="http://schemas.microsoft.com/office/word/2020/wordml/sdtdatahash" xmlns:w16se="http://schemas.microsoft.com/office/word/2015/wordml/symex" xmlns:wpg="http://schemas.microsoft.com/office/word/2010/wordprocessingGroup" xmlns:wpi="http://schemas.microsoft.com/office/word/2010/wordprocessingInk" xmlns:wne="http://schemas.microsoft.com/office/word/2006/wordml" xmlns:wps="http://schemas.microsoft.com/office/word/2010/wordprocessingShape" mc:Ignorable="w14 w15 w16se w16cid w16 w16cex w16sdtdh wp14">
   <w:p>
     <w:pPr>
       <w:spacing w:after="0"/>
@@ -13379,7 +13085,7 @@
 </file>
 
 <file path=word/numbering.xml><?xml version="1.0" encoding="utf-8"?>
-<w:numbering xmlns:wpc="http://schemas.microsoft.com/office/word/2010/wordprocessingCanvas" xmlns:cx="http://schemas.microsoft.com/office/drawing/2014/chartex" xmlns:cx1="http://schemas.microsoft.com/office/drawing/2015/9/8/chartex" xmlns:cx2="http://schemas.microsoft.com/office/drawing/2015/10/21/chartex" xmlns:cx3="http://schemas.microsoft.com/office/drawing/2016/5/9/chartex" xmlns:cx4="http://schemas.microsoft.com/office/drawing/2016/5/10/chartex" xmlns:cx5="http://schemas.microsoft.com/office/drawing/2016/5/11/chartex" xmlns:cx6="http://schemas.microsoft.com/office/drawing/2016/5/12/chartex" xmlns:cx7="http://schemas.microsoft.com/office/drawing/2016/5/13/chartex" xmlns:cx8="http://schemas.microsoft.com/office/drawing/2016/5/14/chartex" xmlns:mc="http://schemas.openxmlformats.org/markup-compatibility/2006" xmlns:aink="http://schemas.microsoft.com/office/drawing/2016/ink" xmlns:am3d="http://schemas.microsoft.com/office/drawing/2017/model3d" xmlns:o="urn:schemas-microsoft-com:office:office" xmlns:oel="http://schemas.microsoft.com/office/2019/extlst" xmlns:r="http://schemas.openxmlformats.org/officeDocument/2006/relationships" xmlns:m="http://schemas.openxmlformats.org/officeDocument/2006/math" xmlns:v="urn:schemas-microsoft-com:vml" xmlns:wp14="http://schemas.microsoft.com/office/word/2010/wordprocessingDrawing" xmlns:wp="http://schemas.openxmlformats.org/drawingml/2006/wordprocessingDrawing" xmlns:w10="urn:schemas-microsoft-com:office:word" xmlns:w="http://schemas.openxmlformats.org/wordprocessingml/2006/main" xmlns:w14="http://schemas.microsoft.com/office/word/2010/wordml" xmlns:w15="http://schemas.microsoft.com/office/word/2012/wordml" xmlns:w16cex="http://schemas.microsoft.com/office/word/2018/wordml/cex" xmlns:w16cid="http://schemas.microsoft.com/office/word/2016/wordml/cid" xmlns:w16="http://schemas.microsoft.com/office/word/2018/wordml" xmlns:w16du="http://schemas.microsoft.com/office/word/2023/wordml/word16du" xmlns:w16sdtdh="http://schemas.microsoft.com/office/word/2020/wordml/sdtdatahash" xmlns:w16sdtfl="http://schemas.microsoft.com/office/word/2024/wordml/sdtformatlock" xmlns:w16se="http://schemas.microsoft.com/office/word/2015/wordml/symex" xmlns:wpg="http://schemas.microsoft.com/office/word/2010/wordprocessingGroup" xmlns:wpi="http://schemas.microsoft.com/office/word/2010/wordprocessingInk" xmlns:wne="http://schemas.microsoft.com/office/word/2006/wordml" xmlns:wps="http://schemas.microsoft.com/office/word/2010/wordprocessingShape" mc:Ignorable="w14 w15 w16se w16cid w16 w16cex w16sdtdh w16sdtfl w16du wp14">
+<w:numbering xmlns:wpc="http://schemas.microsoft.com/office/word/2010/wordprocessingCanvas" xmlns:cx="http://schemas.microsoft.com/office/drawing/2014/chartex" xmlns:cx1="http://schemas.microsoft.com/office/drawing/2015/9/8/chartex" xmlns:cx2="http://schemas.microsoft.com/office/drawing/2015/10/21/chartex" xmlns:cx3="http://schemas.microsoft.com/office/drawing/2016/5/9/chartex" xmlns:cx4="http://schemas.microsoft.com/office/drawing/2016/5/10/chartex" xmlns:cx5="http://schemas.microsoft.com/office/drawing/2016/5/11/chartex" xmlns:cx6="http://schemas.microsoft.com/office/drawing/2016/5/12/chartex" xmlns:cx7="http://schemas.microsoft.com/office/drawing/2016/5/13/chartex" xmlns:cx8="http://schemas.microsoft.com/office/drawing/2016/5/14/chartex" xmlns:mc="http://schemas.openxmlformats.org/markup-compatibility/2006" xmlns:aink="http://schemas.microsoft.com/office/drawing/2016/ink" xmlns:am3d="http://schemas.microsoft.com/office/drawing/2017/model3d" xmlns:o="urn:schemas-microsoft-com:office:office" xmlns:r="http://schemas.openxmlformats.org/officeDocument/2006/relationships" xmlns:m="http://schemas.openxmlformats.org/officeDocument/2006/math" xmlns:v="urn:schemas-microsoft-com:vml" xmlns:wp14="http://schemas.microsoft.com/office/word/2010/wordprocessingDrawing" xmlns:wp="http://schemas.openxmlformats.org/drawingml/2006/wordprocessingDrawing" xmlns:w10="urn:schemas-microsoft-com:office:word" xmlns:w="http://schemas.openxmlformats.org/wordprocessingml/2006/main" xmlns:w14="http://schemas.microsoft.com/office/word/2010/wordml" xmlns:w15="http://schemas.microsoft.com/office/word/2012/wordml" xmlns:w16cex="http://schemas.microsoft.com/office/word/2018/wordml/cex" xmlns:w16cid="http://schemas.microsoft.com/office/word/2016/wordml/cid" xmlns:w16="http://schemas.microsoft.com/office/word/2018/wordml" xmlns:w16sdtdh="http://schemas.microsoft.com/office/word/2020/wordml/sdtdatahash" xmlns:w16se="http://schemas.microsoft.com/office/word/2015/wordml/symex" xmlns:wpg="http://schemas.microsoft.com/office/word/2010/wordprocessingGroup" xmlns:wpi="http://schemas.microsoft.com/office/word/2010/wordprocessingInk" xmlns:wne="http://schemas.microsoft.com/office/word/2006/wordml" xmlns:wps="http://schemas.microsoft.com/office/word/2010/wordprocessingShape" mc:Ignorable="w14 w15 w16se w16cid w16 w16cex w16sdtdh wp14">
   <w:abstractNum w:abstractNumId="0" w15:restartNumberingAfterBreak="0">
     <w:nsid w:val="009C12B8"/>
     <w:multiLevelType w:val="multilevel"/>
@@ -15942,74 +15648,74 @@
       </w:rPr>
     </w:lvl>
   </w:abstractNum>
-  <w:num w:numId="1" w16cid:durableId="1584332979">
+  <w:num w:numId="1">
     <w:abstractNumId w:val="4"/>
   </w:num>
-  <w:num w:numId="2" w16cid:durableId="658535076">
+  <w:num w:numId="2">
     <w:abstractNumId w:val="17"/>
   </w:num>
-  <w:num w:numId="3" w16cid:durableId="819273917">
+  <w:num w:numId="3">
     <w:abstractNumId w:val="15"/>
   </w:num>
-  <w:num w:numId="4" w16cid:durableId="385102047">
+  <w:num w:numId="4">
     <w:abstractNumId w:val="18"/>
   </w:num>
-  <w:num w:numId="5" w16cid:durableId="44453560">
+  <w:num w:numId="5">
     <w:abstractNumId w:val="5"/>
   </w:num>
-  <w:num w:numId="6" w16cid:durableId="1254170970">
+  <w:num w:numId="6">
     <w:abstractNumId w:val="6"/>
   </w:num>
-  <w:num w:numId="7" w16cid:durableId="510677993">
+  <w:num w:numId="7">
     <w:abstractNumId w:val="13"/>
   </w:num>
-  <w:num w:numId="8" w16cid:durableId="953095059">
+  <w:num w:numId="8">
     <w:abstractNumId w:val="10"/>
   </w:num>
-  <w:num w:numId="9" w16cid:durableId="2097093479">
+  <w:num w:numId="9">
     <w:abstractNumId w:val="1"/>
   </w:num>
-  <w:num w:numId="10" w16cid:durableId="1719160625">
+  <w:num w:numId="10">
     <w:abstractNumId w:val="8"/>
   </w:num>
-  <w:num w:numId="11" w16cid:durableId="1034962851">
+  <w:num w:numId="11">
     <w:abstractNumId w:val="9"/>
   </w:num>
-  <w:num w:numId="12" w16cid:durableId="1237744941">
+  <w:num w:numId="12">
     <w:abstractNumId w:val="0"/>
   </w:num>
-  <w:num w:numId="13" w16cid:durableId="1955358896">
+  <w:num w:numId="13">
     <w:abstractNumId w:val="19"/>
   </w:num>
-  <w:num w:numId="14" w16cid:durableId="1279098004">
+  <w:num w:numId="14">
     <w:abstractNumId w:val="7"/>
   </w:num>
-  <w:num w:numId="15" w16cid:durableId="306667415">
+  <w:num w:numId="15">
     <w:abstractNumId w:val="2"/>
   </w:num>
-  <w:num w:numId="16" w16cid:durableId="1327514047">
+  <w:num w:numId="16">
     <w:abstractNumId w:val="20"/>
   </w:num>
-  <w:num w:numId="17" w16cid:durableId="374353174">
+  <w:num w:numId="17">
     <w:abstractNumId w:val="3"/>
   </w:num>
-  <w:num w:numId="18" w16cid:durableId="676228191">
+  <w:num w:numId="18">
     <w:abstractNumId w:val="11"/>
   </w:num>
-  <w:num w:numId="19" w16cid:durableId="1033731339">
+  <w:num w:numId="19">
     <w:abstractNumId w:val="14"/>
   </w:num>
-  <w:num w:numId="20" w16cid:durableId="742336461">
+  <w:num w:numId="20">
     <w:abstractNumId w:val="12"/>
   </w:num>
-  <w:num w:numId="21" w16cid:durableId="158738473">
+  <w:num w:numId="21">
     <w:abstractNumId w:val="16"/>
   </w:num>
 </w:numbering>
 </file>
 
 <file path=word/styles.xml><?xml version="1.0" encoding="utf-8"?>
-<w:styles xmlns:mc="http://schemas.openxmlformats.org/markup-compatibility/2006" xmlns:r="http://schemas.openxmlformats.org/officeDocument/2006/relationships" xmlns:w="http://schemas.openxmlformats.org/wordprocessingml/2006/main" xmlns:w14="http://schemas.microsoft.com/office/word/2010/wordml" xmlns:w15="http://schemas.microsoft.com/office/word/2012/wordml" xmlns:w16cex="http://schemas.microsoft.com/office/word/2018/wordml/cex" xmlns:w16cid="http://schemas.microsoft.com/office/word/2016/wordml/cid" xmlns:w16="http://schemas.microsoft.com/office/word/2018/wordml" xmlns:w16du="http://schemas.microsoft.com/office/word/2023/wordml/word16du" xmlns:w16sdtdh="http://schemas.microsoft.com/office/word/2020/wordml/sdtdatahash" xmlns:w16sdtfl="http://schemas.microsoft.com/office/word/2024/wordml/sdtformatlock" xmlns:w16se="http://schemas.microsoft.com/office/word/2015/wordml/symex" mc:Ignorable="w14 w15 w16se w16cid w16 w16cex w16sdtdh w16sdtfl w16du">
+<w:styles xmlns:mc="http://schemas.openxmlformats.org/markup-compatibility/2006" xmlns:r="http://schemas.openxmlformats.org/officeDocument/2006/relationships" xmlns:w="http://schemas.openxmlformats.org/wordprocessingml/2006/main" xmlns:w14="http://schemas.microsoft.com/office/word/2010/wordml" xmlns:w15="http://schemas.microsoft.com/office/word/2012/wordml" xmlns:w16cex="http://schemas.microsoft.com/office/word/2018/wordml/cex" xmlns:w16cid="http://schemas.microsoft.com/office/word/2016/wordml/cid" xmlns:w16="http://schemas.microsoft.com/office/word/2018/wordml" xmlns:w16sdtdh="http://schemas.microsoft.com/office/word/2020/wordml/sdtdatahash" xmlns:w16se="http://schemas.microsoft.com/office/word/2015/wordml/symex" mc:Ignorable="w14 w15 w16se w16cid w16 w16cex w16sdtdh">
   <w:docDefaults>
     <w:rPrDefault>
       <w:rPr>
@@ -16933,6 +16639,19 @@
     <w:uiPriority w:val="99"/>
     <w:rsid w:val="007E5373"/>
   </w:style>
+  <w:style w:type="character" w:styleId="CdigoHTML">
+    <w:name w:val="HTML Code"/>
+    <w:basedOn w:val="Fuentedeprrafopredeter"/>
+    <w:uiPriority w:val="99"/>
+    <w:semiHidden/>
+    <w:unhideWhenUsed/>
+    <w:rsid w:val="0067673C"/>
+    <w:rPr>
+      <w:rFonts w:ascii="Courier New" w:eastAsia="Times New Roman" w:hAnsi="Courier New" w:cs="Courier New"/>
+      <w:sz w:val="20"/>
+      <w:szCs w:val="20"/>
+    </w:rPr>
+  </w:style>
 </w:styles>
 </file>
 

</xml_diff>

<commit_message>
Correccion de documento 2
</commit_message>
<xml_diff>
--- a/FD01-EPIS-Informe de Factibilidad.docx
+++ b/FD01-EPIS-Informe de Factibilidad.docx
@@ -2144,63 +2144,31 @@
     </w:p>
     <w:p>
       <w:pPr>
+        <w:rPr>
+          <w:b/>
+          <w:sz w:val="24"/>
+          <w:szCs w:val="24"/>
+          <w:u w:val="single"/>
+        </w:rPr>
+      </w:pPr>
+    </w:p>
+    <w:p>
+      <w:pPr>
         <w:jc w:val="center"/>
         <w:rPr>
+          <w:sz w:val="24"/>
+          <w:szCs w:val="24"/>
+          <w:u w:val="single"/>
+        </w:rPr>
+      </w:pPr>
+      <w:r>
+        <w:rPr>
           <w:b/>
           <w:sz w:val="24"/>
           <w:szCs w:val="24"/>
           <w:u w:val="single"/>
         </w:rPr>
-      </w:pPr>
-    </w:p>
-    <w:p>
-      <w:pPr>
-        <w:jc w:val="center"/>
-        <w:rPr>
-          <w:b/>
-          <w:sz w:val="24"/>
-          <w:szCs w:val="24"/>
-          <w:u w:val="single"/>
-        </w:rPr>
-      </w:pPr>
-    </w:p>
-    <w:p>
-      <w:pPr>
-        <w:jc w:val="center"/>
-        <w:rPr>
-          <w:b/>
-          <w:sz w:val="24"/>
-          <w:szCs w:val="24"/>
-          <w:u w:val="single"/>
-        </w:rPr>
-      </w:pPr>
-    </w:p>
-    <w:p>
-      <w:pPr>
-        <w:rPr>
-          <w:b/>
-          <w:sz w:val="24"/>
-          <w:szCs w:val="24"/>
-          <w:u w:val="single"/>
-        </w:rPr>
-      </w:pPr>
-    </w:p>
-    <w:p>
-      <w:pPr>
-        <w:jc w:val="center"/>
-        <w:rPr>
-          <w:sz w:val="24"/>
-          <w:szCs w:val="24"/>
-          <w:u w:val="single"/>
-        </w:rPr>
-      </w:pPr>
-      <w:r>
-        <w:rPr>
-          <w:b/>
-          <w:sz w:val="24"/>
-          <w:szCs w:val="24"/>
-          <w:u w:val="single"/>
-        </w:rPr>
+        <w:lastRenderedPageBreak/>
         <w:t>Informe de Factibilidad</w:t>
       </w:r>
     </w:p>
@@ -2559,13 +2527,6 @@
     <w:p>
       <w:pPr>
         <w:spacing w:before="120" w:after="0" w:line="360" w:lineRule="auto"/>
-        <w:ind w:left="720"/>
-        <w:jc w:val="both"/>
-      </w:pPr>
-    </w:p>
-    <w:p>
-      <w:pPr>
-        <w:spacing w:before="120" w:after="0" w:line="360" w:lineRule="auto"/>
         <w:ind w:left="360" w:hanging="76"/>
         <w:jc w:val="both"/>
         <w:rPr>
@@ -2578,7 +2539,6 @@
           <w:sz w:val="24"/>
           <w:szCs w:val="24"/>
         </w:rPr>
-        <w:lastRenderedPageBreak/>
         <w:t xml:space="preserve">        1.4.2 Objetivos Específicos</w:t>
       </w:r>
     </w:p>
@@ -2683,7 +2643,11 @@
       </w:r>
       <w:proofErr w:type="spellEnd"/>
       <w:r>
-        <w:t xml:space="preserve"> en un periodo de tiempo. Evaluar el uso de tecnologías mediante la detección de lenguajes de programación y archivos de configuración. Medir la documentación verificando la presencia de archivos clave como </w:t>
+        <w:t xml:space="preserve"> en un periodo </w:t>
+      </w:r>
+      <w:r>
+        <w:lastRenderedPageBreak/>
+        <w:t xml:space="preserve">de tiempo. Evaluar el uso de tecnologías mediante la detección de lenguajes de programación y archivos de configuración. Medir la documentación verificando la presencia de archivos clave como </w:t>
       </w:r>
       <w:r>
         <w:rPr>
@@ -2995,6 +2959,29 @@
           <w:szCs w:val="24"/>
         </w:rPr>
       </w:pPr>
+      <w:r>
+        <w:rPr>
+          <w:sz w:val="24"/>
+          <w:szCs w:val="24"/>
+        </w:rPr>
+        <w:t xml:space="preserve">Uno de los principales problemas es la falta de un sistema centralizado que permita visualizar de manera clara el desempeño de los estudiantes, incluyendo la frecuencia de </w:t>
+      </w:r>
+      <w:proofErr w:type="spellStart"/>
+      <w:r>
+        <w:rPr>
+          <w:sz w:val="24"/>
+          <w:szCs w:val="24"/>
+        </w:rPr>
+        <w:t>commits</w:t>
+      </w:r>
+      <w:proofErr w:type="spellEnd"/>
+      <w:r>
+        <w:rPr>
+          <w:sz w:val="24"/>
+          <w:szCs w:val="24"/>
+        </w:rPr>
+        <w:t>, la estructura del código y la aplicación de buenas prácticas en el desarrollo de software. Esto genera dificultades en la evaluación objetiva y puede afectar el aprendizaje de los estudiantes.</w:t>
+      </w:r>
     </w:p>
     <w:p>
       <w:pPr>
@@ -3006,30 +2993,6 @@
           <w:szCs w:val="24"/>
         </w:rPr>
       </w:pPr>
-      <w:r>
-        <w:rPr>
-          <w:sz w:val="24"/>
-          <w:szCs w:val="24"/>
-        </w:rPr>
-        <w:lastRenderedPageBreak/>
-        <w:t xml:space="preserve">Uno de los principales problemas es la falta de un sistema centralizado que permita visualizar de manera clara el desempeño de los estudiantes, incluyendo la frecuencia de </w:t>
-      </w:r>
-      <w:proofErr w:type="spellStart"/>
-      <w:r>
-        <w:rPr>
-          <w:sz w:val="24"/>
-          <w:szCs w:val="24"/>
-        </w:rPr>
-        <w:t>commits</w:t>
-      </w:r>
-      <w:proofErr w:type="spellEnd"/>
-      <w:r>
-        <w:rPr>
-          <w:sz w:val="24"/>
-          <w:szCs w:val="24"/>
-        </w:rPr>
-        <w:t>, la estructura del código y la aplicación de buenas prácticas en el desarrollo de software. Esto genera dificultades en la evaluación objetiva y puede afectar el aprendizaje de los estudiantes.</w:t>
-      </w:r>
     </w:p>
     <w:p>
       <w:pPr>
@@ -3041,6 +3004,14 @@
           <w:szCs w:val="24"/>
         </w:rPr>
       </w:pPr>
+      <w:r>
+        <w:rPr>
+          <w:sz w:val="24"/>
+          <w:szCs w:val="24"/>
+        </w:rPr>
+        <w:lastRenderedPageBreak/>
+        <w:t>Además, la ausencia de reportes automatizados sobre la actividad en los repositorios impide que los docentes puedan detectar patrones de trabajo, identificar áreas de mejora o posibles casos de plagio. Esto conlleva a una supervisión deficiente y una retroalimentación limitada para los alumnos.</w:t>
+      </w:r>
     </w:p>
     <w:p>
       <w:pPr>
@@ -3057,48 +3028,8 @@
           <w:sz w:val="24"/>
           <w:szCs w:val="24"/>
         </w:rPr>
-        <w:t>Además, la ausencia de reportes automatizados sobre la actividad en los repositorios impide que los docentes puedan detectar patrones de trabajo, identificar áreas de mejora o posibles casos de plagio. Esto conlleva a una supervisión deficiente y una retroalimentación limitada para los alumnos.</w:t>
-      </w:r>
-    </w:p>
-    <w:p>
-      <w:pPr>
-        <w:spacing w:before="240" w:after="240" w:line="360" w:lineRule="auto"/>
-        <w:ind w:left="283"/>
-        <w:jc w:val="both"/>
-        <w:rPr>
-          <w:sz w:val="24"/>
-          <w:szCs w:val="24"/>
-        </w:rPr>
-      </w:pPr>
-    </w:p>
-    <w:p>
-      <w:pPr>
-        <w:spacing w:before="240" w:after="240" w:line="360" w:lineRule="auto"/>
-        <w:ind w:left="283"/>
-        <w:jc w:val="both"/>
-        <w:rPr>
-          <w:sz w:val="24"/>
-          <w:szCs w:val="24"/>
-        </w:rPr>
-      </w:pPr>
-      <w:r>
-        <w:rPr>
-          <w:sz w:val="24"/>
-          <w:szCs w:val="24"/>
-        </w:rPr>
         <w:t>Otro problema relevante es que los estudiantes no cuentan con una herramienta que les brinde métricas sobre su propio desempeño, lo que dificulta la autoevaluación y la mejora continua en el desarrollo de sus proyectos. Sin una retroalimentación efectiva, se reducen las oportunidades de aprendizaje y crecimiento en el ámbito de la programación.</w:t>
       </w:r>
-    </w:p>
-    <w:p>
-      <w:pPr>
-        <w:spacing w:before="240" w:after="240" w:line="360" w:lineRule="auto"/>
-        <w:ind w:left="283"/>
-        <w:jc w:val="both"/>
-        <w:rPr>
-          <w:sz w:val="24"/>
-          <w:szCs w:val="24"/>
-        </w:rPr>
-      </w:pPr>
     </w:p>
     <w:p>
       <w:pPr>
@@ -3248,7 +3179,6 @@
           <w:rFonts w:ascii="Arial" w:eastAsia="Arial" w:hAnsi="Arial" w:cs="Arial"/>
           <w:b/>
         </w:rPr>
-        <w:lastRenderedPageBreak/>
         <w:t>Memoria RAM:</w:t>
       </w:r>
       <w:r>
@@ -3284,16 +3214,6 @@
     <w:p>
       <w:pPr>
         <w:spacing w:after="0" w:line="360" w:lineRule="auto"/>
-        <w:ind w:left="720"/>
-        <w:jc w:val="both"/>
-        <w:rPr>
-          <w:rFonts w:ascii="Arial" w:eastAsia="Arial" w:hAnsi="Arial" w:cs="Arial"/>
-        </w:rPr>
-      </w:pPr>
-    </w:p>
-    <w:p>
-      <w:pPr>
-        <w:spacing w:after="0" w:line="360" w:lineRule="auto"/>
         <w:ind w:left="360"/>
         <w:jc w:val="both"/>
         <w:rPr>
@@ -3451,6 +3371,7 @@
           <w:szCs w:val="24"/>
           <w:lang w:val="es-ES"/>
         </w:rPr>
+        <w:lastRenderedPageBreak/>
         <w:t>Entorno de Desarrollo (IDE):</w:t>
       </w:r>
       <w:r>
@@ -3805,7 +3726,6 @@
           <w:szCs w:val="24"/>
           <w:lang w:val="es-ES"/>
         </w:rPr>
-        <w:lastRenderedPageBreak/>
         <w:t>Planificación de recursos:</w:t>
       </w:r>
       <w:r>
@@ -4088,6 +4008,7 @@
           <w:szCs w:val="24"/>
           <w:lang w:val="es-ES"/>
         </w:rPr>
+        <w:lastRenderedPageBreak/>
         <w:t xml:space="preserve">Un dispositivo con conexión a Internet (PC, laptop, </w:t>
       </w:r>
       <w:proofErr w:type="spellStart"/>
@@ -5264,7 +5185,6 @@
                 <w:szCs w:val="24"/>
                 <w:lang w:val="es-ES"/>
               </w:rPr>
-              <w:lastRenderedPageBreak/>
               <w:t>RECURSO</w:t>
             </w:r>
           </w:p>
@@ -7584,16 +7504,6 @@
           <w:szCs w:val="24"/>
         </w:rPr>
       </w:pPr>
-    </w:p>
-    <w:p>
-      <w:pPr>
-        <w:spacing w:after="0"/>
-        <w:jc w:val="both"/>
-        <w:rPr>
-          <w:sz w:val="24"/>
-          <w:szCs w:val="24"/>
-        </w:rPr>
-      </w:pPr>
       <w:bookmarkStart w:id="6" w:name="_3dy6vkm" w:colFirst="0" w:colLast="0"/>
       <w:bookmarkEnd w:id="6"/>
     </w:p>
@@ -7668,7 +7578,6 @@
           <w:sz w:val="24"/>
           <w:szCs w:val="24"/>
         </w:rPr>
-        <w:lastRenderedPageBreak/>
         <w:t>Sumando todos los costos involucrados en el desarrollo, el costo total estimado es el siguiente:</w:t>
       </w:r>
     </w:p>
@@ -8181,15 +8090,6 @@
     </w:tbl>
     <w:p>
       <w:pPr>
-        <w:spacing w:after="0" w:line="360" w:lineRule="auto"/>
-        <w:jc w:val="both"/>
-        <w:rPr>
-          <w:rFonts w:ascii="Arial" w:eastAsia="Arial" w:hAnsi="Arial" w:cs="Arial"/>
-        </w:rPr>
-      </w:pPr>
-    </w:p>
-    <w:p>
-      <w:pPr>
         <w:pBdr>
           <w:top w:val="nil"/>
           <w:left w:val="nil"/>
@@ -8259,7 +8159,17 @@
           <w:szCs w:val="24"/>
           <w:lang w:val="es-ES"/>
         </w:rPr>
-        <w:t>Actualmente, el monitoreo de repositorios en GitHub es realizado por docentes y personal académico de mayor jerarquía, lo que implica una supervisión manual que demanda tiempo y esfuerzo. La implementación de la nueva plataforma permitirá automatizar este proceso, proporcionando métricas y estadísticas sobre la actividad de los estudiantes en sus proyectos.</w:t>
+        <w:t xml:space="preserve">Actualmente, el monitoreo de repositorios en GitHub es realizado por docentes y personal académico de mayor jerarquía, lo que implica una supervisión manual que demanda tiempo y esfuerzo. La implementación de la nueva plataforma permitirá </w:t>
+      </w:r>
+      <w:r>
+        <w:rPr>
+          <w:rFonts w:asciiTheme="majorHAnsi" w:eastAsia="Times New Roman" w:hAnsiTheme="majorHAnsi" w:cstheme="majorHAnsi"/>
+          <w:sz w:val="24"/>
+          <w:szCs w:val="24"/>
+          <w:lang w:val="es-ES"/>
+        </w:rPr>
+        <w:lastRenderedPageBreak/>
+        <w:t>automatizar este proceso, proporcionando métricas y estadísticas sobre la actividad de los estudiantes en sus proyectos.</w:t>
       </w:r>
     </w:p>
     <w:p>
@@ -8671,7 +8581,6 @@
           <w:szCs w:val="24"/>
           <w:lang w:val="es-ES"/>
         </w:rPr>
-        <w:lastRenderedPageBreak/>
         <w:t>Propiedad Intelectual y Derechos de Autor:</w:t>
       </w:r>
       <w:r>
@@ -8905,6 +8814,7 @@
           <w:szCs w:val="24"/>
           <w:lang w:val="es-ES"/>
         </w:rPr>
+        <w:lastRenderedPageBreak/>
         <w:t>Fomento de Buenas Prácticas en Desarrollo de Software:</w:t>
       </w:r>
       <w:r>
@@ -9180,17 +9090,7 @@
           <w:szCs w:val="24"/>
           <w:lang w:val="es-ES"/>
         </w:rPr>
-        <w:t xml:space="preserve"> Al permitir que docentes y estudiantes accedan al sistema de forma remota, se minimiza la necesidad de desplazamientos físicos, </w:t>
-      </w:r>
-      <w:r>
-        <w:rPr>
-          <w:rFonts w:asciiTheme="majorHAnsi" w:eastAsia="Times New Roman" w:hAnsiTheme="majorHAnsi" w:cstheme="majorHAnsi"/>
-          <w:sz w:val="24"/>
-          <w:szCs w:val="24"/>
-          <w:lang w:val="es-ES"/>
-        </w:rPr>
-        <w:lastRenderedPageBreak/>
-        <w:t>reduciendo las emisiones de gases de efecto invernadero asociadas con el transporte.</w:t>
+        <w:t xml:space="preserve"> Al permitir que docentes y estudiantes accedan al sistema de forma remota, se minimiza la necesidad de desplazamientos físicos, reduciendo las emisiones de gases de efecto invernadero asociadas con el transporte.</w:t>
       </w:r>
     </w:p>
     <w:p>
@@ -9462,212 +9362,6 @@
     </w:p>
     <w:p>
       <w:pPr>
-        <w:spacing w:before="240" w:after="240" w:line="240" w:lineRule="auto"/>
-        <w:ind w:left="720"/>
-        <w:jc w:val="both"/>
-        <w:rPr>
-          <w:sz w:val="24"/>
-          <w:szCs w:val="24"/>
-        </w:rPr>
-      </w:pPr>
-      <w:r>
-        <w:rPr>
-          <w:sz w:val="24"/>
-          <w:szCs w:val="24"/>
-        </w:rPr>
-        <w:t>El proyecto de implementación de un sistema web de gestión de pedidos en la Imprenta América ofrece una serie de beneficios tangibles e intangibles que impactarán directamente en la eficiencia operativa, la reducción de costos y la mejora en la atención al cliente.</w:t>
-      </w:r>
-    </w:p>
-    <w:p>
-      <w:pPr>
-        <w:spacing w:before="240" w:after="240" w:line="240" w:lineRule="auto"/>
-        <w:ind w:left="720"/>
-        <w:jc w:val="both"/>
-        <w:rPr>
-          <w:b/>
-          <w:sz w:val="24"/>
-          <w:szCs w:val="24"/>
-        </w:rPr>
-      </w:pPr>
-      <w:r>
-        <w:rPr>
-          <w:b/>
-          <w:sz w:val="24"/>
-          <w:szCs w:val="24"/>
-        </w:rPr>
-        <w:t>Beneficios Tangibles:</w:t>
-      </w:r>
-    </w:p>
-    <w:p>
-      <w:pPr>
-        <w:numPr>
-          <w:ilvl w:val="0"/>
-          <w:numId w:val="7"/>
-        </w:numPr>
-        <w:spacing w:after="0" w:line="240" w:lineRule="auto"/>
-        <w:ind w:left="1440"/>
-        <w:rPr>
-          <w:sz w:val="24"/>
-          <w:szCs w:val="24"/>
-        </w:rPr>
-      </w:pPr>
-      <w:r>
-        <w:rPr>
-          <w:sz w:val="24"/>
-          <w:szCs w:val="24"/>
-        </w:rPr>
-        <w:t>Reducción de tiempos de atención a clientes: Se estima una disminución del 20% en el tiempo dedicado a la gestión manual de pedidos.</w:t>
-      </w:r>
-    </w:p>
-    <w:p>
-      <w:pPr>
-        <w:numPr>
-          <w:ilvl w:val="0"/>
-          <w:numId w:val="7"/>
-        </w:numPr>
-        <w:spacing w:after="0" w:line="240" w:lineRule="auto"/>
-        <w:ind w:left="1440"/>
-        <w:rPr>
-          <w:sz w:val="24"/>
-          <w:szCs w:val="24"/>
-        </w:rPr>
-      </w:pPr>
-      <w:r>
-        <w:rPr>
-          <w:sz w:val="24"/>
-          <w:szCs w:val="24"/>
-        </w:rPr>
-        <w:t>Optimización del trabajo del diseñador: Aumento de productividad del 30% al reducir interrupciones y permitir una mejor concentración en sus tareas principales.</w:t>
-      </w:r>
-    </w:p>
-    <w:p>
-      <w:pPr>
-        <w:numPr>
-          <w:ilvl w:val="0"/>
-          <w:numId w:val="7"/>
-        </w:numPr>
-        <w:spacing w:after="0" w:line="240" w:lineRule="auto"/>
-        <w:ind w:left="1440"/>
-        <w:rPr>
-          <w:sz w:val="24"/>
-          <w:szCs w:val="24"/>
-        </w:rPr>
-      </w:pPr>
-      <w:r>
-        <w:rPr>
-          <w:sz w:val="24"/>
-          <w:szCs w:val="24"/>
-        </w:rPr>
-        <w:t>Reducción de personal necesario para la gestión administrativa: Disminución del 10% en la necesidad de contratar personal administrativo adicional en el futuro.</w:t>
-      </w:r>
-    </w:p>
-    <w:p>
-      <w:pPr>
-        <w:numPr>
-          <w:ilvl w:val="0"/>
-          <w:numId w:val="7"/>
-        </w:numPr>
-        <w:spacing w:after="240" w:line="240" w:lineRule="auto"/>
-        <w:ind w:left="1440"/>
-        <w:rPr>
-          <w:sz w:val="24"/>
-          <w:szCs w:val="24"/>
-        </w:rPr>
-      </w:pPr>
-      <w:r>
-        <w:rPr>
-          <w:sz w:val="24"/>
-          <w:szCs w:val="24"/>
-        </w:rPr>
-        <w:t>Mejora en el seguimiento de pedidos: Reducción del 15% en errores relacionados con la gestión de pedidos.</w:t>
-      </w:r>
-    </w:p>
-    <w:p>
-      <w:pPr>
-        <w:spacing w:before="240" w:after="240" w:line="240" w:lineRule="auto"/>
-        <w:ind w:left="720"/>
-        <w:jc w:val="both"/>
-        <w:rPr>
-          <w:b/>
-          <w:sz w:val="24"/>
-          <w:szCs w:val="24"/>
-        </w:rPr>
-      </w:pPr>
-      <w:r>
-        <w:rPr>
-          <w:b/>
-          <w:sz w:val="24"/>
-          <w:szCs w:val="24"/>
-        </w:rPr>
-        <w:t>Beneficios Intangibles:</w:t>
-      </w:r>
-    </w:p>
-    <w:p>
-      <w:pPr>
-        <w:numPr>
-          <w:ilvl w:val="0"/>
-          <w:numId w:val="9"/>
-        </w:numPr>
-        <w:spacing w:after="0" w:line="240" w:lineRule="auto"/>
-        <w:ind w:left="1440"/>
-        <w:rPr>
-          <w:sz w:val="24"/>
-          <w:szCs w:val="24"/>
-        </w:rPr>
-      </w:pPr>
-      <w:r>
-        <w:rPr>
-          <w:sz w:val="24"/>
-          <w:szCs w:val="24"/>
-        </w:rPr>
-        <w:t>Mejora en la satisfacción del cliente: Los clientes podrán registrar sus pedidos de manera autónoma, lo que aumentará su satisfacción y fidelidad.</w:t>
-      </w:r>
-    </w:p>
-    <w:p>
-      <w:pPr>
-        <w:numPr>
-          <w:ilvl w:val="0"/>
-          <w:numId w:val="9"/>
-        </w:numPr>
-        <w:spacing w:after="0" w:line="240" w:lineRule="auto"/>
-        <w:ind w:left="1440"/>
-        <w:rPr>
-          <w:sz w:val="24"/>
-          <w:szCs w:val="24"/>
-        </w:rPr>
-      </w:pPr>
-      <w:r>
-        <w:rPr>
-          <w:sz w:val="24"/>
-          <w:szCs w:val="24"/>
-        </w:rPr>
-        <w:t>Mayor confiabilidad en la información: La implementación del sistema permitirá una mejor organización y registro de los pedidos, facilitando la toma de decisiones basada en datos confiables.</w:t>
-      </w:r>
-    </w:p>
-    <w:p>
-      <w:pPr>
-        <w:numPr>
-          <w:ilvl w:val="0"/>
-          <w:numId w:val="9"/>
-        </w:numPr>
-        <w:spacing w:after="240" w:line="240" w:lineRule="auto"/>
-        <w:ind w:left="1440"/>
-        <w:rPr>
-          <w:sz w:val="24"/>
-          <w:szCs w:val="24"/>
-        </w:rPr>
-      </w:pPr>
-      <w:r>
-        <w:rPr>
-          <w:sz w:val="24"/>
-          <w:szCs w:val="24"/>
-        </w:rPr>
-        <w:lastRenderedPageBreak/>
-        <w:t>Mayor competitividad: La digitalización del proceso de pedidos mejorará la competitividad de la imprenta, atrayendo a más clientes que buscan soluciones modernas y eficientes.</w:t>
-      </w:r>
-    </w:p>
-    <w:p>
-      <w:pPr>
         <w:pBdr>
           <w:top w:val="nil"/>
           <w:left w:val="nil"/>
@@ -9709,6 +9403,7 @@
           <w:sz w:val="24"/>
           <w:szCs w:val="24"/>
         </w:rPr>
+        <w:lastRenderedPageBreak/>
         <w:t>5.1.2 Criterios de Inversión</w:t>
       </w:r>
     </w:p>
@@ -9776,1041 +9471,6 @@
           <w:between w:val="nil"/>
         </w:pBdr>
         <w:spacing w:after="0" w:line="240" w:lineRule="auto"/>
-        <w:ind w:left="1418"/>
-        <w:jc w:val="both"/>
-        <w:rPr>
-          <w:sz w:val="24"/>
-          <w:szCs w:val="24"/>
-        </w:rPr>
-      </w:pPr>
-    </w:p>
-    <w:tbl>
-      <w:tblPr>
-        <w:tblStyle w:val="aa"/>
-        <w:tblW w:w="8205" w:type="dxa"/>
-        <w:tblInd w:w="495" w:type="dxa"/>
-        <w:tblBorders>
-          <w:top w:val="single" w:sz="8" w:space="0" w:color="000000"/>
-          <w:left w:val="single" w:sz="8" w:space="0" w:color="000000"/>
-          <w:bottom w:val="single" w:sz="8" w:space="0" w:color="000000"/>
-          <w:right w:val="single" w:sz="8" w:space="0" w:color="000000"/>
-          <w:insideH w:val="single" w:sz="8" w:space="0" w:color="000000"/>
-          <w:insideV w:val="single" w:sz="8" w:space="0" w:color="000000"/>
-        </w:tblBorders>
-        <w:tblLayout w:type="fixed"/>
-        <w:tblLook w:val="0600" w:firstRow="0" w:lastRow="0" w:firstColumn="0" w:lastColumn="0" w:noHBand="1" w:noVBand="1"/>
-      </w:tblPr>
-      <w:tblGrid>
-        <w:gridCol w:w="2145"/>
-        <w:gridCol w:w="2040"/>
-        <w:gridCol w:w="1980"/>
-        <w:gridCol w:w="2040"/>
-      </w:tblGrid>
-      <w:tr>
-        <w:tc>
-          <w:tcPr>
-            <w:tcW w:w="2145" w:type="dxa"/>
-            <w:shd w:val="clear" w:color="auto" w:fill="auto"/>
-            <w:tcMar>
-              <w:top w:w="100" w:type="dxa"/>
-              <w:left w:w="100" w:type="dxa"/>
-              <w:bottom w:w="100" w:type="dxa"/>
-              <w:right w:w="100" w:type="dxa"/>
-            </w:tcMar>
-          </w:tcPr>
-          <w:p>
-            <w:pPr>
-              <w:widowControl w:val="0"/>
-              <w:pBdr>
-                <w:top w:val="nil"/>
-                <w:left w:val="nil"/>
-                <w:bottom w:val="nil"/>
-                <w:right w:val="nil"/>
-                <w:between w:val="nil"/>
-              </w:pBdr>
-              <w:spacing w:after="0" w:line="240" w:lineRule="auto"/>
-              <w:rPr>
-                <w:sz w:val="24"/>
-                <w:szCs w:val="24"/>
-              </w:rPr>
-            </w:pPr>
-            <w:r>
-              <w:rPr>
-                <w:sz w:val="24"/>
-                <w:szCs w:val="24"/>
-              </w:rPr>
-              <w:t>Inversión</w:t>
-            </w:r>
-          </w:p>
-        </w:tc>
-        <w:tc>
-          <w:tcPr>
-            <w:tcW w:w="2040" w:type="dxa"/>
-            <w:shd w:val="clear" w:color="auto" w:fill="auto"/>
-            <w:tcMar>
-              <w:top w:w="100" w:type="dxa"/>
-              <w:left w:w="100" w:type="dxa"/>
-              <w:bottom w:w="100" w:type="dxa"/>
-              <w:right w:w="100" w:type="dxa"/>
-            </w:tcMar>
-          </w:tcPr>
-          <w:p>
-            <w:pPr>
-              <w:widowControl w:val="0"/>
-              <w:pBdr>
-                <w:top w:val="nil"/>
-                <w:left w:val="nil"/>
-                <w:bottom w:val="nil"/>
-                <w:right w:val="nil"/>
-                <w:between w:val="nil"/>
-              </w:pBdr>
-              <w:spacing w:after="0" w:line="240" w:lineRule="auto"/>
-              <w:rPr>
-                <w:sz w:val="24"/>
-                <w:szCs w:val="24"/>
-              </w:rPr>
-            </w:pPr>
-            <w:r>
-              <w:rPr>
-                <w:sz w:val="24"/>
-                <w:szCs w:val="24"/>
-              </w:rPr>
-              <w:t>14500</w:t>
-            </w:r>
-          </w:p>
-        </w:tc>
-        <w:tc>
-          <w:tcPr>
-            <w:tcW w:w="1980" w:type="dxa"/>
-            <w:shd w:val="clear" w:color="auto" w:fill="auto"/>
-            <w:tcMar>
-              <w:top w:w="100" w:type="dxa"/>
-              <w:left w:w="100" w:type="dxa"/>
-              <w:bottom w:w="100" w:type="dxa"/>
-              <w:right w:w="100" w:type="dxa"/>
-            </w:tcMar>
-          </w:tcPr>
-          <w:p>
-            <w:pPr>
-              <w:widowControl w:val="0"/>
-              <w:pBdr>
-                <w:top w:val="nil"/>
-                <w:left w:val="nil"/>
-                <w:bottom w:val="nil"/>
-                <w:right w:val="nil"/>
-                <w:between w:val="nil"/>
-              </w:pBdr>
-              <w:spacing w:after="0" w:line="240" w:lineRule="auto"/>
-              <w:rPr>
-                <w:sz w:val="24"/>
-                <w:szCs w:val="24"/>
-              </w:rPr>
-            </w:pPr>
-            <w:r>
-              <w:rPr>
-                <w:sz w:val="24"/>
-                <w:szCs w:val="24"/>
-              </w:rPr>
-              <w:t>Tasa Descuento</w:t>
-            </w:r>
-          </w:p>
-        </w:tc>
-        <w:tc>
-          <w:tcPr>
-            <w:tcW w:w="2040" w:type="dxa"/>
-            <w:shd w:val="clear" w:color="auto" w:fill="auto"/>
-            <w:tcMar>
-              <w:top w:w="100" w:type="dxa"/>
-              <w:left w:w="100" w:type="dxa"/>
-              <w:bottom w:w="100" w:type="dxa"/>
-              <w:right w:w="100" w:type="dxa"/>
-            </w:tcMar>
-          </w:tcPr>
-          <w:p>
-            <w:pPr>
-              <w:widowControl w:val="0"/>
-              <w:pBdr>
-                <w:top w:val="nil"/>
-                <w:left w:val="nil"/>
-                <w:bottom w:val="nil"/>
-                <w:right w:val="nil"/>
-                <w:between w:val="nil"/>
-              </w:pBdr>
-              <w:spacing w:after="0" w:line="240" w:lineRule="auto"/>
-              <w:rPr>
-                <w:sz w:val="24"/>
-                <w:szCs w:val="24"/>
-              </w:rPr>
-            </w:pPr>
-            <w:r>
-              <w:rPr>
-                <w:sz w:val="24"/>
-                <w:szCs w:val="24"/>
-              </w:rPr>
-              <w:t>9%</w:t>
-            </w:r>
-          </w:p>
-        </w:tc>
-      </w:tr>
-    </w:tbl>
-    <w:p>
-      <w:pPr>
-        <w:spacing w:before="240" w:after="240" w:line="240" w:lineRule="auto"/>
-        <w:rPr>
-          <w:sz w:val="24"/>
-          <w:szCs w:val="24"/>
-        </w:rPr>
-      </w:pPr>
-    </w:p>
-    <w:tbl>
-      <w:tblPr>
-        <w:tblStyle w:val="ab"/>
-        <w:tblW w:w="8190" w:type="dxa"/>
-        <w:tblInd w:w="510" w:type="dxa"/>
-        <w:tblBorders>
-          <w:top w:val="single" w:sz="8" w:space="0" w:color="000000"/>
-          <w:left w:val="single" w:sz="8" w:space="0" w:color="000000"/>
-          <w:bottom w:val="single" w:sz="8" w:space="0" w:color="000000"/>
-          <w:right w:val="single" w:sz="8" w:space="0" w:color="000000"/>
-          <w:insideH w:val="single" w:sz="8" w:space="0" w:color="000000"/>
-          <w:insideV w:val="single" w:sz="8" w:space="0" w:color="000000"/>
-        </w:tblBorders>
-        <w:tblLayout w:type="fixed"/>
-        <w:tblLook w:val="0600" w:firstRow="0" w:lastRow="0" w:firstColumn="0" w:lastColumn="0" w:noHBand="1" w:noVBand="1"/>
-      </w:tblPr>
-      <w:tblGrid>
-        <w:gridCol w:w="2115"/>
-        <w:gridCol w:w="1890"/>
-        <w:gridCol w:w="2025"/>
-        <w:gridCol w:w="2160"/>
-      </w:tblGrid>
-      <w:tr>
-        <w:tc>
-          <w:tcPr>
-            <w:tcW w:w="2115" w:type="dxa"/>
-            <w:shd w:val="clear" w:color="auto" w:fill="auto"/>
-            <w:tcMar>
-              <w:top w:w="100" w:type="dxa"/>
-              <w:left w:w="100" w:type="dxa"/>
-              <w:bottom w:w="100" w:type="dxa"/>
-              <w:right w:w="100" w:type="dxa"/>
-            </w:tcMar>
-          </w:tcPr>
-          <w:p>
-            <w:pPr>
-              <w:widowControl w:val="0"/>
-              <w:pBdr>
-                <w:top w:val="nil"/>
-                <w:left w:val="nil"/>
-                <w:bottom w:val="nil"/>
-                <w:right w:val="nil"/>
-                <w:between w:val="nil"/>
-              </w:pBdr>
-              <w:spacing w:after="0" w:line="240" w:lineRule="auto"/>
-              <w:rPr>
-                <w:sz w:val="24"/>
-                <w:szCs w:val="24"/>
-              </w:rPr>
-            </w:pPr>
-            <w:r>
-              <w:rPr>
-                <w:sz w:val="24"/>
-                <w:szCs w:val="24"/>
-              </w:rPr>
-              <w:t>Periodo</w:t>
-            </w:r>
-          </w:p>
-        </w:tc>
-        <w:tc>
-          <w:tcPr>
-            <w:tcW w:w="1890" w:type="dxa"/>
-            <w:shd w:val="clear" w:color="auto" w:fill="auto"/>
-            <w:tcMar>
-              <w:top w:w="100" w:type="dxa"/>
-              <w:left w:w="100" w:type="dxa"/>
-              <w:bottom w:w="100" w:type="dxa"/>
-              <w:right w:w="100" w:type="dxa"/>
-            </w:tcMar>
-          </w:tcPr>
-          <w:p>
-            <w:pPr>
-              <w:widowControl w:val="0"/>
-              <w:pBdr>
-                <w:top w:val="nil"/>
-                <w:left w:val="nil"/>
-                <w:bottom w:val="nil"/>
-                <w:right w:val="nil"/>
-                <w:between w:val="nil"/>
-              </w:pBdr>
-              <w:spacing w:after="0" w:line="240" w:lineRule="auto"/>
-              <w:rPr>
-                <w:sz w:val="24"/>
-                <w:szCs w:val="24"/>
-              </w:rPr>
-            </w:pPr>
-            <w:r>
-              <w:rPr>
-                <w:sz w:val="24"/>
-                <w:szCs w:val="24"/>
-              </w:rPr>
-              <w:t>Ingreso</w:t>
-            </w:r>
-          </w:p>
-        </w:tc>
-        <w:tc>
-          <w:tcPr>
-            <w:tcW w:w="2025" w:type="dxa"/>
-            <w:shd w:val="clear" w:color="auto" w:fill="auto"/>
-            <w:tcMar>
-              <w:top w:w="100" w:type="dxa"/>
-              <w:left w:w="100" w:type="dxa"/>
-              <w:bottom w:w="100" w:type="dxa"/>
-              <w:right w:w="100" w:type="dxa"/>
-            </w:tcMar>
-          </w:tcPr>
-          <w:p>
-            <w:pPr>
-              <w:widowControl w:val="0"/>
-              <w:pBdr>
-                <w:top w:val="nil"/>
-                <w:left w:val="nil"/>
-                <w:bottom w:val="nil"/>
-                <w:right w:val="nil"/>
-                <w:between w:val="nil"/>
-              </w:pBdr>
-              <w:spacing w:after="0" w:line="240" w:lineRule="auto"/>
-              <w:rPr>
-                <w:sz w:val="24"/>
-                <w:szCs w:val="24"/>
-              </w:rPr>
-            </w:pPr>
-            <w:r>
-              <w:rPr>
-                <w:sz w:val="24"/>
-                <w:szCs w:val="24"/>
-              </w:rPr>
-              <w:t>Egreso</w:t>
-            </w:r>
-          </w:p>
-        </w:tc>
-        <w:tc>
-          <w:tcPr>
-            <w:tcW w:w="2160" w:type="dxa"/>
-            <w:shd w:val="clear" w:color="auto" w:fill="auto"/>
-            <w:tcMar>
-              <w:top w:w="100" w:type="dxa"/>
-              <w:left w:w="100" w:type="dxa"/>
-              <w:bottom w:w="100" w:type="dxa"/>
-              <w:right w:w="100" w:type="dxa"/>
-            </w:tcMar>
-          </w:tcPr>
-          <w:p>
-            <w:pPr>
-              <w:widowControl w:val="0"/>
-              <w:pBdr>
-                <w:top w:val="nil"/>
-                <w:left w:val="nil"/>
-                <w:bottom w:val="nil"/>
-                <w:right w:val="nil"/>
-                <w:between w:val="nil"/>
-              </w:pBdr>
-              <w:spacing w:after="0" w:line="240" w:lineRule="auto"/>
-              <w:rPr>
-                <w:sz w:val="24"/>
-                <w:szCs w:val="24"/>
-              </w:rPr>
-            </w:pPr>
-            <w:r>
-              <w:rPr>
-                <w:sz w:val="24"/>
-                <w:szCs w:val="24"/>
-              </w:rPr>
-              <w:t>flujo efectivo</w:t>
-            </w:r>
-          </w:p>
-        </w:tc>
-      </w:tr>
-      <w:tr>
-        <w:tc>
-          <w:tcPr>
-            <w:tcW w:w="2115" w:type="dxa"/>
-            <w:shd w:val="clear" w:color="auto" w:fill="auto"/>
-            <w:tcMar>
-              <w:top w:w="100" w:type="dxa"/>
-              <w:left w:w="100" w:type="dxa"/>
-              <w:bottom w:w="100" w:type="dxa"/>
-              <w:right w:w="100" w:type="dxa"/>
-            </w:tcMar>
-          </w:tcPr>
-          <w:p>
-            <w:pPr>
-              <w:widowControl w:val="0"/>
-              <w:pBdr>
-                <w:top w:val="nil"/>
-                <w:left w:val="nil"/>
-                <w:bottom w:val="nil"/>
-                <w:right w:val="nil"/>
-                <w:between w:val="nil"/>
-              </w:pBdr>
-              <w:spacing w:after="0" w:line="240" w:lineRule="auto"/>
-              <w:rPr>
-                <w:sz w:val="24"/>
-                <w:szCs w:val="24"/>
-              </w:rPr>
-            </w:pPr>
-            <w:r>
-              <w:rPr>
-                <w:sz w:val="24"/>
-                <w:szCs w:val="24"/>
-              </w:rPr>
-              <w:t>0</w:t>
-            </w:r>
-          </w:p>
-        </w:tc>
-        <w:tc>
-          <w:tcPr>
-            <w:tcW w:w="1890" w:type="dxa"/>
-            <w:shd w:val="clear" w:color="auto" w:fill="auto"/>
-            <w:tcMar>
-              <w:top w:w="100" w:type="dxa"/>
-              <w:left w:w="100" w:type="dxa"/>
-              <w:bottom w:w="100" w:type="dxa"/>
-              <w:right w:w="100" w:type="dxa"/>
-            </w:tcMar>
-          </w:tcPr>
-          <w:p>
-            <w:pPr>
-              <w:widowControl w:val="0"/>
-              <w:pBdr>
-                <w:top w:val="nil"/>
-                <w:left w:val="nil"/>
-                <w:bottom w:val="nil"/>
-                <w:right w:val="nil"/>
-                <w:between w:val="nil"/>
-              </w:pBdr>
-              <w:spacing w:after="0" w:line="240" w:lineRule="auto"/>
-              <w:rPr>
-                <w:sz w:val="24"/>
-                <w:szCs w:val="24"/>
-              </w:rPr>
-            </w:pPr>
-          </w:p>
-        </w:tc>
-        <w:tc>
-          <w:tcPr>
-            <w:tcW w:w="2025" w:type="dxa"/>
-            <w:shd w:val="clear" w:color="auto" w:fill="auto"/>
-            <w:tcMar>
-              <w:top w:w="100" w:type="dxa"/>
-              <w:left w:w="100" w:type="dxa"/>
-              <w:bottom w:w="100" w:type="dxa"/>
-              <w:right w:w="100" w:type="dxa"/>
-            </w:tcMar>
-          </w:tcPr>
-          <w:p>
-            <w:pPr>
-              <w:widowControl w:val="0"/>
-              <w:pBdr>
-                <w:top w:val="nil"/>
-                <w:left w:val="nil"/>
-                <w:bottom w:val="nil"/>
-                <w:right w:val="nil"/>
-                <w:between w:val="nil"/>
-              </w:pBdr>
-              <w:spacing w:after="0" w:line="240" w:lineRule="auto"/>
-              <w:rPr>
-                <w:sz w:val="24"/>
-                <w:szCs w:val="24"/>
-              </w:rPr>
-            </w:pPr>
-          </w:p>
-        </w:tc>
-        <w:tc>
-          <w:tcPr>
-            <w:tcW w:w="2160" w:type="dxa"/>
-            <w:shd w:val="clear" w:color="auto" w:fill="auto"/>
-            <w:tcMar>
-              <w:top w:w="100" w:type="dxa"/>
-              <w:left w:w="100" w:type="dxa"/>
-              <w:bottom w:w="100" w:type="dxa"/>
-              <w:right w:w="100" w:type="dxa"/>
-            </w:tcMar>
-          </w:tcPr>
-          <w:p>
-            <w:pPr>
-              <w:widowControl w:val="0"/>
-              <w:pBdr>
-                <w:top w:val="nil"/>
-                <w:left w:val="nil"/>
-                <w:bottom w:val="nil"/>
-                <w:right w:val="nil"/>
-                <w:between w:val="nil"/>
-              </w:pBdr>
-              <w:spacing w:after="0" w:line="240" w:lineRule="auto"/>
-              <w:rPr>
-                <w:sz w:val="24"/>
-                <w:szCs w:val="24"/>
-              </w:rPr>
-            </w:pPr>
-            <w:r>
-              <w:rPr>
-                <w:sz w:val="24"/>
-                <w:szCs w:val="24"/>
-              </w:rPr>
-              <w:t>-14500</w:t>
-            </w:r>
-          </w:p>
-        </w:tc>
-      </w:tr>
-      <w:tr>
-        <w:tc>
-          <w:tcPr>
-            <w:tcW w:w="2115" w:type="dxa"/>
-            <w:shd w:val="clear" w:color="auto" w:fill="auto"/>
-            <w:tcMar>
-              <w:top w:w="100" w:type="dxa"/>
-              <w:left w:w="100" w:type="dxa"/>
-              <w:bottom w:w="100" w:type="dxa"/>
-              <w:right w:w="100" w:type="dxa"/>
-            </w:tcMar>
-          </w:tcPr>
-          <w:p>
-            <w:pPr>
-              <w:widowControl w:val="0"/>
-              <w:pBdr>
-                <w:top w:val="nil"/>
-                <w:left w:val="nil"/>
-                <w:bottom w:val="nil"/>
-                <w:right w:val="nil"/>
-                <w:between w:val="nil"/>
-              </w:pBdr>
-              <w:spacing w:after="0" w:line="240" w:lineRule="auto"/>
-              <w:rPr>
-                <w:sz w:val="24"/>
-                <w:szCs w:val="24"/>
-              </w:rPr>
-            </w:pPr>
-            <w:r>
-              <w:rPr>
-                <w:sz w:val="24"/>
-                <w:szCs w:val="24"/>
-              </w:rPr>
-              <w:t>1</w:t>
-            </w:r>
-          </w:p>
-        </w:tc>
-        <w:tc>
-          <w:tcPr>
-            <w:tcW w:w="1890" w:type="dxa"/>
-            <w:shd w:val="clear" w:color="auto" w:fill="auto"/>
-            <w:tcMar>
-              <w:top w:w="100" w:type="dxa"/>
-              <w:left w:w="100" w:type="dxa"/>
-              <w:bottom w:w="100" w:type="dxa"/>
-              <w:right w:w="100" w:type="dxa"/>
-            </w:tcMar>
-          </w:tcPr>
-          <w:p>
-            <w:pPr>
-              <w:widowControl w:val="0"/>
-              <w:pBdr>
-                <w:top w:val="nil"/>
-                <w:left w:val="nil"/>
-                <w:bottom w:val="nil"/>
-                <w:right w:val="nil"/>
-                <w:between w:val="nil"/>
-              </w:pBdr>
-              <w:spacing w:after="0" w:line="240" w:lineRule="auto"/>
-              <w:rPr>
-                <w:sz w:val="24"/>
-                <w:szCs w:val="24"/>
-              </w:rPr>
-            </w:pPr>
-            <w:r>
-              <w:rPr>
-                <w:sz w:val="24"/>
-                <w:szCs w:val="24"/>
-              </w:rPr>
-              <w:t>15290</w:t>
-            </w:r>
-          </w:p>
-        </w:tc>
-        <w:tc>
-          <w:tcPr>
-            <w:tcW w:w="2025" w:type="dxa"/>
-            <w:shd w:val="clear" w:color="auto" w:fill="auto"/>
-            <w:tcMar>
-              <w:top w:w="100" w:type="dxa"/>
-              <w:left w:w="100" w:type="dxa"/>
-              <w:bottom w:w="100" w:type="dxa"/>
-              <w:right w:w="100" w:type="dxa"/>
-            </w:tcMar>
-          </w:tcPr>
-          <w:p>
-            <w:pPr>
-              <w:widowControl w:val="0"/>
-              <w:pBdr>
-                <w:top w:val="nil"/>
-                <w:left w:val="nil"/>
-                <w:bottom w:val="nil"/>
-                <w:right w:val="nil"/>
-                <w:between w:val="nil"/>
-              </w:pBdr>
-              <w:spacing w:after="0" w:line="240" w:lineRule="auto"/>
-              <w:rPr>
-                <w:sz w:val="24"/>
-                <w:szCs w:val="24"/>
-              </w:rPr>
-            </w:pPr>
-            <w:r>
-              <w:rPr>
-                <w:sz w:val="24"/>
-                <w:szCs w:val="24"/>
-              </w:rPr>
-              <w:t>4200</w:t>
-            </w:r>
-          </w:p>
-        </w:tc>
-        <w:tc>
-          <w:tcPr>
-            <w:tcW w:w="2160" w:type="dxa"/>
-            <w:shd w:val="clear" w:color="auto" w:fill="auto"/>
-            <w:tcMar>
-              <w:top w:w="100" w:type="dxa"/>
-              <w:left w:w="100" w:type="dxa"/>
-              <w:bottom w:w="100" w:type="dxa"/>
-              <w:right w:w="100" w:type="dxa"/>
-            </w:tcMar>
-          </w:tcPr>
-          <w:p>
-            <w:pPr>
-              <w:widowControl w:val="0"/>
-              <w:pBdr>
-                <w:top w:val="nil"/>
-                <w:left w:val="nil"/>
-                <w:bottom w:val="nil"/>
-                <w:right w:val="nil"/>
-                <w:between w:val="nil"/>
-              </w:pBdr>
-              <w:spacing w:after="0" w:line="240" w:lineRule="auto"/>
-              <w:rPr>
-                <w:sz w:val="24"/>
-                <w:szCs w:val="24"/>
-              </w:rPr>
-            </w:pPr>
-            <w:r>
-              <w:rPr>
-                <w:sz w:val="24"/>
-                <w:szCs w:val="24"/>
-              </w:rPr>
-              <w:t>11090</w:t>
-            </w:r>
-          </w:p>
-        </w:tc>
-      </w:tr>
-      <w:tr>
-        <w:tc>
-          <w:tcPr>
-            <w:tcW w:w="2115" w:type="dxa"/>
-            <w:shd w:val="clear" w:color="auto" w:fill="auto"/>
-            <w:tcMar>
-              <w:top w:w="100" w:type="dxa"/>
-              <w:left w:w="100" w:type="dxa"/>
-              <w:bottom w:w="100" w:type="dxa"/>
-              <w:right w:w="100" w:type="dxa"/>
-            </w:tcMar>
-          </w:tcPr>
-          <w:p>
-            <w:pPr>
-              <w:widowControl w:val="0"/>
-              <w:pBdr>
-                <w:top w:val="nil"/>
-                <w:left w:val="nil"/>
-                <w:bottom w:val="nil"/>
-                <w:right w:val="nil"/>
-                <w:between w:val="nil"/>
-              </w:pBdr>
-              <w:spacing w:after="0" w:line="240" w:lineRule="auto"/>
-              <w:rPr>
-                <w:sz w:val="24"/>
-                <w:szCs w:val="24"/>
-              </w:rPr>
-            </w:pPr>
-            <w:r>
-              <w:rPr>
-                <w:sz w:val="24"/>
-                <w:szCs w:val="24"/>
-              </w:rPr>
-              <w:t>2</w:t>
-            </w:r>
-          </w:p>
-        </w:tc>
-        <w:tc>
-          <w:tcPr>
-            <w:tcW w:w="1890" w:type="dxa"/>
-            <w:shd w:val="clear" w:color="auto" w:fill="auto"/>
-            <w:tcMar>
-              <w:top w:w="100" w:type="dxa"/>
-              <w:left w:w="100" w:type="dxa"/>
-              <w:bottom w:w="100" w:type="dxa"/>
-              <w:right w:w="100" w:type="dxa"/>
-            </w:tcMar>
-          </w:tcPr>
-          <w:p>
-            <w:pPr>
-              <w:widowControl w:val="0"/>
-              <w:pBdr>
-                <w:top w:val="nil"/>
-                <w:left w:val="nil"/>
-                <w:bottom w:val="nil"/>
-                <w:right w:val="nil"/>
-                <w:between w:val="nil"/>
-              </w:pBdr>
-              <w:spacing w:after="0" w:line="240" w:lineRule="auto"/>
-              <w:rPr>
-                <w:sz w:val="24"/>
-                <w:szCs w:val="24"/>
-              </w:rPr>
-            </w:pPr>
-            <w:r>
-              <w:rPr>
-                <w:sz w:val="24"/>
-                <w:szCs w:val="24"/>
-              </w:rPr>
-              <w:t>15290</w:t>
-            </w:r>
-          </w:p>
-        </w:tc>
-        <w:tc>
-          <w:tcPr>
-            <w:tcW w:w="2025" w:type="dxa"/>
-            <w:shd w:val="clear" w:color="auto" w:fill="auto"/>
-            <w:tcMar>
-              <w:top w:w="100" w:type="dxa"/>
-              <w:left w:w="100" w:type="dxa"/>
-              <w:bottom w:w="100" w:type="dxa"/>
-              <w:right w:w="100" w:type="dxa"/>
-            </w:tcMar>
-          </w:tcPr>
-          <w:p>
-            <w:pPr>
-              <w:widowControl w:val="0"/>
-              <w:pBdr>
-                <w:top w:val="nil"/>
-                <w:left w:val="nil"/>
-                <w:bottom w:val="nil"/>
-                <w:right w:val="nil"/>
-                <w:between w:val="nil"/>
-              </w:pBdr>
-              <w:spacing w:after="0" w:line="240" w:lineRule="auto"/>
-              <w:rPr>
-                <w:sz w:val="24"/>
-                <w:szCs w:val="24"/>
-              </w:rPr>
-            </w:pPr>
-            <w:r>
-              <w:rPr>
-                <w:sz w:val="24"/>
-                <w:szCs w:val="24"/>
-              </w:rPr>
-              <w:t>4200</w:t>
-            </w:r>
-          </w:p>
-        </w:tc>
-        <w:tc>
-          <w:tcPr>
-            <w:tcW w:w="2160" w:type="dxa"/>
-            <w:shd w:val="clear" w:color="auto" w:fill="auto"/>
-            <w:tcMar>
-              <w:top w:w="100" w:type="dxa"/>
-              <w:left w:w="100" w:type="dxa"/>
-              <w:bottom w:w="100" w:type="dxa"/>
-              <w:right w:w="100" w:type="dxa"/>
-            </w:tcMar>
-          </w:tcPr>
-          <w:p>
-            <w:pPr>
-              <w:widowControl w:val="0"/>
-              <w:pBdr>
-                <w:top w:val="nil"/>
-                <w:left w:val="nil"/>
-                <w:bottom w:val="nil"/>
-                <w:right w:val="nil"/>
-                <w:between w:val="nil"/>
-              </w:pBdr>
-              <w:spacing w:after="0" w:line="240" w:lineRule="auto"/>
-              <w:rPr>
-                <w:sz w:val="24"/>
-                <w:szCs w:val="24"/>
-              </w:rPr>
-            </w:pPr>
-            <w:r>
-              <w:rPr>
-                <w:sz w:val="24"/>
-                <w:szCs w:val="24"/>
-              </w:rPr>
-              <w:t>11090</w:t>
-            </w:r>
-          </w:p>
-        </w:tc>
-      </w:tr>
-      <w:tr>
-        <w:tc>
-          <w:tcPr>
-            <w:tcW w:w="2115" w:type="dxa"/>
-            <w:shd w:val="clear" w:color="auto" w:fill="auto"/>
-            <w:tcMar>
-              <w:top w:w="100" w:type="dxa"/>
-              <w:left w:w="100" w:type="dxa"/>
-              <w:bottom w:w="100" w:type="dxa"/>
-              <w:right w:w="100" w:type="dxa"/>
-            </w:tcMar>
-          </w:tcPr>
-          <w:p>
-            <w:pPr>
-              <w:widowControl w:val="0"/>
-              <w:pBdr>
-                <w:top w:val="nil"/>
-                <w:left w:val="nil"/>
-                <w:bottom w:val="nil"/>
-                <w:right w:val="nil"/>
-                <w:between w:val="nil"/>
-              </w:pBdr>
-              <w:spacing w:after="0" w:line="240" w:lineRule="auto"/>
-              <w:rPr>
-                <w:sz w:val="24"/>
-                <w:szCs w:val="24"/>
-              </w:rPr>
-            </w:pPr>
-            <w:r>
-              <w:rPr>
-                <w:sz w:val="24"/>
-                <w:szCs w:val="24"/>
-              </w:rPr>
-              <w:t>3</w:t>
-            </w:r>
-          </w:p>
-        </w:tc>
-        <w:tc>
-          <w:tcPr>
-            <w:tcW w:w="1890" w:type="dxa"/>
-            <w:shd w:val="clear" w:color="auto" w:fill="auto"/>
-            <w:tcMar>
-              <w:top w:w="100" w:type="dxa"/>
-              <w:left w:w="100" w:type="dxa"/>
-              <w:bottom w:w="100" w:type="dxa"/>
-              <w:right w:w="100" w:type="dxa"/>
-            </w:tcMar>
-          </w:tcPr>
-          <w:p>
-            <w:pPr>
-              <w:widowControl w:val="0"/>
-              <w:pBdr>
-                <w:top w:val="nil"/>
-                <w:left w:val="nil"/>
-                <w:bottom w:val="nil"/>
-                <w:right w:val="nil"/>
-                <w:between w:val="nil"/>
-              </w:pBdr>
-              <w:spacing w:after="0" w:line="240" w:lineRule="auto"/>
-              <w:rPr>
-                <w:sz w:val="24"/>
-                <w:szCs w:val="24"/>
-              </w:rPr>
-            </w:pPr>
-            <w:r>
-              <w:rPr>
-                <w:sz w:val="24"/>
-                <w:szCs w:val="24"/>
-              </w:rPr>
-              <w:t>15290</w:t>
-            </w:r>
-          </w:p>
-        </w:tc>
-        <w:tc>
-          <w:tcPr>
-            <w:tcW w:w="2025" w:type="dxa"/>
-            <w:shd w:val="clear" w:color="auto" w:fill="auto"/>
-            <w:tcMar>
-              <w:top w:w="100" w:type="dxa"/>
-              <w:left w:w="100" w:type="dxa"/>
-              <w:bottom w:w="100" w:type="dxa"/>
-              <w:right w:w="100" w:type="dxa"/>
-            </w:tcMar>
-          </w:tcPr>
-          <w:p>
-            <w:pPr>
-              <w:widowControl w:val="0"/>
-              <w:pBdr>
-                <w:top w:val="nil"/>
-                <w:left w:val="nil"/>
-                <w:bottom w:val="nil"/>
-                <w:right w:val="nil"/>
-                <w:between w:val="nil"/>
-              </w:pBdr>
-              <w:spacing w:after="0" w:line="240" w:lineRule="auto"/>
-              <w:rPr>
-                <w:sz w:val="24"/>
-                <w:szCs w:val="24"/>
-              </w:rPr>
-            </w:pPr>
-            <w:r>
-              <w:rPr>
-                <w:sz w:val="24"/>
-                <w:szCs w:val="24"/>
-              </w:rPr>
-              <w:t>4200</w:t>
-            </w:r>
-          </w:p>
-        </w:tc>
-        <w:tc>
-          <w:tcPr>
-            <w:tcW w:w="2160" w:type="dxa"/>
-            <w:shd w:val="clear" w:color="auto" w:fill="auto"/>
-            <w:tcMar>
-              <w:top w:w="100" w:type="dxa"/>
-              <w:left w:w="100" w:type="dxa"/>
-              <w:bottom w:w="100" w:type="dxa"/>
-              <w:right w:w="100" w:type="dxa"/>
-            </w:tcMar>
-          </w:tcPr>
-          <w:p>
-            <w:pPr>
-              <w:widowControl w:val="0"/>
-              <w:pBdr>
-                <w:top w:val="nil"/>
-                <w:left w:val="nil"/>
-                <w:bottom w:val="nil"/>
-                <w:right w:val="nil"/>
-                <w:between w:val="nil"/>
-              </w:pBdr>
-              <w:spacing w:after="0" w:line="240" w:lineRule="auto"/>
-              <w:rPr>
-                <w:sz w:val="24"/>
-                <w:szCs w:val="24"/>
-              </w:rPr>
-            </w:pPr>
-            <w:r>
-              <w:rPr>
-                <w:sz w:val="24"/>
-                <w:szCs w:val="24"/>
-              </w:rPr>
-              <w:t>11090</w:t>
-            </w:r>
-          </w:p>
-        </w:tc>
-      </w:tr>
-    </w:tbl>
-    <w:p>
-      <w:pPr>
-        <w:spacing w:before="240" w:after="240" w:line="240" w:lineRule="auto"/>
-        <w:rPr>
-          <w:sz w:val="24"/>
-          <w:szCs w:val="24"/>
-        </w:rPr>
-      </w:pPr>
-    </w:p>
-    <w:tbl>
-      <w:tblPr>
-        <w:tblStyle w:val="ac"/>
-        <w:tblpPr w:leftFromText="180" w:rightFromText="180" w:topFromText="180" w:bottomFromText="180" w:vertAnchor="text" w:tblpX="564"/>
-        <w:tblW w:w="2865" w:type="dxa"/>
-        <w:tblInd w:w="0" w:type="dxa"/>
-        <w:tblBorders>
-          <w:top w:val="single" w:sz="8" w:space="0" w:color="000000"/>
-          <w:left w:val="single" w:sz="8" w:space="0" w:color="000000"/>
-          <w:bottom w:val="single" w:sz="8" w:space="0" w:color="000000"/>
-          <w:right w:val="single" w:sz="8" w:space="0" w:color="000000"/>
-          <w:insideH w:val="single" w:sz="8" w:space="0" w:color="000000"/>
-          <w:insideV w:val="single" w:sz="8" w:space="0" w:color="000000"/>
-        </w:tblBorders>
-        <w:tblLayout w:type="fixed"/>
-        <w:tblLook w:val="0600" w:firstRow="0" w:lastRow="0" w:firstColumn="0" w:lastColumn="0" w:noHBand="1" w:noVBand="1"/>
-      </w:tblPr>
-      <w:tblGrid>
-        <w:gridCol w:w="2865"/>
-      </w:tblGrid>
-      <w:tr>
-        <w:trPr>
-          <w:tblHeader/>
-        </w:trPr>
-        <w:tc>
-          <w:tcPr>
-            <w:tcW w:w="2865" w:type="dxa"/>
-          </w:tcPr>
-          <w:p>
-            <w:pPr>
-              <w:widowControl w:val="0"/>
-              <w:spacing w:after="0" w:line="240" w:lineRule="auto"/>
-              <w:jc w:val="center"/>
-              <w:rPr>
-                <w:sz w:val="24"/>
-                <w:szCs w:val="24"/>
-              </w:rPr>
-            </w:pPr>
-            <w:r>
-              <w:rPr>
-                <w:sz w:val="24"/>
-                <w:szCs w:val="24"/>
-              </w:rPr>
-              <w:t>B/C</w:t>
-            </w:r>
-          </w:p>
-        </w:tc>
-      </w:tr>
-      <w:tr>
-        <w:tc>
-          <w:tcPr>
-            <w:tcW w:w="2865" w:type="dxa"/>
-          </w:tcPr>
-          <w:p>
-            <w:pPr>
-              <w:widowControl w:val="0"/>
-              <w:spacing w:after="0" w:line="240" w:lineRule="auto"/>
-              <w:jc w:val="center"/>
-              <w:rPr>
-                <w:sz w:val="24"/>
-                <w:szCs w:val="24"/>
-              </w:rPr>
-            </w:pPr>
-            <w:r>
-              <w:rPr>
-                <w:sz w:val="24"/>
-                <w:szCs w:val="24"/>
-              </w:rPr>
-              <w:t>s/. 1.94</w:t>
-            </w:r>
-          </w:p>
-        </w:tc>
-      </w:tr>
-    </w:tbl>
-    <w:p>
-      <w:pPr>
-        <w:spacing w:before="240" w:after="240" w:line="240" w:lineRule="auto"/>
-        <w:ind w:left="1440" w:firstLine="720"/>
-        <w:rPr>
-          <w:sz w:val="24"/>
-          <w:szCs w:val="24"/>
-        </w:rPr>
-      </w:pPr>
-      <w:r>
-        <w:rPr>
-          <w:sz w:val="24"/>
-          <w:szCs w:val="24"/>
-        </w:rPr>
-        <w:t>Se obtiene S/. 0.94 de utilidad neta por cada sol de egreso operativo</w:t>
-      </w:r>
-    </w:p>
-    <w:p>
-      <w:pPr>
-        <w:pBdr>
-          <w:top w:val="nil"/>
-          <w:left w:val="nil"/>
-          <w:bottom w:val="nil"/>
-          <w:right w:val="nil"/>
-          <w:between w:val="nil"/>
-        </w:pBdr>
-        <w:spacing w:after="0" w:line="240" w:lineRule="auto"/>
         <w:jc w:val="both"/>
         <w:rPr>
           <w:i/>
@@ -10869,701 +9529,6 @@
     </w:p>
     <w:p>
       <w:pPr>
-        <w:spacing w:before="240" w:after="240" w:line="240" w:lineRule="auto"/>
-        <w:rPr>
-          <w:sz w:val="24"/>
-          <w:szCs w:val="24"/>
-        </w:rPr>
-      </w:pPr>
-    </w:p>
-    <w:tbl>
-      <w:tblPr>
-        <w:tblStyle w:val="ad"/>
-        <w:tblW w:w="8190" w:type="dxa"/>
-        <w:tblInd w:w="510" w:type="dxa"/>
-        <w:tblBorders>
-          <w:top w:val="single" w:sz="8" w:space="0" w:color="000000"/>
-          <w:left w:val="single" w:sz="8" w:space="0" w:color="000000"/>
-          <w:bottom w:val="single" w:sz="8" w:space="0" w:color="000000"/>
-          <w:right w:val="single" w:sz="8" w:space="0" w:color="000000"/>
-          <w:insideH w:val="single" w:sz="8" w:space="0" w:color="000000"/>
-          <w:insideV w:val="single" w:sz="8" w:space="0" w:color="000000"/>
-        </w:tblBorders>
-        <w:tblLayout w:type="fixed"/>
-        <w:tblLook w:val="0600" w:firstRow="0" w:lastRow="0" w:firstColumn="0" w:lastColumn="0" w:noHBand="1" w:noVBand="1"/>
-      </w:tblPr>
-      <w:tblGrid>
-        <w:gridCol w:w="2115"/>
-        <w:gridCol w:w="1890"/>
-        <w:gridCol w:w="2025"/>
-        <w:gridCol w:w="2160"/>
-      </w:tblGrid>
-      <w:tr>
-        <w:tc>
-          <w:tcPr>
-            <w:tcW w:w="2115" w:type="dxa"/>
-            <w:shd w:val="clear" w:color="auto" w:fill="auto"/>
-            <w:tcMar>
-              <w:top w:w="100" w:type="dxa"/>
-              <w:left w:w="100" w:type="dxa"/>
-              <w:bottom w:w="100" w:type="dxa"/>
-              <w:right w:w="100" w:type="dxa"/>
-            </w:tcMar>
-          </w:tcPr>
-          <w:p>
-            <w:pPr>
-              <w:widowControl w:val="0"/>
-              <w:spacing w:after="0" w:line="240" w:lineRule="auto"/>
-              <w:rPr>
-                <w:sz w:val="24"/>
-                <w:szCs w:val="24"/>
-              </w:rPr>
-            </w:pPr>
-            <w:r>
-              <w:rPr>
-                <w:sz w:val="24"/>
-                <w:szCs w:val="24"/>
-              </w:rPr>
-              <w:t>Periodo</w:t>
-            </w:r>
-          </w:p>
-        </w:tc>
-        <w:tc>
-          <w:tcPr>
-            <w:tcW w:w="1890" w:type="dxa"/>
-            <w:shd w:val="clear" w:color="auto" w:fill="auto"/>
-            <w:tcMar>
-              <w:top w:w="100" w:type="dxa"/>
-              <w:left w:w="100" w:type="dxa"/>
-              <w:bottom w:w="100" w:type="dxa"/>
-              <w:right w:w="100" w:type="dxa"/>
-            </w:tcMar>
-          </w:tcPr>
-          <w:p>
-            <w:pPr>
-              <w:widowControl w:val="0"/>
-              <w:spacing w:after="0" w:line="240" w:lineRule="auto"/>
-              <w:rPr>
-                <w:sz w:val="24"/>
-                <w:szCs w:val="24"/>
-              </w:rPr>
-            </w:pPr>
-            <w:r>
-              <w:rPr>
-                <w:sz w:val="24"/>
-                <w:szCs w:val="24"/>
-              </w:rPr>
-              <w:t>Ingreso</w:t>
-            </w:r>
-          </w:p>
-        </w:tc>
-        <w:tc>
-          <w:tcPr>
-            <w:tcW w:w="2025" w:type="dxa"/>
-            <w:shd w:val="clear" w:color="auto" w:fill="auto"/>
-            <w:tcMar>
-              <w:top w:w="100" w:type="dxa"/>
-              <w:left w:w="100" w:type="dxa"/>
-              <w:bottom w:w="100" w:type="dxa"/>
-              <w:right w:w="100" w:type="dxa"/>
-            </w:tcMar>
-          </w:tcPr>
-          <w:p>
-            <w:pPr>
-              <w:widowControl w:val="0"/>
-              <w:spacing w:after="0" w:line="240" w:lineRule="auto"/>
-              <w:rPr>
-                <w:sz w:val="24"/>
-                <w:szCs w:val="24"/>
-              </w:rPr>
-            </w:pPr>
-            <w:r>
-              <w:rPr>
-                <w:sz w:val="24"/>
-                <w:szCs w:val="24"/>
-              </w:rPr>
-              <w:t>Egreso</w:t>
-            </w:r>
-          </w:p>
-        </w:tc>
-        <w:tc>
-          <w:tcPr>
-            <w:tcW w:w="2160" w:type="dxa"/>
-            <w:shd w:val="clear" w:color="auto" w:fill="auto"/>
-            <w:tcMar>
-              <w:top w:w="100" w:type="dxa"/>
-              <w:left w:w="100" w:type="dxa"/>
-              <w:bottom w:w="100" w:type="dxa"/>
-              <w:right w:w="100" w:type="dxa"/>
-            </w:tcMar>
-          </w:tcPr>
-          <w:p>
-            <w:pPr>
-              <w:widowControl w:val="0"/>
-              <w:spacing w:after="0" w:line="240" w:lineRule="auto"/>
-              <w:rPr>
-                <w:sz w:val="24"/>
-                <w:szCs w:val="24"/>
-              </w:rPr>
-            </w:pPr>
-            <w:r>
-              <w:rPr>
-                <w:sz w:val="24"/>
-                <w:szCs w:val="24"/>
-              </w:rPr>
-              <w:t>flujo efectivo</w:t>
-            </w:r>
-          </w:p>
-        </w:tc>
-      </w:tr>
-      <w:tr>
-        <w:tc>
-          <w:tcPr>
-            <w:tcW w:w="2115" w:type="dxa"/>
-            <w:shd w:val="clear" w:color="auto" w:fill="auto"/>
-            <w:tcMar>
-              <w:top w:w="100" w:type="dxa"/>
-              <w:left w:w="100" w:type="dxa"/>
-              <w:bottom w:w="100" w:type="dxa"/>
-              <w:right w:w="100" w:type="dxa"/>
-            </w:tcMar>
-          </w:tcPr>
-          <w:p>
-            <w:pPr>
-              <w:widowControl w:val="0"/>
-              <w:spacing w:after="0" w:line="240" w:lineRule="auto"/>
-              <w:rPr>
-                <w:sz w:val="24"/>
-                <w:szCs w:val="24"/>
-              </w:rPr>
-            </w:pPr>
-            <w:r>
-              <w:rPr>
-                <w:sz w:val="24"/>
-                <w:szCs w:val="24"/>
-              </w:rPr>
-              <w:t>0</w:t>
-            </w:r>
-          </w:p>
-        </w:tc>
-        <w:tc>
-          <w:tcPr>
-            <w:tcW w:w="1890" w:type="dxa"/>
-            <w:shd w:val="clear" w:color="auto" w:fill="auto"/>
-            <w:tcMar>
-              <w:top w:w="100" w:type="dxa"/>
-              <w:left w:w="100" w:type="dxa"/>
-              <w:bottom w:w="100" w:type="dxa"/>
-              <w:right w:w="100" w:type="dxa"/>
-            </w:tcMar>
-          </w:tcPr>
-          <w:p>
-            <w:pPr>
-              <w:widowControl w:val="0"/>
-              <w:spacing w:after="0" w:line="240" w:lineRule="auto"/>
-              <w:rPr>
-                <w:sz w:val="24"/>
-                <w:szCs w:val="24"/>
-              </w:rPr>
-            </w:pPr>
-          </w:p>
-        </w:tc>
-        <w:tc>
-          <w:tcPr>
-            <w:tcW w:w="2025" w:type="dxa"/>
-            <w:shd w:val="clear" w:color="auto" w:fill="auto"/>
-            <w:tcMar>
-              <w:top w:w="100" w:type="dxa"/>
-              <w:left w:w="100" w:type="dxa"/>
-              <w:bottom w:w="100" w:type="dxa"/>
-              <w:right w:w="100" w:type="dxa"/>
-            </w:tcMar>
-          </w:tcPr>
-          <w:p>
-            <w:pPr>
-              <w:widowControl w:val="0"/>
-              <w:spacing w:after="0" w:line="240" w:lineRule="auto"/>
-              <w:rPr>
-                <w:sz w:val="24"/>
-                <w:szCs w:val="24"/>
-              </w:rPr>
-            </w:pPr>
-          </w:p>
-        </w:tc>
-        <w:tc>
-          <w:tcPr>
-            <w:tcW w:w="2160" w:type="dxa"/>
-            <w:shd w:val="clear" w:color="auto" w:fill="auto"/>
-            <w:tcMar>
-              <w:top w:w="100" w:type="dxa"/>
-              <w:left w:w="100" w:type="dxa"/>
-              <w:bottom w:w="100" w:type="dxa"/>
-              <w:right w:w="100" w:type="dxa"/>
-            </w:tcMar>
-          </w:tcPr>
-          <w:p>
-            <w:pPr>
-              <w:widowControl w:val="0"/>
-              <w:spacing w:after="0" w:line="240" w:lineRule="auto"/>
-              <w:rPr>
-                <w:sz w:val="24"/>
-                <w:szCs w:val="24"/>
-              </w:rPr>
-            </w:pPr>
-            <w:r>
-              <w:rPr>
-                <w:sz w:val="24"/>
-                <w:szCs w:val="24"/>
-              </w:rPr>
-              <w:t>-14500</w:t>
-            </w:r>
-          </w:p>
-        </w:tc>
-      </w:tr>
-      <w:tr>
-        <w:tc>
-          <w:tcPr>
-            <w:tcW w:w="2115" w:type="dxa"/>
-            <w:shd w:val="clear" w:color="auto" w:fill="auto"/>
-            <w:tcMar>
-              <w:top w:w="100" w:type="dxa"/>
-              <w:left w:w="100" w:type="dxa"/>
-              <w:bottom w:w="100" w:type="dxa"/>
-              <w:right w:w="100" w:type="dxa"/>
-            </w:tcMar>
-          </w:tcPr>
-          <w:p>
-            <w:pPr>
-              <w:widowControl w:val="0"/>
-              <w:spacing w:after="0" w:line="240" w:lineRule="auto"/>
-              <w:rPr>
-                <w:sz w:val="24"/>
-                <w:szCs w:val="24"/>
-              </w:rPr>
-            </w:pPr>
-            <w:r>
-              <w:rPr>
-                <w:sz w:val="24"/>
-                <w:szCs w:val="24"/>
-              </w:rPr>
-              <w:t>1</w:t>
-            </w:r>
-          </w:p>
-        </w:tc>
-        <w:tc>
-          <w:tcPr>
-            <w:tcW w:w="1890" w:type="dxa"/>
-            <w:shd w:val="clear" w:color="auto" w:fill="auto"/>
-            <w:tcMar>
-              <w:top w:w="100" w:type="dxa"/>
-              <w:left w:w="100" w:type="dxa"/>
-              <w:bottom w:w="100" w:type="dxa"/>
-              <w:right w:w="100" w:type="dxa"/>
-            </w:tcMar>
-          </w:tcPr>
-          <w:p>
-            <w:pPr>
-              <w:widowControl w:val="0"/>
-              <w:spacing w:after="0" w:line="240" w:lineRule="auto"/>
-              <w:rPr>
-                <w:sz w:val="24"/>
-                <w:szCs w:val="24"/>
-              </w:rPr>
-            </w:pPr>
-            <w:r>
-              <w:rPr>
-                <w:sz w:val="24"/>
-                <w:szCs w:val="24"/>
-              </w:rPr>
-              <w:t>15290</w:t>
-            </w:r>
-          </w:p>
-        </w:tc>
-        <w:tc>
-          <w:tcPr>
-            <w:tcW w:w="2025" w:type="dxa"/>
-            <w:shd w:val="clear" w:color="auto" w:fill="auto"/>
-            <w:tcMar>
-              <w:top w:w="100" w:type="dxa"/>
-              <w:left w:w="100" w:type="dxa"/>
-              <w:bottom w:w="100" w:type="dxa"/>
-              <w:right w:w="100" w:type="dxa"/>
-            </w:tcMar>
-          </w:tcPr>
-          <w:p>
-            <w:pPr>
-              <w:widowControl w:val="0"/>
-              <w:spacing w:after="0" w:line="240" w:lineRule="auto"/>
-              <w:rPr>
-                <w:sz w:val="24"/>
-                <w:szCs w:val="24"/>
-              </w:rPr>
-            </w:pPr>
-            <w:r>
-              <w:rPr>
-                <w:sz w:val="24"/>
-                <w:szCs w:val="24"/>
-              </w:rPr>
-              <w:t>4200</w:t>
-            </w:r>
-          </w:p>
-        </w:tc>
-        <w:tc>
-          <w:tcPr>
-            <w:tcW w:w="2160" w:type="dxa"/>
-            <w:shd w:val="clear" w:color="auto" w:fill="auto"/>
-            <w:tcMar>
-              <w:top w:w="100" w:type="dxa"/>
-              <w:left w:w="100" w:type="dxa"/>
-              <w:bottom w:w="100" w:type="dxa"/>
-              <w:right w:w="100" w:type="dxa"/>
-            </w:tcMar>
-          </w:tcPr>
-          <w:p>
-            <w:pPr>
-              <w:widowControl w:val="0"/>
-              <w:spacing w:after="0" w:line="240" w:lineRule="auto"/>
-              <w:rPr>
-                <w:sz w:val="24"/>
-                <w:szCs w:val="24"/>
-              </w:rPr>
-            </w:pPr>
-            <w:r>
-              <w:rPr>
-                <w:sz w:val="24"/>
-                <w:szCs w:val="24"/>
-              </w:rPr>
-              <w:t>11090</w:t>
-            </w:r>
-          </w:p>
-        </w:tc>
-      </w:tr>
-      <w:tr>
-        <w:tc>
-          <w:tcPr>
-            <w:tcW w:w="2115" w:type="dxa"/>
-            <w:shd w:val="clear" w:color="auto" w:fill="auto"/>
-            <w:tcMar>
-              <w:top w:w="100" w:type="dxa"/>
-              <w:left w:w="100" w:type="dxa"/>
-              <w:bottom w:w="100" w:type="dxa"/>
-              <w:right w:w="100" w:type="dxa"/>
-            </w:tcMar>
-          </w:tcPr>
-          <w:p>
-            <w:pPr>
-              <w:widowControl w:val="0"/>
-              <w:spacing w:after="0" w:line="240" w:lineRule="auto"/>
-              <w:rPr>
-                <w:sz w:val="24"/>
-                <w:szCs w:val="24"/>
-              </w:rPr>
-            </w:pPr>
-            <w:r>
-              <w:rPr>
-                <w:sz w:val="24"/>
-                <w:szCs w:val="24"/>
-              </w:rPr>
-              <w:t>2</w:t>
-            </w:r>
-          </w:p>
-        </w:tc>
-        <w:tc>
-          <w:tcPr>
-            <w:tcW w:w="1890" w:type="dxa"/>
-            <w:shd w:val="clear" w:color="auto" w:fill="auto"/>
-            <w:tcMar>
-              <w:top w:w="100" w:type="dxa"/>
-              <w:left w:w="100" w:type="dxa"/>
-              <w:bottom w:w="100" w:type="dxa"/>
-              <w:right w:w="100" w:type="dxa"/>
-            </w:tcMar>
-          </w:tcPr>
-          <w:p>
-            <w:pPr>
-              <w:widowControl w:val="0"/>
-              <w:spacing w:after="0" w:line="240" w:lineRule="auto"/>
-              <w:rPr>
-                <w:sz w:val="24"/>
-                <w:szCs w:val="24"/>
-              </w:rPr>
-            </w:pPr>
-            <w:r>
-              <w:rPr>
-                <w:sz w:val="24"/>
-                <w:szCs w:val="24"/>
-              </w:rPr>
-              <w:t>15290</w:t>
-            </w:r>
-          </w:p>
-        </w:tc>
-        <w:tc>
-          <w:tcPr>
-            <w:tcW w:w="2025" w:type="dxa"/>
-            <w:shd w:val="clear" w:color="auto" w:fill="auto"/>
-            <w:tcMar>
-              <w:top w:w="100" w:type="dxa"/>
-              <w:left w:w="100" w:type="dxa"/>
-              <w:bottom w:w="100" w:type="dxa"/>
-              <w:right w:w="100" w:type="dxa"/>
-            </w:tcMar>
-          </w:tcPr>
-          <w:p>
-            <w:pPr>
-              <w:widowControl w:val="0"/>
-              <w:spacing w:after="0" w:line="240" w:lineRule="auto"/>
-              <w:rPr>
-                <w:sz w:val="24"/>
-                <w:szCs w:val="24"/>
-              </w:rPr>
-            </w:pPr>
-            <w:r>
-              <w:rPr>
-                <w:sz w:val="24"/>
-                <w:szCs w:val="24"/>
-              </w:rPr>
-              <w:t>4200</w:t>
-            </w:r>
-          </w:p>
-        </w:tc>
-        <w:tc>
-          <w:tcPr>
-            <w:tcW w:w="2160" w:type="dxa"/>
-            <w:shd w:val="clear" w:color="auto" w:fill="auto"/>
-            <w:tcMar>
-              <w:top w:w="100" w:type="dxa"/>
-              <w:left w:w="100" w:type="dxa"/>
-              <w:bottom w:w="100" w:type="dxa"/>
-              <w:right w:w="100" w:type="dxa"/>
-            </w:tcMar>
-          </w:tcPr>
-          <w:p>
-            <w:pPr>
-              <w:widowControl w:val="0"/>
-              <w:spacing w:after="0" w:line="240" w:lineRule="auto"/>
-              <w:rPr>
-                <w:sz w:val="24"/>
-                <w:szCs w:val="24"/>
-              </w:rPr>
-            </w:pPr>
-            <w:r>
-              <w:rPr>
-                <w:sz w:val="24"/>
-                <w:szCs w:val="24"/>
-              </w:rPr>
-              <w:t>11090</w:t>
-            </w:r>
-          </w:p>
-        </w:tc>
-      </w:tr>
-      <w:tr>
-        <w:tc>
-          <w:tcPr>
-            <w:tcW w:w="2115" w:type="dxa"/>
-            <w:shd w:val="clear" w:color="auto" w:fill="auto"/>
-            <w:tcMar>
-              <w:top w:w="100" w:type="dxa"/>
-              <w:left w:w="100" w:type="dxa"/>
-              <w:bottom w:w="100" w:type="dxa"/>
-              <w:right w:w="100" w:type="dxa"/>
-            </w:tcMar>
-          </w:tcPr>
-          <w:p>
-            <w:pPr>
-              <w:widowControl w:val="0"/>
-              <w:spacing w:after="0" w:line="240" w:lineRule="auto"/>
-              <w:rPr>
-                <w:sz w:val="24"/>
-                <w:szCs w:val="24"/>
-              </w:rPr>
-            </w:pPr>
-            <w:r>
-              <w:rPr>
-                <w:sz w:val="24"/>
-                <w:szCs w:val="24"/>
-              </w:rPr>
-              <w:t>3</w:t>
-            </w:r>
-          </w:p>
-        </w:tc>
-        <w:tc>
-          <w:tcPr>
-            <w:tcW w:w="1890" w:type="dxa"/>
-            <w:shd w:val="clear" w:color="auto" w:fill="auto"/>
-            <w:tcMar>
-              <w:top w:w="100" w:type="dxa"/>
-              <w:left w:w="100" w:type="dxa"/>
-              <w:bottom w:w="100" w:type="dxa"/>
-              <w:right w:w="100" w:type="dxa"/>
-            </w:tcMar>
-          </w:tcPr>
-          <w:p>
-            <w:pPr>
-              <w:widowControl w:val="0"/>
-              <w:spacing w:after="0" w:line="240" w:lineRule="auto"/>
-              <w:rPr>
-                <w:sz w:val="24"/>
-                <w:szCs w:val="24"/>
-              </w:rPr>
-            </w:pPr>
-            <w:r>
-              <w:rPr>
-                <w:sz w:val="24"/>
-                <w:szCs w:val="24"/>
-              </w:rPr>
-              <w:t>15290</w:t>
-            </w:r>
-          </w:p>
-        </w:tc>
-        <w:tc>
-          <w:tcPr>
-            <w:tcW w:w="2025" w:type="dxa"/>
-            <w:shd w:val="clear" w:color="auto" w:fill="auto"/>
-            <w:tcMar>
-              <w:top w:w="100" w:type="dxa"/>
-              <w:left w:w="100" w:type="dxa"/>
-              <w:bottom w:w="100" w:type="dxa"/>
-              <w:right w:w="100" w:type="dxa"/>
-            </w:tcMar>
-          </w:tcPr>
-          <w:p>
-            <w:pPr>
-              <w:widowControl w:val="0"/>
-              <w:spacing w:after="0" w:line="240" w:lineRule="auto"/>
-              <w:rPr>
-                <w:sz w:val="24"/>
-                <w:szCs w:val="24"/>
-              </w:rPr>
-            </w:pPr>
-            <w:r>
-              <w:rPr>
-                <w:sz w:val="24"/>
-                <w:szCs w:val="24"/>
-              </w:rPr>
-              <w:t>4200</w:t>
-            </w:r>
-          </w:p>
-        </w:tc>
-        <w:tc>
-          <w:tcPr>
-            <w:tcW w:w="2160" w:type="dxa"/>
-            <w:shd w:val="clear" w:color="auto" w:fill="auto"/>
-            <w:tcMar>
-              <w:top w:w="100" w:type="dxa"/>
-              <w:left w:w="100" w:type="dxa"/>
-              <w:bottom w:w="100" w:type="dxa"/>
-              <w:right w:w="100" w:type="dxa"/>
-            </w:tcMar>
-          </w:tcPr>
-          <w:p>
-            <w:pPr>
-              <w:widowControl w:val="0"/>
-              <w:spacing w:after="0" w:line="240" w:lineRule="auto"/>
-              <w:rPr>
-                <w:sz w:val="24"/>
-                <w:szCs w:val="24"/>
-              </w:rPr>
-            </w:pPr>
-            <w:r>
-              <w:rPr>
-                <w:sz w:val="24"/>
-                <w:szCs w:val="24"/>
-              </w:rPr>
-              <w:t>11090</w:t>
-            </w:r>
-          </w:p>
-        </w:tc>
-      </w:tr>
-    </w:tbl>
-    <w:p>
-      <w:pPr>
-        <w:spacing w:before="240" w:after="240" w:line="240" w:lineRule="auto"/>
-        <w:rPr>
-          <w:sz w:val="24"/>
-          <w:szCs w:val="24"/>
-        </w:rPr>
-      </w:pPr>
-    </w:p>
-    <w:tbl>
-      <w:tblPr>
-        <w:tblStyle w:val="ae"/>
-        <w:tblpPr w:leftFromText="180" w:rightFromText="180" w:topFromText="180" w:bottomFromText="180" w:vertAnchor="text" w:tblpX="594"/>
-        <w:tblW w:w="2865" w:type="dxa"/>
-        <w:tblInd w:w="0" w:type="dxa"/>
-        <w:tblBorders>
-          <w:top w:val="single" w:sz="8" w:space="0" w:color="000000"/>
-          <w:left w:val="single" w:sz="8" w:space="0" w:color="000000"/>
-          <w:bottom w:val="single" w:sz="8" w:space="0" w:color="000000"/>
-          <w:right w:val="single" w:sz="8" w:space="0" w:color="000000"/>
-          <w:insideH w:val="single" w:sz="8" w:space="0" w:color="000000"/>
-          <w:insideV w:val="single" w:sz="8" w:space="0" w:color="000000"/>
-        </w:tblBorders>
-        <w:tblLayout w:type="fixed"/>
-        <w:tblLook w:val="0600" w:firstRow="0" w:lastRow="0" w:firstColumn="0" w:lastColumn="0" w:noHBand="1" w:noVBand="1"/>
-      </w:tblPr>
-      <w:tblGrid>
-        <w:gridCol w:w="2865"/>
-      </w:tblGrid>
-      <w:tr>
-        <w:trPr>
-          <w:trHeight w:val="675"/>
-        </w:trPr>
-        <w:tc>
-          <w:tcPr>
-            <w:tcW w:w="2865" w:type="dxa"/>
-          </w:tcPr>
-          <w:p>
-            <w:pPr>
-              <w:widowControl w:val="0"/>
-              <w:spacing w:after="0" w:line="240" w:lineRule="auto"/>
-              <w:jc w:val="center"/>
-              <w:rPr>
-                <w:sz w:val="24"/>
-                <w:szCs w:val="24"/>
-              </w:rPr>
-            </w:pPr>
-            <w:r>
-              <w:rPr>
-                <w:sz w:val="24"/>
-                <w:szCs w:val="24"/>
-              </w:rPr>
-              <w:lastRenderedPageBreak/>
-              <w:t>VAN</w:t>
-            </w:r>
-          </w:p>
-        </w:tc>
-      </w:tr>
-      <w:tr>
-        <w:trPr>
-          <w:trHeight w:val="750"/>
-        </w:trPr>
-        <w:tc>
-          <w:tcPr>
-            <w:tcW w:w="2865" w:type="dxa"/>
-          </w:tcPr>
-          <w:p>
-            <w:pPr>
-              <w:widowControl w:val="0"/>
-              <w:spacing w:after="0" w:line="240" w:lineRule="auto"/>
-              <w:jc w:val="center"/>
-              <w:rPr>
-                <w:sz w:val="24"/>
-                <w:szCs w:val="24"/>
-              </w:rPr>
-            </w:pPr>
-            <w:r>
-              <w:rPr>
-                <w:sz w:val="24"/>
-                <w:szCs w:val="24"/>
-              </w:rPr>
-              <w:t>s/. 28,072.06</w:t>
-            </w:r>
-          </w:p>
-        </w:tc>
-      </w:tr>
-    </w:tbl>
-    <w:p>
-      <w:pPr>
         <w:pBdr>
           <w:top w:val="nil"/>
           <w:left w:val="nil"/>
@@ -11572,28 +9537,12 @@
           <w:between w:val="nil"/>
         </w:pBdr>
         <w:spacing w:after="0" w:line="240" w:lineRule="auto"/>
-        <w:ind w:left="720" w:firstLine="720"/>
-        <w:jc w:val="both"/>
-        <w:rPr>
-          <w:sz w:val="24"/>
-          <w:szCs w:val="24"/>
-        </w:rPr>
-      </w:pPr>
-      <w:r>
-        <w:rPr>
-          <w:b/>
-          <w:sz w:val="24"/>
-          <w:szCs w:val="24"/>
-        </w:rPr>
-        <w:t xml:space="preserve">VAN (Valor Actual Neto = s/. 28,072.06): </w:t>
-      </w:r>
-      <w:r>
-        <w:rPr>
-          <w:sz w:val="24"/>
-          <w:szCs w:val="24"/>
-        </w:rPr>
-        <w:t>Esto indica que el valor presente de los flujos de efectivo esperados es S/. 28,072.06. El VAN positivo sugiere que el proyecto genera más valor que el costo de la inversión inicial, lo que lo hace financieramente viable</w:t>
-      </w:r>
+        <w:jc w:val="both"/>
+        <w:rPr>
+          <w:sz w:val="24"/>
+          <w:szCs w:val="24"/>
+        </w:rPr>
+      </w:pPr>
     </w:p>
     <w:p>
       <w:pPr>
@@ -11623,24 +9572,6 @@
           <w:between w:val="nil"/>
         </w:pBdr>
         <w:spacing w:after="0" w:line="240" w:lineRule="auto"/>
-        <w:ind w:left="2124"/>
-        <w:jc w:val="both"/>
-        <w:rPr>
-          <w:sz w:val="24"/>
-          <w:szCs w:val="24"/>
-        </w:rPr>
-      </w:pPr>
-    </w:p>
-    <w:p>
-      <w:pPr>
-        <w:pBdr>
-          <w:top w:val="nil"/>
-          <w:left w:val="nil"/>
-          <w:bottom w:val="nil"/>
-          <w:right w:val="nil"/>
-          <w:between w:val="nil"/>
-        </w:pBdr>
-        <w:spacing w:after="0" w:line="240" w:lineRule="auto"/>
         <w:ind w:left="1418"/>
         <w:jc w:val="both"/>
         <w:rPr>
@@ -11659,759 +9590,6 @@
         </w:rPr>
         <w:t>5.1.2.3 Tasa Interna de Retorno (TIR)</w:t>
       </w:r>
-    </w:p>
-    <w:p>
-      <w:pPr>
-        <w:spacing w:before="240" w:after="240" w:line="240" w:lineRule="auto"/>
-        <w:rPr>
-          <w:sz w:val="24"/>
-          <w:szCs w:val="24"/>
-        </w:rPr>
-      </w:pPr>
-    </w:p>
-    <w:tbl>
-      <w:tblPr>
-        <w:tblStyle w:val="af"/>
-        <w:tblW w:w="8190" w:type="dxa"/>
-        <w:tblInd w:w="510" w:type="dxa"/>
-        <w:tblBorders>
-          <w:top w:val="single" w:sz="8" w:space="0" w:color="000000"/>
-          <w:left w:val="single" w:sz="8" w:space="0" w:color="000000"/>
-          <w:bottom w:val="single" w:sz="8" w:space="0" w:color="000000"/>
-          <w:right w:val="single" w:sz="8" w:space="0" w:color="000000"/>
-          <w:insideH w:val="single" w:sz="8" w:space="0" w:color="000000"/>
-          <w:insideV w:val="single" w:sz="8" w:space="0" w:color="000000"/>
-        </w:tblBorders>
-        <w:tblLayout w:type="fixed"/>
-        <w:tblLook w:val="0600" w:firstRow="0" w:lastRow="0" w:firstColumn="0" w:lastColumn="0" w:noHBand="1" w:noVBand="1"/>
-      </w:tblPr>
-      <w:tblGrid>
-        <w:gridCol w:w="2115"/>
-        <w:gridCol w:w="1890"/>
-        <w:gridCol w:w="2025"/>
-        <w:gridCol w:w="2160"/>
-      </w:tblGrid>
-      <w:tr>
-        <w:tc>
-          <w:tcPr>
-            <w:tcW w:w="2115" w:type="dxa"/>
-            <w:shd w:val="clear" w:color="auto" w:fill="auto"/>
-            <w:tcMar>
-              <w:top w:w="100" w:type="dxa"/>
-              <w:left w:w="100" w:type="dxa"/>
-              <w:bottom w:w="100" w:type="dxa"/>
-              <w:right w:w="100" w:type="dxa"/>
-            </w:tcMar>
-          </w:tcPr>
-          <w:p>
-            <w:pPr>
-              <w:widowControl w:val="0"/>
-              <w:spacing w:after="0" w:line="240" w:lineRule="auto"/>
-              <w:rPr>
-                <w:sz w:val="24"/>
-                <w:szCs w:val="24"/>
-              </w:rPr>
-            </w:pPr>
-            <w:r>
-              <w:rPr>
-                <w:sz w:val="24"/>
-                <w:szCs w:val="24"/>
-              </w:rPr>
-              <w:t>Periodo</w:t>
-            </w:r>
-          </w:p>
-        </w:tc>
-        <w:tc>
-          <w:tcPr>
-            <w:tcW w:w="1890" w:type="dxa"/>
-            <w:shd w:val="clear" w:color="auto" w:fill="auto"/>
-            <w:tcMar>
-              <w:top w:w="100" w:type="dxa"/>
-              <w:left w:w="100" w:type="dxa"/>
-              <w:bottom w:w="100" w:type="dxa"/>
-              <w:right w:w="100" w:type="dxa"/>
-            </w:tcMar>
-          </w:tcPr>
-          <w:p>
-            <w:pPr>
-              <w:widowControl w:val="0"/>
-              <w:spacing w:after="0" w:line="240" w:lineRule="auto"/>
-              <w:rPr>
-                <w:sz w:val="24"/>
-                <w:szCs w:val="24"/>
-              </w:rPr>
-            </w:pPr>
-            <w:r>
-              <w:rPr>
-                <w:sz w:val="24"/>
-                <w:szCs w:val="24"/>
-              </w:rPr>
-              <w:t>Ingreso</w:t>
-            </w:r>
-          </w:p>
-        </w:tc>
-        <w:tc>
-          <w:tcPr>
-            <w:tcW w:w="2025" w:type="dxa"/>
-            <w:shd w:val="clear" w:color="auto" w:fill="auto"/>
-            <w:tcMar>
-              <w:top w:w="100" w:type="dxa"/>
-              <w:left w:w="100" w:type="dxa"/>
-              <w:bottom w:w="100" w:type="dxa"/>
-              <w:right w:w="100" w:type="dxa"/>
-            </w:tcMar>
-          </w:tcPr>
-          <w:p>
-            <w:pPr>
-              <w:widowControl w:val="0"/>
-              <w:spacing w:after="0" w:line="240" w:lineRule="auto"/>
-              <w:rPr>
-                <w:sz w:val="24"/>
-                <w:szCs w:val="24"/>
-              </w:rPr>
-            </w:pPr>
-            <w:r>
-              <w:rPr>
-                <w:sz w:val="24"/>
-                <w:szCs w:val="24"/>
-              </w:rPr>
-              <w:t>Egreso</w:t>
-            </w:r>
-          </w:p>
-        </w:tc>
-        <w:tc>
-          <w:tcPr>
-            <w:tcW w:w="2160" w:type="dxa"/>
-            <w:shd w:val="clear" w:color="auto" w:fill="auto"/>
-            <w:tcMar>
-              <w:top w:w="100" w:type="dxa"/>
-              <w:left w:w="100" w:type="dxa"/>
-              <w:bottom w:w="100" w:type="dxa"/>
-              <w:right w:w="100" w:type="dxa"/>
-            </w:tcMar>
-          </w:tcPr>
-          <w:p>
-            <w:pPr>
-              <w:widowControl w:val="0"/>
-              <w:spacing w:after="0" w:line="240" w:lineRule="auto"/>
-              <w:rPr>
-                <w:sz w:val="24"/>
-                <w:szCs w:val="24"/>
-              </w:rPr>
-            </w:pPr>
-            <w:r>
-              <w:rPr>
-                <w:sz w:val="24"/>
-                <w:szCs w:val="24"/>
-              </w:rPr>
-              <w:t>flujo efectivo</w:t>
-            </w:r>
-          </w:p>
-        </w:tc>
-      </w:tr>
-      <w:tr>
-        <w:tc>
-          <w:tcPr>
-            <w:tcW w:w="2115" w:type="dxa"/>
-            <w:shd w:val="clear" w:color="auto" w:fill="auto"/>
-            <w:tcMar>
-              <w:top w:w="100" w:type="dxa"/>
-              <w:left w:w="100" w:type="dxa"/>
-              <w:bottom w:w="100" w:type="dxa"/>
-              <w:right w:w="100" w:type="dxa"/>
-            </w:tcMar>
-          </w:tcPr>
-          <w:p>
-            <w:pPr>
-              <w:widowControl w:val="0"/>
-              <w:spacing w:after="0" w:line="240" w:lineRule="auto"/>
-              <w:rPr>
-                <w:sz w:val="24"/>
-                <w:szCs w:val="24"/>
-              </w:rPr>
-            </w:pPr>
-            <w:r>
-              <w:rPr>
-                <w:sz w:val="24"/>
-                <w:szCs w:val="24"/>
-              </w:rPr>
-              <w:t>0</w:t>
-            </w:r>
-          </w:p>
-        </w:tc>
-        <w:tc>
-          <w:tcPr>
-            <w:tcW w:w="1890" w:type="dxa"/>
-            <w:shd w:val="clear" w:color="auto" w:fill="auto"/>
-            <w:tcMar>
-              <w:top w:w="100" w:type="dxa"/>
-              <w:left w:w="100" w:type="dxa"/>
-              <w:bottom w:w="100" w:type="dxa"/>
-              <w:right w:w="100" w:type="dxa"/>
-            </w:tcMar>
-          </w:tcPr>
-          <w:p>
-            <w:pPr>
-              <w:widowControl w:val="0"/>
-              <w:spacing w:after="0" w:line="240" w:lineRule="auto"/>
-              <w:rPr>
-                <w:sz w:val="24"/>
-                <w:szCs w:val="24"/>
-              </w:rPr>
-            </w:pPr>
-          </w:p>
-        </w:tc>
-        <w:tc>
-          <w:tcPr>
-            <w:tcW w:w="2025" w:type="dxa"/>
-            <w:shd w:val="clear" w:color="auto" w:fill="auto"/>
-            <w:tcMar>
-              <w:top w:w="100" w:type="dxa"/>
-              <w:left w:w="100" w:type="dxa"/>
-              <w:bottom w:w="100" w:type="dxa"/>
-              <w:right w:w="100" w:type="dxa"/>
-            </w:tcMar>
-          </w:tcPr>
-          <w:p>
-            <w:pPr>
-              <w:widowControl w:val="0"/>
-              <w:spacing w:after="0" w:line="240" w:lineRule="auto"/>
-              <w:rPr>
-                <w:sz w:val="24"/>
-                <w:szCs w:val="24"/>
-              </w:rPr>
-            </w:pPr>
-          </w:p>
-        </w:tc>
-        <w:tc>
-          <w:tcPr>
-            <w:tcW w:w="2160" w:type="dxa"/>
-            <w:shd w:val="clear" w:color="auto" w:fill="auto"/>
-            <w:tcMar>
-              <w:top w:w="100" w:type="dxa"/>
-              <w:left w:w="100" w:type="dxa"/>
-              <w:bottom w:w="100" w:type="dxa"/>
-              <w:right w:w="100" w:type="dxa"/>
-            </w:tcMar>
-          </w:tcPr>
-          <w:p>
-            <w:pPr>
-              <w:widowControl w:val="0"/>
-              <w:spacing w:after="0" w:line="240" w:lineRule="auto"/>
-              <w:rPr>
-                <w:sz w:val="24"/>
-                <w:szCs w:val="24"/>
-              </w:rPr>
-            </w:pPr>
-            <w:r>
-              <w:rPr>
-                <w:sz w:val="24"/>
-                <w:szCs w:val="24"/>
-              </w:rPr>
-              <w:t>-14500</w:t>
-            </w:r>
-          </w:p>
-        </w:tc>
-      </w:tr>
-      <w:tr>
-        <w:tc>
-          <w:tcPr>
-            <w:tcW w:w="2115" w:type="dxa"/>
-            <w:shd w:val="clear" w:color="auto" w:fill="auto"/>
-            <w:tcMar>
-              <w:top w:w="100" w:type="dxa"/>
-              <w:left w:w="100" w:type="dxa"/>
-              <w:bottom w:w="100" w:type="dxa"/>
-              <w:right w:w="100" w:type="dxa"/>
-            </w:tcMar>
-          </w:tcPr>
-          <w:p>
-            <w:pPr>
-              <w:widowControl w:val="0"/>
-              <w:spacing w:after="0" w:line="240" w:lineRule="auto"/>
-              <w:rPr>
-                <w:sz w:val="24"/>
-                <w:szCs w:val="24"/>
-              </w:rPr>
-            </w:pPr>
-            <w:r>
-              <w:rPr>
-                <w:sz w:val="24"/>
-                <w:szCs w:val="24"/>
-              </w:rPr>
-              <w:t>1</w:t>
-            </w:r>
-          </w:p>
-        </w:tc>
-        <w:tc>
-          <w:tcPr>
-            <w:tcW w:w="1890" w:type="dxa"/>
-            <w:shd w:val="clear" w:color="auto" w:fill="auto"/>
-            <w:tcMar>
-              <w:top w:w="100" w:type="dxa"/>
-              <w:left w:w="100" w:type="dxa"/>
-              <w:bottom w:w="100" w:type="dxa"/>
-              <w:right w:w="100" w:type="dxa"/>
-            </w:tcMar>
-          </w:tcPr>
-          <w:p>
-            <w:pPr>
-              <w:widowControl w:val="0"/>
-              <w:spacing w:after="0" w:line="240" w:lineRule="auto"/>
-              <w:rPr>
-                <w:sz w:val="24"/>
-                <w:szCs w:val="24"/>
-              </w:rPr>
-            </w:pPr>
-            <w:r>
-              <w:rPr>
-                <w:sz w:val="24"/>
-                <w:szCs w:val="24"/>
-              </w:rPr>
-              <w:t>15290</w:t>
-            </w:r>
-          </w:p>
-        </w:tc>
-        <w:tc>
-          <w:tcPr>
-            <w:tcW w:w="2025" w:type="dxa"/>
-            <w:shd w:val="clear" w:color="auto" w:fill="auto"/>
-            <w:tcMar>
-              <w:top w:w="100" w:type="dxa"/>
-              <w:left w:w="100" w:type="dxa"/>
-              <w:bottom w:w="100" w:type="dxa"/>
-              <w:right w:w="100" w:type="dxa"/>
-            </w:tcMar>
-          </w:tcPr>
-          <w:p>
-            <w:pPr>
-              <w:widowControl w:val="0"/>
-              <w:spacing w:after="0" w:line="240" w:lineRule="auto"/>
-              <w:rPr>
-                <w:sz w:val="24"/>
-                <w:szCs w:val="24"/>
-              </w:rPr>
-            </w:pPr>
-            <w:r>
-              <w:rPr>
-                <w:sz w:val="24"/>
-                <w:szCs w:val="24"/>
-              </w:rPr>
-              <w:t>4200</w:t>
-            </w:r>
-          </w:p>
-        </w:tc>
-        <w:tc>
-          <w:tcPr>
-            <w:tcW w:w="2160" w:type="dxa"/>
-            <w:shd w:val="clear" w:color="auto" w:fill="auto"/>
-            <w:tcMar>
-              <w:top w:w="100" w:type="dxa"/>
-              <w:left w:w="100" w:type="dxa"/>
-              <w:bottom w:w="100" w:type="dxa"/>
-              <w:right w:w="100" w:type="dxa"/>
-            </w:tcMar>
-          </w:tcPr>
-          <w:p>
-            <w:pPr>
-              <w:widowControl w:val="0"/>
-              <w:spacing w:after="0" w:line="240" w:lineRule="auto"/>
-              <w:rPr>
-                <w:sz w:val="24"/>
-                <w:szCs w:val="24"/>
-              </w:rPr>
-            </w:pPr>
-            <w:r>
-              <w:rPr>
-                <w:sz w:val="24"/>
-                <w:szCs w:val="24"/>
-              </w:rPr>
-              <w:t>11090</w:t>
-            </w:r>
-          </w:p>
-        </w:tc>
-      </w:tr>
-      <w:tr>
-        <w:tc>
-          <w:tcPr>
-            <w:tcW w:w="2115" w:type="dxa"/>
-            <w:shd w:val="clear" w:color="auto" w:fill="auto"/>
-            <w:tcMar>
-              <w:top w:w="100" w:type="dxa"/>
-              <w:left w:w="100" w:type="dxa"/>
-              <w:bottom w:w="100" w:type="dxa"/>
-              <w:right w:w="100" w:type="dxa"/>
-            </w:tcMar>
-          </w:tcPr>
-          <w:p>
-            <w:pPr>
-              <w:widowControl w:val="0"/>
-              <w:spacing w:after="0" w:line="240" w:lineRule="auto"/>
-              <w:rPr>
-                <w:sz w:val="24"/>
-                <w:szCs w:val="24"/>
-              </w:rPr>
-            </w:pPr>
-            <w:r>
-              <w:rPr>
-                <w:sz w:val="24"/>
-                <w:szCs w:val="24"/>
-              </w:rPr>
-              <w:t>2</w:t>
-            </w:r>
-          </w:p>
-        </w:tc>
-        <w:tc>
-          <w:tcPr>
-            <w:tcW w:w="1890" w:type="dxa"/>
-            <w:shd w:val="clear" w:color="auto" w:fill="auto"/>
-            <w:tcMar>
-              <w:top w:w="100" w:type="dxa"/>
-              <w:left w:w="100" w:type="dxa"/>
-              <w:bottom w:w="100" w:type="dxa"/>
-              <w:right w:w="100" w:type="dxa"/>
-            </w:tcMar>
-          </w:tcPr>
-          <w:p>
-            <w:pPr>
-              <w:widowControl w:val="0"/>
-              <w:spacing w:after="0" w:line="240" w:lineRule="auto"/>
-              <w:rPr>
-                <w:sz w:val="24"/>
-                <w:szCs w:val="24"/>
-              </w:rPr>
-            </w:pPr>
-            <w:r>
-              <w:rPr>
-                <w:sz w:val="24"/>
-                <w:szCs w:val="24"/>
-              </w:rPr>
-              <w:t>15290</w:t>
-            </w:r>
-          </w:p>
-        </w:tc>
-        <w:tc>
-          <w:tcPr>
-            <w:tcW w:w="2025" w:type="dxa"/>
-            <w:shd w:val="clear" w:color="auto" w:fill="auto"/>
-            <w:tcMar>
-              <w:top w:w="100" w:type="dxa"/>
-              <w:left w:w="100" w:type="dxa"/>
-              <w:bottom w:w="100" w:type="dxa"/>
-              <w:right w:w="100" w:type="dxa"/>
-            </w:tcMar>
-          </w:tcPr>
-          <w:p>
-            <w:pPr>
-              <w:widowControl w:val="0"/>
-              <w:spacing w:after="0" w:line="240" w:lineRule="auto"/>
-              <w:rPr>
-                <w:sz w:val="24"/>
-                <w:szCs w:val="24"/>
-              </w:rPr>
-            </w:pPr>
-            <w:r>
-              <w:rPr>
-                <w:sz w:val="24"/>
-                <w:szCs w:val="24"/>
-              </w:rPr>
-              <w:t>4200</w:t>
-            </w:r>
-          </w:p>
-        </w:tc>
-        <w:tc>
-          <w:tcPr>
-            <w:tcW w:w="2160" w:type="dxa"/>
-            <w:shd w:val="clear" w:color="auto" w:fill="auto"/>
-            <w:tcMar>
-              <w:top w:w="100" w:type="dxa"/>
-              <w:left w:w="100" w:type="dxa"/>
-              <w:bottom w:w="100" w:type="dxa"/>
-              <w:right w:w="100" w:type="dxa"/>
-            </w:tcMar>
-          </w:tcPr>
-          <w:p>
-            <w:pPr>
-              <w:widowControl w:val="0"/>
-              <w:spacing w:after="0" w:line="240" w:lineRule="auto"/>
-              <w:rPr>
-                <w:sz w:val="24"/>
-                <w:szCs w:val="24"/>
-              </w:rPr>
-            </w:pPr>
-            <w:r>
-              <w:rPr>
-                <w:sz w:val="24"/>
-                <w:szCs w:val="24"/>
-              </w:rPr>
-              <w:t>11090</w:t>
-            </w:r>
-          </w:p>
-        </w:tc>
-      </w:tr>
-      <w:tr>
-        <w:tc>
-          <w:tcPr>
-            <w:tcW w:w="2115" w:type="dxa"/>
-            <w:shd w:val="clear" w:color="auto" w:fill="auto"/>
-            <w:tcMar>
-              <w:top w:w="100" w:type="dxa"/>
-              <w:left w:w="100" w:type="dxa"/>
-              <w:bottom w:w="100" w:type="dxa"/>
-              <w:right w:w="100" w:type="dxa"/>
-            </w:tcMar>
-          </w:tcPr>
-          <w:p>
-            <w:pPr>
-              <w:widowControl w:val="0"/>
-              <w:spacing w:after="0" w:line="240" w:lineRule="auto"/>
-              <w:rPr>
-                <w:sz w:val="24"/>
-                <w:szCs w:val="24"/>
-              </w:rPr>
-            </w:pPr>
-            <w:r>
-              <w:rPr>
-                <w:sz w:val="24"/>
-                <w:szCs w:val="24"/>
-              </w:rPr>
-              <w:t>3</w:t>
-            </w:r>
-          </w:p>
-        </w:tc>
-        <w:tc>
-          <w:tcPr>
-            <w:tcW w:w="1890" w:type="dxa"/>
-            <w:shd w:val="clear" w:color="auto" w:fill="auto"/>
-            <w:tcMar>
-              <w:top w:w="100" w:type="dxa"/>
-              <w:left w:w="100" w:type="dxa"/>
-              <w:bottom w:w="100" w:type="dxa"/>
-              <w:right w:w="100" w:type="dxa"/>
-            </w:tcMar>
-          </w:tcPr>
-          <w:p>
-            <w:pPr>
-              <w:widowControl w:val="0"/>
-              <w:spacing w:after="0" w:line="240" w:lineRule="auto"/>
-              <w:rPr>
-                <w:sz w:val="24"/>
-                <w:szCs w:val="24"/>
-              </w:rPr>
-            </w:pPr>
-            <w:r>
-              <w:rPr>
-                <w:sz w:val="24"/>
-                <w:szCs w:val="24"/>
-              </w:rPr>
-              <w:t>15290</w:t>
-            </w:r>
-          </w:p>
-        </w:tc>
-        <w:tc>
-          <w:tcPr>
-            <w:tcW w:w="2025" w:type="dxa"/>
-            <w:shd w:val="clear" w:color="auto" w:fill="auto"/>
-            <w:tcMar>
-              <w:top w:w="100" w:type="dxa"/>
-              <w:left w:w="100" w:type="dxa"/>
-              <w:bottom w:w="100" w:type="dxa"/>
-              <w:right w:w="100" w:type="dxa"/>
-            </w:tcMar>
-          </w:tcPr>
-          <w:p>
-            <w:pPr>
-              <w:widowControl w:val="0"/>
-              <w:spacing w:after="0" w:line="240" w:lineRule="auto"/>
-              <w:rPr>
-                <w:sz w:val="24"/>
-                <w:szCs w:val="24"/>
-              </w:rPr>
-            </w:pPr>
-            <w:r>
-              <w:rPr>
-                <w:sz w:val="24"/>
-                <w:szCs w:val="24"/>
-              </w:rPr>
-              <w:t>4200</w:t>
-            </w:r>
-          </w:p>
-        </w:tc>
-        <w:tc>
-          <w:tcPr>
-            <w:tcW w:w="2160" w:type="dxa"/>
-            <w:shd w:val="clear" w:color="auto" w:fill="auto"/>
-            <w:tcMar>
-              <w:top w:w="100" w:type="dxa"/>
-              <w:left w:w="100" w:type="dxa"/>
-              <w:bottom w:w="100" w:type="dxa"/>
-              <w:right w:w="100" w:type="dxa"/>
-            </w:tcMar>
-          </w:tcPr>
-          <w:p>
-            <w:pPr>
-              <w:widowControl w:val="0"/>
-              <w:spacing w:after="0" w:line="240" w:lineRule="auto"/>
-              <w:rPr>
-                <w:sz w:val="24"/>
-                <w:szCs w:val="24"/>
-              </w:rPr>
-            </w:pPr>
-            <w:r>
-              <w:rPr>
-                <w:sz w:val="24"/>
-                <w:szCs w:val="24"/>
-              </w:rPr>
-              <w:t>11090</w:t>
-            </w:r>
-          </w:p>
-        </w:tc>
-      </w:tr>
-    </w:tbl>
-    <w:p>
-      <w:pPr>
-        <w:spacing w:before="240" w:after="240" w:line="240" w:lineRule="auto"/>
-        <w:rPr>
-          <w:sz w:val="24"/>
-          <w:szCs w:val="24"/>
-        </w:rPr>
-      </w:pPr>
-    </w:p>
-    <w:tbl>
-      <w:tblPr>
-        <w:tblStyle w:val="af0"/>
-        <w:tblpPr w:leftFromText="180" w:rightFromText="180" w:topFromText="180" w:bottomFromText="180" w:vertAnchor="text" w:tblpX="489" w:tblpY="222"/>
-        <w:tblW w:w="2865" w:type="dxa"/>
-        <w:tblInd w:w="0" w:type="dxa"/>
-        <w:tblBorders>
-          <w:top w:val="single" w:sz="8" w:space="0" w:color="000000"/>
-          <w:left w:val="single" w:sz="8" w:space="0" w:color="000000"/>
-          <w:bottom w:val="single" w:sz="8" w:space="0" w:color="000000"/>
-          <w:right w:val="single" w:sz="8" w:space="0" w:color="000000"/>
-          <w:insideH w:val="single" w:sz="8" w:space="0" w:color="000000"/>
-          <w:insideV w:val="single" w:sz="8" w:space="0" w:color="000000"/>
-        </w:tblBorders>
-        <w:tblLayout w:type="fixed"/>
-        <w:tblLook w:val="0600" w:firstRow="0" w:lastRow="0" w:firstColumn="0" w:lastColumn="0" w:noHBand="1" w:noVBand="1"/>
-      </w:tblPr>
-      <w:tblGrid>
-        <w:gridCol w:w="2865"/>
-      </w:tblGrid>
-      <w:tr>
-        <w:trPr>
-          <w:trHeight w:val="615"/>
-        </w:trPr>
-        <w:tc>
-          <w:tcPr>
-            <w:tcW w:w="2865" w:type="dxa"/>
-          </w:tcPr>
-          <w:p>
-            <w:pPr>
-              <w:widowControl w:val="0"/>
-              <w:spacing w:after="0" w:line="240" w:lineRule="auto"/>
-              <w:jc w:val="center"/>
-              <w:rPr>
-                <w:sz w:val="24"/>
-                <w:szCs w:val="24"/>
-              </w:rPr>
-            </w:pPr>
-            <w:r>
-              <w:rPr>
-                <w:sz w:val="24"/>
-                <w:szCs w:val="24"/>
-              </w:rPr>
-              <w:t>TIR</w:t>
-            </w:r>
-          </w:p>
-        </w:tc>
-      </w:tr>
-      <w:tr>
-        <w:trPr>
-          <w:trHeight w:val="690"/>
-        </w:trPr>
-        <w:tc>
-          <w:tcPr>
-            <w:tcW w:w="2865" w:type="dxa"/>
-          </w:tcPr>
-          <w:p>
-            <w:pPr>
-              <w:widowControl w:val="0"/>
-              <w:spacing w:after="0" w:line="240" w:lineRule="auto"/>
-              <w:jc w:val="center"/>
-              <w:rPr>
-                <w:sz w:val="24"/>
-                <w:szCs w:val="24"/>
-              </w:rPr>
-            </w:pPr>
-            <w:r>
-              <w:rPr>
-                <w:sz w:val="24"/>
-                <w:szCs w:val="24"/>
-              </w:rPr>
-              <w:t>57%</w:t>
-            </w:r>
-          </w:p>
-        </w:tc>
-      </w:tr>
-    </w:tbl>
-    <w:p>
-      <w:pPr>
-        <w:spacing w:before="240" w:after="240" w:line="240" w:lineRule="auto"/>
-        <w:ind w:left="720" w:firstLine="720"/>
-        <w:rPr>
-          <w:sz w:val="24"/>
-          <w:szCs w:val="24"/>
-        </w:rPr>
-      </w:pPr>
-      <w:r>
-        <w:rPr>
-          <w:b/>
-          <w:sz w:val="24"/>
-          <w:szCs w:val="24"/>
-        </w:rPr>
-        <w:t xml:space="preserve">TIR (Tasa Interna de Retorno = 57%): </w:t>
-      </w:r>
-      <w:r>
-        <w:rPr>
-          <w:sz w:val="24"/>
-          <w:szCs w:val="24"/>
-        </w:rPr>
-        <w:t>La TIR es mucho mayor que la tasa de descuento (9%). Esto significa que el retorno esperado del proyecto es significativamente superior al costo del capital, lo que lo hace muy atractivo.</w:t>
-      </w:r>
-    </w:p>
-    <w:p>
-      <w:pPr>
-        <w:pBdr>
-          <w:top w:val="nil"/>
-          <w:left w:val="nil"/>
-          <w:bottom w:val="nil"/>
-          <w:right w:val="nil"/>
-          <w:between w:val="nil"/>
-        </w:pBdr>
-        <w:spacing w:after="0" w:line="240" w:lineRule="auto"/>
-        <w:jc w:val="both"/>
-        <w:rPr>
-          <w:sz w:val="24"/>
-          <w:szCs w:val="24"/>
-        </w:rPr>
-      </w:pPr>
-    </w:p>
-    <w:p>
-      <w:pPr>
-        <w:pBdr>
-          <w:top w:val="nil"/>
-          <w:left w:val="nil"/>
-          <w:bottom w:val="nil"/>
-          <w:right w:val="nil"/>
-          <w:between w:val="nil"/>
-        </w:pBdr>
-        <w:spacing w:after="0" w:line="240" w:lineRule="auto"/>
-        <w:jc w:val="both"/>
-        <w:rPr>
-          <w:sz w:val="24"/>
-          <w:szCs w:val="24"/>
-        </w:rPr>
-      </w:pPr>
     </w:p>
     <w:p>
       <w:pPr>
@@ -13145,37 +10323,6 @@
           <w:szCs w:val="24"/>
         </w:rPr>
       </w:pPr>
-      <w:r>
-        <w:rPr>
-          <w:sz w:val="24"/>
-          <w:szCs w:val="24"/>
-        </w:rPr>
-        <w:t xml:space="preserve">El análisis de factibilidad de </w:t>
-      </w:r>
-      <w:proofErr w:type="gramStart"/>
-      <w:r>
-        <w:rPr>
-          <w:sz w:val="24"/>
-          <w:szCs w:val="24"/>
-        </w:rPr>
-        <w:t>éste</w:t>
-      </w:r>
-      <w:proofErr w:type="gramEnd"/>
-      <w:r>
-        <w:rPr>
-          <w:sz w:val="24"/>
-          <w:szCs w:val="24"/>
-        </w:rPr>
-        <w:t xml:space="preserve"> proyecto para la Imprenta América demuestra que esta iniciativa es tanto viable como estratégica para el futuro de la empresa. A través de una evaluación integral que abarca aspectos financieros, operativos, legales, sociales y ambientales, se ha llegado a la conclusión de que el sistema no solo mejorará la eficiencia operativa, sino que también transformará la experiencia del cliente, permitiendo a la imprenta adaptarse a las exigencias del mercado actual. Los beneficios del proyecto son significativos. Se anticipa una optimización en el uso de recursos, lo que se traduce en una gestión más eficiente del tiempo y en una disminución de los errores en la atención al cliente. Estos aspectos son cruciales para aumentar la satisfacción del cliente, fomentar su fidelidad e impulsar el crecimiento de las ventas. Además, la posibilidad de que los clientes interactúen directamente con el sistema para gestionar sus pedidos no solo mejorará la experiencia del usuario, sino que también liberará al personal para que se enfoque en tareas más estratégicas y creativas. Desde el punto de vista financiero, los indicadores presentados, como el Valor Actual Neto (VAN) y la Tasa Interna de Retorno (TIR), evidencian que la inversión es atractiva y se recuperará en un tiempo razonable, generando un retorno positivo. Este aspecto es fundamental para cualquier decisión empresarial, ya que asegura que los recursos se empleen de manera eficiente y productiva. La conformidad del proyecto con las normativas legales y ambientales es otro aspecto destacable. La implementación de políticas de privacidad y la atención a las regulaciones sobre protección de datos garantizarán un manejo adecuado de la información, lo que es esencial para construir </w:t>
-      </w:r>
-      <w:r>
-        <w:rPr>
-          <w:sz w:val="24"/>
-          <w:szCs w:val="24"/>
-        </w:rPr>
-        <w:lastRenderedPageBreak/>
-        <w:t>confianza con los clientes. Asimismo, el enfoque en la sostenibilidad, al reducir el uso de papel y optimizar procesos energéticos, posiciona a la imprenta como un actor responsable en su comunidad. En términos sociales, el proyecto promete un impacto positivo no solo en la relación con los clientes, sino también en la satisfacción y desarrollo profesional de los empleados. La capacitación en el uso del nuevo sistema fortalecerá sus habilidades y los preparará para enfrentar un entorno de trabajo más eficiente y moderno. La implementación del sistema web de gestión de pedidos no solo es una respuesta adecuada a las necesidades actuales de la Imprenta América, sino que también representa una inversión en el futuro. Con una base sólida que respalda su viabilidad, este proyecto se presenta como una oportunidad para innovar, mejorar la competitividad y construir una cultura empresarial orientada hacia la sostenibilidad y el crecimiento continuo.</w:t>
-      </w:r>
     </w:p>
     <w:sectPr>
       <w:headerReference w:type="default" r:id="rId8"/>

</xml_diff>